<commit_message>
Added pan de trigo voyages mixtape html. Ready for go live.
</commit_message>
<xml_diff>
--- a/Content/newsocialism.docx
+++ b/Content/newsocialism.docx
@@ -151,22 +151,43 @@
         <w:t>st</w:t>
       </w:r>
       <w:r>
-        <w:t xml:space="preserve"> century, labour (and by that I mean manual labour) was just as important an ingredient in producing a finished product as were knowledge and capital (and to a lesser extent commodities). </w:t>
+        <w:t xml:space="preserve"> century, labour (and by that I mean manual labour) was just as important an ingredient in producing a finished product as were knowledge and capital (</w:t>
+      </w:r>
+      <w:r>
+        <w:t xml:space="preserve">access to </w:t>
+      </w:r>
+      <w:r>
+        <w:t>commodities</w:t>
+      </w:r>
+      <w:r>
+        <w:t xml:space="preserve"> and raw materials was much more critical in economies pre-globalisation</w:t>
+      </w:r>
+      <w:r>
+        <w:t xml:space="preserve">). </w:t>
       </w:r>
       <w:r>
         <w:t>It seems likely that we are now (in rich countries) seeing</w:t>
       </w:r>
       <w:r>
-        <w:t xml:space="preserve"> labour’s value decrease </w:t>
-      </w:r>
-      <w:r>
-        <w:t xml:space="preserve">relatively </w:t>
+        <w:t xml:space="preserve"> labour’s </w:t>
+      </w:r>
+      <w:r>
+        <w:t xml:space="preserve">relative </w:t>
+      </w:r>
+      <w:r>
+        <w:t xml:space="preserve">value </w:t>
+      </w:r>
+      <w:r>
+        <w:t xml:space="preserve">decrease </w:t>
       </w:r>
       <w:r>
         <w:t>as a highly-educated elite with access to capital create products and services</w:t>
       </w:r>
       <w:r>
-        <w:t xml:space="preserve"> little or no manual work involved.</w:t>
+        <w:t xml:space="preserve"> with</w:t>
+      </w:r>
+      <w:r>
+        <w:t xml:space="preserve"> little manual work involved.</w:t>
       </w:r>
     </w:p>
     <w:p>
@@ -178,12 +199,7 @@
         </w:numPr>
       </w:pPr>
       <w:r>
-        <w:t>There is the possibility of allowing machines to do the work so that we can take time off. In this I am ahead of the game as I took the decision last year to change to a four day week</w:t>
-      </w:r>
-      <w:bookmarkStart w:id="0" w:name="_GoBack"/>
-      <w:bookmarkEnd w:id="0"/>
-      <w:r>
-        <w:t xml:space="preserve"> (link). However, I don’t advocate a complete withdrawal of humans from work. And by this I </w:t>
+        <w:t xml:space="preserve">There is the possibility of allowing machines to do the work so that we can take time off. In this I am ahead of the game as I took the decision last year to change to a four day week (link). However, I don’t advocate a complete withdrawal of humans from work. And by this I </w:t>
       </w:r>
       <w:r>
         <w:t xml:space="preserve">am also not saying that humans </w:t>
@@ -213,13 +229,7 @@
         </w:numPr>
       </w:pPr>
       <w:r>
-        <w:t>Wrapped in with working less or perhaps not all (at least for money), u</w:t>
-      </w:r>
-      <w:r>
-        <w:t xml:space="preserve">niversal basic income </w:t>
-      </w:r>
-      <w:r>
-        <w:t xml:space="preserve">is touted by some </w:t>
+        <w:t xml:space="preserve">Wrapped in with working less or perhaps not all (at least for money), universal basic income is touted by some </w:t>
       </w:r>
       <w:r>
         <w:t>as a way for the state to guarantee us all an income from the dividends of economic progress. I</w:t>
@@ -228,7 +238,19 @@
         <w:t xml:space="preserve">’ve explained here (link) why I think UBI might not be a good idea. </w:t>
       </w:r>
       <w:r>
-        <w:t xml:space="preserve">I also explain that it’s likely that whole industries of unimagined jobs will spring out of any AI revolution, lessening the impact of automation on the devaluing of labour. </w:t>
+        <w:t xml:space="preserve">I also explain that it’s likely that whole industries of </w:t>
+      </w:r>
+      <w:r>
+        <w:t xml:space="preserve">currently </w:t>
+      </w:r>
+      <w:r>
+        <w:t>unimagin</w:t>
+      </w:r>
+      <w:r>
+        <w:t>able</w:t>
+      </w:r>
+      <w:r>
+        <w:t xml:space="preserve"> jobs will spring out of any AI revolution, lessening the impact of automation on the devaluing of labour. </w:t>
       </w:r>
     </w:p>
     <w:p>
@@ -239,6 +261,30 @@
           <w:numId w:val="2"/>
         </w:numPr>
       </w:pPr>
+      <w:r>
+        <w:t>But let’s stick with the idea that</w:t>
+      </w:r>
+      <w:r>
+        <w:t xml:space="preserve"> knowledge and capital in future </w:t>
+      </w:r>
+      <w:r>
+        <w:t xml:space="preserve">may </w:t>
+      </w:r>
+      <w:r>
+        <w:t>completely shadow the value of labour</w:t>
+      </w:r>
+      <w:r>
+        <w:t>. W</w:t>
+      </w:r>
+      <w:r>
+        <w:t>e’ve already decided that relying on the government alone to provide you with an income may be at best unreliable, at worst bad for your freedom</w:t>
+      </w:r>
+      <w:r>
+        <w:t>. T</w:t>
+      </w:r>
+      <w:r>
+        <w:t>hat leaves really only two options:</w:t>
+      </w:r>
     </w:p>
     <w:p>
       <w:pPr>
@@ -249,7 +295,32 @@
         </w:numPr>
       </w:pPr>
       <w:r>
-        <w:t>So if knowledge and capital in future completely shadow the value of labour, and we’ve already decided that relying on the government alone to provide you with an income may be at best unreliable, at worst bad for your freedom, that leaves really only two options:</w:t>
+        <w:t xml:space="preserve">1. Knowledge: educate, educate, educate. Be one those educated elite designing the software and robots. </w:t>
+      </w:r>
+      <w:r>
+        <w:t>In a way, t</w:t>
+      </w:r>
+      <w:r>
+        <w:t xml:space="preserve">his has been the policy followed by most developed countries since the beginning of deindustrialisation. </w:t>
+      </w:r>
+      <w:r>
+        <w:t xml:space="preserve">In the UK, the Labour government made it a keystone policy to get 50% of young people going to university. Even in a scenario where this is achieved and every single graduate finds a skilled, professional job (far from guaranteed), this still leaves the obvious question: what of the 50% of society not attending university? </w:t>
+      </w:r>
+      <w:r>
+        <w:t xml:space="preserve">The fact that the Labour party, traditionally the party of the working class and </w:t>
+      </w:r>
+      <w:r>
+        <w:lastRenderedPageBreak/>
+        <w:t xml:space="preserve">the </w:t>
+      </w:r>
+      <w:r>
+        <w:t>“bottom” 50%</w:t>
+      </w:r>
+      <w:r>
+        <w:t>,</w:t>
+      </w:r>
+      <w:r>
+        <w:t xml:space="preserve"> was so obsessed with university attendance is another story in itself (footnote: I recommend “Listen, Liberal” by Thomas Frank for his treatment of how the US Democratic party abandoned the working class – the parallels to the Labour Party in the UK are obvious).</w:t>
       </w:r>
     </w:p>
     <w:p>
@@ -261,41 +332,10 @@
         </w:numPr>
       </w:pPr>
       <w:r>
-        <w:t xml:space="preserve">1. Knowledge: educate, educate, educate. Be one those educated elite designing the software and robots. </w:t>
-      </w:r>
-      <w:r>
-        <w:t>In a way, t</w:t>
-      </w:r>
-      <w:r>
-        <w:t xml:space="preserve">his has been the policy followed by most developed countries since the beginning of deindustrialisation. </w:t>
-      </w:r>
-      <w:r>
-        <w:t xml:space="preserve">In the UK, the Labour government made it a keystone policy to get 50% of young people going to university. Even in a scenario where this is achieved and every single graduate finds a skilled, professional job (far from guaranteed), this still leaves the obvious question: what of the 50% of society not attending university? </w:t>
-      </w:r>
-      <w:r>
-        <w:t xml:space="preserve">The fact that the Labour party, traditionally the party of the working class (and therefore “bottom” 50%) was so obsessed with university attendance is another story in </w:t>
-      </w:r>
-      <w:r>
-        <w:lastRenderedPageBreak/>
-        <w:t>itself (footnote: I recommend “Listen, Liberal” by Thomas Frank for his treatment of how the US Democratic party abandoned the working class – the parallels to the Labour Party in the UK are obvious).</w:t>
-      </w:r>
-    </w:p>
-    <w:p>
-      <w:pPr>
-        <w:pStyle w:val="ListParagraph"/>
-        <w:numPr>
-          <w:ilvl w:val="0"/>
-          <w:numId w:val="2"/>
-        </w:numPr>
-      </w:pPr>
-      <w:r>
-        <w:t xml:space="preserve">If you’re unlucky enough to be in the </w:t>
-      </w:r>
-      <w:r>
-        <w:rPr>
-          <w:i/>
-        </w:rPr>
-        <w:t>other</w:t>
+        <w:t xml:space="preserve">If you’re in the </w:t>
+      </w:r>
+      <w:r>
+        <w:t>non-university</w:t>
       </w:r>
       <w:r>
         <w:t xml:space="preserve"> </w:t>
@@ -316,7 +356,13 @@
         <w:t>was the highest ever at 49% in 2015/16 [4]</w:t>
       </w:r>
       <w:r>
-        <w:t xml:space="preserve">), is it likely that you’ll ever be able to becoming a programming guru or robotics engineer? If not, then is this your fault given that at least a significant portion of your intelligence was doled out to you at birth anyway (general estimates are upwards of 30% [5])? </w:t>
+        <w:t>), is it likely that you’ll ever be able to becom</w:t>
+      </w:r>
+      <w:r>
+        <w:t>e</w:t>
+      </w:r>
+      <w:r>
+        <w:t xml:space="preserve"> a programming guru or robotics engineer? If not, then is this your fault given that at least a significant portion of your intelligence was doled out to you at birth anyway (general estimates are upwards of 30% [5])? </w:t>
       </w:r>
     </w:p>
     <w:p>
@@ -389,8 +435,49 @@
       </w:r>
       <w:proofErr w:type="spellEnd"/>
       <w:r>
-        <w:t xml:space="preserve">”? What if, starting from tomorrow, the working and middle classes began to club together money into an investing cooperative with the goal of buying up positions in all the major employers within the UK? The cooperative could buy shares on the open market with two major objectives: 1. Aim to influence company boards to improve the pay and conditions of their employees (similar to the role of a trade union), and 2. Provide investment growth and income to the members of the cooperative. </w:t>
-      </w:r>
+        <w:t xml:space="preserve">”? What if, starting from tomorrow, the working and middle classes began to club together money into an investing cooperative with the goal of buying up positions in all the major employers within the UK? The cooperative could buy shares on the open market with two major objectives: </w:t>
+      </w:r>
+      <w:r>
+        <w:t>1</w:t>
+      </w:r>
+      <w:r>
+        <w:t>. Provide investment growth and income to the members of the cooperative</w:t>
+      </w:r>
+      <w:r>
+        <w:t>, with profits shared amongst the members.</w:t>
+      </w:r>
+      <w:r>
+        <w:t xml:space="preserve"> </w:t>
+      </w:r>
+      <w:r>
+        <w:t xml:space="preserve">1. Aim to influence company boards to improve the pay and conditions of their employees (similar to the role of a trade union), and </w:t>
+      </w:r>
+    </w:p>
+    <w:p>
+      <w:pPr>
+        <w:pStyle w:val="ListParagraph"/>
+        <w:numPr>
+          <w:ilvl w:val="0"/>
+          <w:numId w:val="2"/>
+        </w:numPr>
+      </w:pPr>
+      <w:r>
+        <w:t xml:space="preserve">Vanguard in the US (the UK model is slightly different) claims to provide a product that meets the first of those two objectives: their passive index funds and ETFs are owned by the customers who buy them, enabling Vanguard to deliver any savings back to customers through lower fees. </w:t>
+      </w:r>
+    </w:p>
+    <w:p>
+      <w:pPr>
+        <w:pStyle w:val="ListParagraph"/>
+        <w:numPr>
+          <w:ilvl w:val="0"/>
+          <w:numId w:val="2"/>
+        </w:numPr>
+      </w:pPr>
+      <w:r>
+        <w:t>Vanguard assumes your proxy vote at shareholder meetings but doesn’t questions its customers on what they want to do.</w:t>
+      </w:r>
+      <w:bookmarkStart w:id="0" w:name="_GoBack"/>
+      <w:bookmarkEnd w:id="0"/>
     </w:p>
     <w:p>
       <w:pPr>
@@ -484,7 +571,6 @@
     </w:p>
     <w:p>
       <w:r>
-        <w:lastRenderedPageBreak/>
         <w:t xml:space="preserve">[3] Jonathan Cribb, “Income Inequality in the UK”, Institute for Fiscal Studies, URL (accessed 06-04-18): </w:t>
       </w:r>
       <w:hyperlink r:id="rId8" w:history="1">
@@ -501,13 +587,7 @@
         <w:t>[4]  UK Department</w:t>
       </w:r>
       <w:r>
-        <w:t xml:space="preserve"> for Education, “</w:t>
-      </w:r>
-      <w:r>
-        <w:t>Participation Rates In Higher Education: Academic Years 2006/2007 – 2015/2016 (Provisional)</w:t>
-      </w:r>
-      <w:r>
-        <w:t>”, Sept 2017, URL (accessed: 06-04-18):</w:t>
+        <w:t xml:space="preserve"> for Education, “Participation Rates In Higher Education: Academic Years 2006/2007 – 2015/2016 (Provisional)”, Sept 2017, URL (accessed: 06-04-18):</w:t>
       </w:r>
       <w:r>
         <w:t xml:space="preserve"> </w:t>
@@ -678,7 +758,11 @@
       </w:r>
       <w:proofErr w:type="spellEnd"/>
       <w:r>
-        <w:t xml:space="preserve"> of Labour was to </w:t>
+        <w:t xml:space="preserve"> of </w:t>
+      </w:r>
+      <w:r>
+        <w:lastRenderedPageBreak/>
+        <w:t xml:space="preserve">Labour was to </w:t>
       </w:r>
       <w:r>
         <w:t>provide a voice to a working class who had only recently been granted the right to vote…………………</w:t>
@@ -695,7 +779,6 @@
     <w:p/>
     <w:p>
       <w:r>
-        <w:lastRenderedPageBreak/>
         <w:t>I am not here to argue about the rights and wrongs of trade</w:t>
       </w:r>
       <w:r>

</xml_diff>

<commit_message>
Minor updates to newsocialism.docx...need new name for that.
</commit_message>
<xml_diff>
--- a/Content/newsocialism.docx
+++ b/Content/newsocialism.docx
@@ -198,6 +198,25 @@
           <w:numId w:val="2"/>
         </w:numPr>
       </w:pPr>
+      <w:hyperlink r:id="rId6" w:history="1">
+        <w:r>
+          <w:rPr>
+            <w:rStyle w:val="Hyperlink"/>
+          </w:rPr>
+          <w:t>https://www.economist.com/news/finance-and-economics/21588900-all-around-world-labour-losing-out-capital-labour-pains</w:t>
+        </w:r>
+      </w:hyperlink>
+    </w:p>
+    <w:p>
+      <w:pPr>
+        <w:pStyle w:val="ListParagraph"/>
+        <w:numPr>
+          <w:ilvl w:val="0"/>
+          <w:numId w:val="2"/>
+        </w:numPr>
+      </w:pPr>
+      <w:bookmarkStart w:id="0" w:name="_GoBack"/>
+      <w:bookmarkEnd w:id="0"/>
       <w:r>
         <w:t xml:space="preserve">There is the possibility of allowing machines to do the work so that we can take time off. In this I am ahead of the game as I took the decision last year to change to a four day week (link). However, I don’t advocate a complete withdrawal of humans from work. And by this I </w:t>
       </w:r>
@@ -304,13 +323,16 @@
         <w:t xml:space="preserve">his has been the policy followed by most developed countries since the beginning of deindustrialisation. </w:t>
       </w:r>
       <w:r>
-        <w:t xml:space="preserve">In the UK, the Labour government made it a keystone policy to get 50% of young people going to university. Even in a scenario where this is achieved and every single graduate finds a skilled, professional job (far from guaranteed), this still leaves the obvious question: what of the 50% of society not attending university? </w:t>
+        <w:t xml:space="preserve">In the UK, the Labour government made it a keystone policy to get 50% of young people going to university. Even in a scenario where this is achieved and every single graduate finds a skilled, professional job (far from </w:t>
+      </w:r>
+      <w:r>
+        <w:lastRenderedPageBreak/>
+        <w:t xml:space="preserve">guaranteed), this still leaves the obvious question: what of the 50% of society not attending university? </w:t>
       </w:r>
       <w:r>
         <w:t xml:space="preserve">The fact that the Labour party, traditionally the party of the working class and </w:t>
       </w:r>
       <w:r>
-        <w:lastRenderedPageBreak/>
         <w:t xml:space="preserve">the </w:t>
       </w:r>
       <w:r>
@@ -438,16 +460,7 @@
         <w:t xml:space="preserve">”? What if, starting from tomorrow, the working and middle classes began to club together money into an investing cooperative with the goal of buying up positions in all the major employers within the UK? The cooperative could buy shares on the open market with two major objectives: </w:t>
       </w:r>
       <w:r>
-        <w:t>1</w:t>
-      </w:r>
-      <w:r>
-        <w:t>. Provide investment growth and income to the members of the cooperative</w:t>
-      </w:r>
-      <w:r>
-        <w:t>, with profits shared amongst the members.</w:t>
-      </w:r>
-      <w:r>
-        <w:t xml:space="preserve"> </w:t>
+        <w:t xml:space="preserve">1. Provide investment growth and income to the members of the cooperative, with profits shared amongst the members. </w:t>
       </w:r>
       <w:r>
         <w:t xml:space="preserve">1. Aim to influence company boards to improve the pay and conditions of their employees (similar to the role of a trade union), and </w:t>
@@ -476,8 +489,6 @@
       <w:r>
         <w:t>Vanguard assumes your proxy vote at shareholder meetings but doesn’t questions its customers on what they want to do.</w:t>
       </w:r>
-      <w:bookmarkStart w:id="0" w:name="_GoBack"/>
-      <w:bookmarkEnd w:id="0"/>
     </w:p>
     <w:p>
       <w:pPr>
@@ -499,7 +510,7 @@
       <w:r>
         <w:t xml:space="preserve">[1] The Economist, “Why trade unions are declining”, Sep 2015, URL (accessed 06-04-18): </w:t>
       </w:r>
-      <w:hyperlink r:id="rId6" w:history="1">
+      <w:hyperlink r:id="rId7" w:history="1">
         <w:r>
           <w:rPr>
             <w:rStyle w:val="Hyperlink"/>
@@ -510,9 +521,10 @@
     </w:p>
     <w:p>
       <w:r>
+        <w:lastRenderedPageBreak/>
         <w:t xml:space="preserve">[2] UK Department for Business, Energy &amp; Industrial Strategy, “Trade Union Membership 2016 – Statistical Bulletin”, May 2017, URL (accessed 06-04-18): </w:t>
       </w:r>
-      <w:hyperlink r:id="rId7" w:history="1">
+      <w:hyperlink r:id="rId8" w:history="1">
         <w:r>
           <w:rPr>
             <w:rStyle w:val="Hyperlink"/>
@@ -573,7 +585,7 @@
       <w:r>
         <w:t xml:space="preserve">[3] Jonathan Cribb, “Income Inequality in the UK”, Institute for Fiscal Studies, URL (accessed 06-04-18): </w:t>
       </w:r>
-      <w:hyperlink r:id="rId8" w:history="1">
+      <w:hyperlink r:id="rId9" w:history="1">
         <w:r>
           <w:rPr>
             <w:rStyle w:val="Hyperlink"/>
@@ -592,7 +604,7 @@
       <w:r>
         <w:t xml:space="preserve"> </w:t>
       </w:r>
-      <w:hyperlink r:id="rId9" w:history="1">
+      <w:hyperlink r:id="rId10" w:history="1">
         <w:r>
           <w:rPr>
             <w:rStyle w:val="Hyperlink"/>
@@ -636,7 +648,7 @@
       <w:r>
         <w:t xml:space="preserve">, URL (accessed: 06-04-08): </w:t>
       </w:r>
-      <w:hyperlink r:id="rId10" w:history="1">
+      <w:hyperlink r:id="rId11" w:history="1">
         <w:r>
           <w:rPr>
             <w:rStyle w:val="Hyperlink"/>
@@ -720,7 +732,11 @@
         <w:t xml:space="preserve"> century, worker movements</w:t>
       </w:r>
       <w:r>
-        <w:t xml:space="preserve"> had grown both in size and in power as they learnt to coordinate strike actions across entire or multiple industries. These movements were</w:t>
+        <w:t xml:space="preserve"> had grown both in size and in power as they learnt to coordinate strike actions across entire or multiple industries. These </w:t>
+      </w:r>
+      <w:r>
+        <w:lastRenderedPageBreak/>
+        <w:t>movements were</w:t>
       </w:r>
       <w:r>
         <w:t xml:space="preserve"> influenced </w:t>
@@ -758,11 +774,7 @@
       </w:r>
       <w:proofErr w:type="spellEnd"/>
       <w:r>
-        <w:t xml:space="preserve"> of </w:t>
-      </w:r>
-      <w:r>
-        <w:lastRenderedPageBreak/>
-        <w:t xml:space="preserve">Labour was to </w:t>
+        <w:t xml:space="preserve"> of Labour was to </w:t>
       </w:r>
       <w:r>
         <w:t>provide a voice to a working class who had only recently been granted the right to vote…………………</w:t>

</xml_diff>

<commit_message>
added more to newsocialism
</commit_message>
<xml_diff>
--- a/Content/newsocialism.docx
+++ b/Content/newsocialism.docx
@@ -1,6 +1,6 @@
 
 <file path=word/document.xml><?xml version="1.0" encoding="utf-8"?>
-<w:document xmlns:wpc="http://schemas.microsoft.com/office/word/2010/wordprocessingCanvas" xmlns:cx="http://schemas.microsoft.com/office/drawing/2014/chartex" xmlns:cx1="http://schemas.microsoft.com/office/drawing/2015/9/8/chartex" xmlns:cx2="http://schemas.microsoft.com/office/drawing/2015/10/21/chartex" xmlns:cx3="http://schemas.microsoft.com/office/drawing/2016/5/9/chartex" xmlns:cx4="http://schemas.microsoft.com/office/drawing/2016/5/10/chartex" xmlns:cx5="http://schemas.microsoft.com/office/drawing/2016/5/11/chartex" xmlns:cx6="http://schemas.microsoft.com/office/drawing/2016/5/12/chartex" xmlns:cx7="http://schemas.microsoft.com/office/drawing/2016/5/13/chartex" xmlns:cx8="http://schemas.microsoft.com/office/drawing/2016/5/14/chartex" xmlns:mc="http://schemas.openxmlformats.org/markup-compatibility/2006" xmlns:aink="http://schemas.microsoft.com/office/drawing/2016/ink" xmlns:am3d="http://schemas.microsoft.com/office/drawing/2017/model3d" xmlns:o="urn:schemas-microsoft-com:office:office" xmlns:r="http://schemas.openxmlformats.org/officeDocument/2006/relationships" xmlns:m="http://schemas.openxmlformats.org/officeDocument/2006/math" xmlns:v="urn:schemas-microsoft-com:vml" xmlns:wp14="http://schemas.microsoft.com/office/word/2010/wordprocessingDrawing" xmlns:wp="http://schemas.openxmlformats.org/drawingml/2006/wordprocessingDrawing" xmlns:w10="urn:schemas-microsoft-com:office:word" xmlns:w="http://schemas.openxmlformats.org/wordprocessingml/2006/main" xmlns:w14="http://schemas.microsoft.com/office/word/2010/wordml" xmlns:w15="http://schemas.microsoft.com/office/word/2012/wordml" xmlns:w16cid="http://schemas.microsoft.com/office/word/2016/wordml/cid" xmlns:w16se="http://schemas.microsoft.com/office/word/2015/wordml/symex" xmlns:wpg="http://schemas.microsoft.com/office/word/2010/wordprocessingGroup" xmlns:wpi="http://schemas.microsoft.com/office/word/2010/wordprocessingInk" xmlns:wne="http://schemas.microsoft.com/office/word/2006/wordml" xmlns:wps="http://schemas.microsoft.com/office/word/2010/wordprocessingShape" mc:Ignorable="w14 w15 w16se w16cid wp14">
+<w:document xmlns:wpc="http://schemas.microsoft.com/office/word/2010/wordprocessingCanvas" xmlns:mc="http://schemas.openxmlformats.org/markup-compatibility/2006" xmlns:o="urn:schemas-microsoft-com:office:office" xmlns:r="http://schemas.openxmlformats.org/officeDocument/2006/relationships" xmlns:m="http://schemas.openxmlformats.org/officeDocument/2006/math" xmlns:v="urn:schemas-microsoft-com:vml" xmlns:wp14="http://schemas.microsoft.com/office/word/2010/wordprocessingDrawing" xmlns:wp="http://schemas.openxmlformats.org/drawingml/2006/wordprocessingDrawing" xmlns:w10="urn:schemas-microsoft-com:office:word" xmlns:w="http://schemas.openxmlformats.org/wordprocessingml/2006/main" xmlns:w14="http://schemas.microsoft.com/office/word/2010/wordml" xmlns:wpg="http://schemas.microsoft.com/office/word/2010/wordprocessingGroup" xmlns:wpi="http://schemas.microsoft.com/office/word/2010/wordprocessingInk" xmlns:wne="http://schemas.microsoft.com/office/word/2006/wordml" xmlns:wps="http://schemas.microsoft.com/office/word/2010/wordprocessingShape" mc:Ignorable="w14 wp14">
   <w:body>
     <w:p>
       <w:r>
@@ -9,15 +9,251 @@
     </w:p>
     <w:p>
       <w:pPr>
+        <w:jc w:val="both"/>
+      </w:pPr>
+      <w:r>
+        <w:t xml:space="preserve">I’ve been turning over an idea in my head these last few weeks. </w:t>
+      </w:r>
+      <w:r>
+        <w:t xml:space="preserve">I’ve been trying for the life of me to think of reasons why it wouldn’t work, or how it might already have been tried. </w:t>
+      </w:r>
+      <w:r>
+        <w:t>I failed on both counts.</w:t>
+      </w:r>
+      <w:r>
+        <w:t xml:space="preserve"> To keep things simple, in the discussion below I have stuck to the United Kingdom.</w:t>
+      </w:r>
+    </w:p>
+    <w:p>
+      <w:pPr>
+        <w:jc w:val="both"/>
+      </w:pPr>
+    </w:p>
+    <w:p>
+      <w:pPr>
+        <w:jc w:val="both"/>
+        <w:rPr>
+          <w:b/>
+        </w:rPr>
+      </w:pPr>
+      <w:r>
+        <w:rPr>
+          <w:b/>
+        </w:rPr>
+        <w:t>The century of the working man</w:t>
+      </w:r>
+    </w:p>
+    <w:p>
+      <w:pPr>
+        <w:jc w:val="both"/>
+      </w:pPr>
+      <w:r>
+        <w:t>The 20</w:t>
+      </w:r>
+      <w:r>
+        <w:rPr>
+          <w:vertAlign w:val="superscript"/>
+        </w:rPr>
+        <w:t>th</w:t>
+      </w:r>
+      <w:r>
+        <w:t xml:space="preserve"> century </w:t>
+      </w:r>
+      <w:r>
+        <w:t>belonged to</w:t>
+      </w:r>
+      <w:r>
+        <w:t xml:space="preserve"> the working man. For the first time, working people found themselves holding if not all the cards, then enough of them </w:t>
+      </w:r>
+      <w:r>
+        <w:t xml:space="preserve">to make </w:t>
+      </w:r>
+      <w:r>
+        <w:t xml:space="preserve">a decent </w:t>
+      </w:r>
+      <w:r>
+        <w:t>run</w:t>
+      </w:r>
+      <w:r>
+        <w:t xml:space="preserve"> </w:t>
+      </w:r>
+      <w:r>
+        <w:t xml:space="preserve">of </w:t>
+      </w:r>
+      <w:r>
+        <w:t>things.</w:t>
+      </w:r>
+      <w:r>
+        <w:t xml:space="preserve"> In the world of work, i</w:t>
+      </w:r>
+      <w:r>
+        <w:t>t was the century when organised labour got its act together</w:t>
+      </w:r>
+      <w:r>
+        <w:t>.</w:t>
+      </w:r>
+      <w:r>
+        <w:t xml:space="preserve"> In politics, we saw the rise of the Labour Party as the defender of the working class.</w:t>
+      </w:r>
+      <w:r>
+        <w:t xml:space="preserve"> The power of unscrupulous employers and rentiers was reined in by that of worker solidarity. The nation state was at the height of its power, y</w:t>
+      </w:r>
+      <w:r>
+        <w:t xml:space="preserve">et the source of that power was the conscripted solider; </w:t>
+      </w:r>
+      <w:r>
+        <w:t>l</w:t>
+      </w:r>
+      <w:r>
+        <w:t>ose</w:t>
+      </w:r>
+      <w:r>
+        <w:t xml:space="preserve"> the support of the working class,</w:t>
+      </w:r>
+      <w:r>
+        <w:t xml:space="preserve"> and your armies would dissolve and desert in the face of the enemy</w:t>
+      </w:r>
+      <w:r>
+        <w:t>, as the Russians experienced in 1917 (</w:t>
+      </w:r>
+      <w:hyperlink r:id="rId6" w:history="1">
+        <w:r>
+          <w:rPr>
+            <w:rStyle w:val="Hipervnculo"/>
+          </w:rPr>
+          <w:t>http://www.bbc.co.uk/history/worldwars/wwone/eastern_front_01.shtml</w:t>
+        </w:r>
+      </w:hyperlink>
+      <w:r>
+        <w:t>)</w:t>
+      </w:r>
+      <w:r>
+        <w:t>.</w:t>
+      </w:r>
+      <w:r>
+        <w:t xml:space="preserve"> </w:t>
+      </w:r>
+      <w:r>
+        <w:t xml:space="preserve"> </w:t>
+      </w:r>
+    </w:p>
+    <w:p>
+      <w:pPr>
+        <w:jc w:val="both"/>
+      </w:pPr>
+      <w:r>
+        <w:t xml:space="preserve">After 1945, thankfully few Brits would die defending </w:t>
+      </w:r>
+      <w:proofErr w:type="spellStart"/>
+      <w:r>
+        <w:t>ol</w:t>
+      </w:r>
+      <w:proofErr w:type="spellEnd"/>
+      <w:r>
+        <w:t xml:space="preserve">’ </w:t>
+      </w:r>
+      <w:proofErr w:type="spellStart"/>
+      <w:r>
+        <w:t>Blighty</w:t>
+      </w:r>
+      <w:proofErr w:type="spellEnd"/>
+      <w:r>
+        <w:t xml:space="preserve">.  Although countless millions still lived in poverty, the working class saw their living standards rise dramatically through the post-war </w:t>
+      </w:r>
+      <w:r>
+        <w:t>era</w:t>
+      </w:r>
+      <w:r>
+        <w:t>. This came</w:t>
+      </w:r>
+      <w:r>
+        <w:t xml:space="preserve"> </w:t>
+      </w:r>
+      <w:r>
+        <w:t>thanks to</w:t>
+      </w:r>
+      <w:r>
+        <w:t xml:space="preserve"> an expanding economy that depended heavily on m</w:t>
+      </w:r>
+      <w:r>
+        <w:t xml:space="preserve">anual labour that was coordinated by highly-organised </w:t>
+      </w:r>
+      <w:r>
+        <w:t>trade unions</w:t>
+      </w:r>
+      <w:r>
+        <w:t xml:space="preserve">. For those who hadn’t or were unable to find work, </w:t>
+      </w:r>
+      <w:r>
+        <w:t xml:space="preserve">an ever-expanding social safety net was being introduced (particularly by the 1945 Labour government). Houses were being built, and </w:t>
+      </w:r>
+    </w:p>
+    <w:p>
+      <w:pPr>
+        <w:jc w:val="both"/>
+      </w:pPr>
+    </w:p>
+    <w:p>
+      <w:pPr>
+        <w:jc w:val="both"/>
+      </w:pPr>
+      <w:hyperlink r:id="rId7" w:history="1">
+        <w:r>
+          <w:rPr>
+            <w:rStyle w:val="Hipervnculo"/>
+          </w:rPr>
+          <w:t>https://www.ons.gov.uk/peoplepopulationandcommunity/housing/bulletins/housingaffordabilityinenglandandwales/1997to2016</w:t>
+        </w:r>
+      </w:hyperlink>
+    </w:p>
+    <w:p>
+      <w:pPr>
+        <w:jc w:val="both"/>
+        <w:rPr>
+          <w:u w:val="single"/>
+        </w:rPr>
+      </w:pPr>
+      <w:bookmarkStart w:id="0" w:name="_GoBack"/>
+      <w:bookmarkEnd w:id="0"/>
+    </w:p>
+    <w:p>
+      <w:pPr>
+        <w:jc w:val="both"/>
+      </w:pPr>
+    </w:p>
+    <w:p>
+      <w:pPr>
+        <w:jc w:val="both"/>
+      </w:pPr>
+    </w:p>
+    <w:p>
+      <w:pPr>
+        <w:jc w:val="both"/>
+      </w:pPr>
+      <w:r>
+        <w:t xml:space="preserve"> I’m open to suggestions from my hordes of readers as to how this could be implemented or why this wouldn’t work</w:t>
+      </w:r>
+    </w:p>
+    <w:p>
+      <w:pPr>
         <w:ind w:left="720" w:hanging="720"/>
-      </w:pPr>
-      <w:r>
-        <w:t xml:space="preserve">I’ve been turning over an idea in my head these last few weeks. </w:t>
-      </w:r>
-    </w:p>
-    <w:p>
-      <w:pPr>
-        <w:pStyle w:val="ListParagraph"/>
+        <w:jc w:val="both"/>
+      </w:pPr>
+    </w:p>
+    <w:p>
+      <w:pPr>
+        <w:ind w:left="720" w:hanging="720"/>
+        <w:jc w:val="both"/>
+      </w:pPr>
+    </w:p>
+    <w:p>
+      <w:pPr>
+        <w:ind w:left="720" w:hanging="720"/>
+      </w:pPr>
+    </w:p>
+    <w:p>
+      <w:pPr>
+        <w:pStyle w:val="Prrafodelista"/>
         <w:numPr>
           <w:ilvl w:val="0"/>
           <w:numId w:val="2"/>
@@ -43,7 +279,7 @@
     </w:p>
     <w:p>
       <w:pPr>
-        <w:pStyle w:val="ListParagraph"/>
+        <w:pStyle w:val="Prrafodelista"/>
         <w:numPr>
           <w:ilvl w:val="0"/>
           <w:numId w:val="2"/>
@@ -73,7 +309,7 @@
     </w:p>
     <w:p>
       <w:pPr>
-        <w:pStyle w:val="ListParagraph"/>
+        <w:pStyle w:val="Prrafodelista"/>
         <w:numPr>
           <w:ilvl w:val="0"/>
           <w:numId w:val="2"/>
@@ -88,19 +324,20 @@
     </w:p>
     <w:p>
       <w:pPr>
-        <w:pStyle w:val="ListParagraph"/>
+        <w:pStyle w:val="Prrafodelista"/>
         <w:numPr>
           <w:ilvl w:val="0"/>
           <w:numId w:val="2"/>
         </w:numPr>
       </w:pPr>
       <w:r>
+        <w:lastRenderedPageBreak/>
         <w:t>The rise of AI means the process of automation is likely to accelerate.</w:t>
       </w:r>
     </w:p>
     <w:p>
       <w:pPr>
-        <w:pStyle w:val="ListParagraph"/>
+        <w:pStyle w:val="Prrafodelista"/>
         <w:numPr>
           <w:ilvl w:val="0"/>
           <w:numId w:val="2"/>
@@ -116,26 +353,44 @@
         <w:t>? How does collective bargaining help you when your role is at risk of being automated?</w:t>
       </w:r>
       <w:r>
-        <w:t xml:space="preserve"> The slow decline of the trade unions has been well documented [1]. Those who are members of trade unions in 2018 are actually disproportionately likely to be middle-income professionals (with degrees) and a full-time, permanent job – i.e. not members of the aptly-named “precariat” (</w:t>
+        <w:t xml:space="preserve"> The slow decline of the trade unions has been well documented [1]. Those who are members of trade unions in 2018 are actually disproportionately likely to be middle-income professionals (with degrees) and a full-time, permanent job – i.e. not members of the aptly-named “precariat” </w:t>
+      </w:r>
+      <w:proofErr w:type="gramStart"/>
+      <w:r>
+        <w:t>(</w:t>
       </w:r>
       <w:r>
         <w:t xml:space="preserve"> </w:t>
       </w:r>
-      <w:hyperlink r:id="rId5" w:history="1">
-        <w:r>
-          <w:rPr>
-            <w:rStyle w:val="Hyperlink"/>
-          </w:rPr>
-          <w:t>https://en.wikipedia.org/wiki/Precariat</w:t>
-        </w:r>
-      </w:hyperlink>
+      <w:proofErr w:type="gramEnd"/>
+      <w:r>
+        <w:fldChar w:fldCharType="begin"/>
+      </w:r>
+      <w:r>
+        <w:instrText xml:space="preserve"> HYPERLINK "https://en.wikipedia.org/wiki/Precariat" </w:instrText>
+      </w:r>
+      <w:r>
+        <w:fldChar w:fldCharType="separate"/>
+      </w:r>
+      <w:r>
+        <w:rPr>
+          <w:rStyle w:val="Hipervnculo"/>
+        </w:rPr>
+        <w:t>https://en.wikipedia.org/wiki/Precariat</w:t>
+      </w:r>
+      <w:r>
+        <w:rPr>
+          <w:rStyle w:val="Hipervnculo"/>
+        </w:rPr>
+        <w:fldChar w:fldCharType="end"/>
+      </w:r>
       <w:r>
         <w:t>) who are much more in need of support.</w:t>
       </w:r>
     </w:p>
     <w:p>
       <w:pPr>
-        <w:pStyle w:val="ListParagraph"/>
+        <w:pStyle w:val="Prrafodelista"/>
         <w:numPr>
           <w:ilvl w:val="0"/>
           <w:numId w:val="2"/>
@@ -166,7 +421,15 @@
         <w:t xml:space="preserve">). </w:t>
       </w:r>
       <w:r>
-        <w:t>It seems likely that we are now (in rich countries) seeing</w:t>
+        <w:t xml:space="preserve">It </w:t>
+      </w:r>
+      <w:proofErr w:type="gramStart"/>
+      <w:r>
+        <w:t>seems</w:t>
+      </w:r>
+      <w:proofErr w:type="gramEnd"/>
+      <w:r>
+        <w:t xml:space="preserve"> likely that we are now (in rich countries) seeing</w:t>
       </w:r>
       <w:r>
         <w:t xml:space="preserve"> labour’s </w:t>
@@ -192,16 +455,16 @@
     </w:p>
     <w:p>
       <w:pPr>
-        <w:pStyle w:val="ListParagraph"/>
+        <w:pStyle w:val="Prrafodelista"/>
         <w:numPr>
           <w:ilvl w:val="0"/>
           <w:numId w:val="2"/>
         </w:numPr>
       </w:pPr>
-      <w:hyperlink r:id="rId6" w:history="1">
+      <w:hyperlink r:id="rId8" w:history="1">
         <w:r>
           <w:rPr>
-            <w:rStyle w:val="Hyperlink"/>
+            <w:rStyle w:val="Hipervnculo"/>
           </w:rPr>
           <w:t>https://www.economist.com/news/finance-and-economics/21588900-all-around-world-labour-losing-out-capital-labour-pains</w:t>
         </w:r>
@@ -209,14 +472,12 @@
     </w:p>
     <w:p>
       <w:pPr>
-        <w:pStyle w:val="ListParagraph"/>
+        <w:pStyle w:val="Prrafodelista"/>
         <w:numPr>
           <w:ilvl w:val="0"/>
           <w:numId w:val="2"/>
         </w:numPr>
       </w:pPr>
-      <w:bookmarkStart w:id="0" w:name="_GoBack"/>
-      <w:bookmarkEnd w:id="0"/>
       <w:r>
         <w:t xml:space="preserve">There is the possibility of allowing machines to do the work so that we can take time off. In this I am ahead of the game as I took the decision last year to change to a four day week (link). However, I don’t advocate a complete withdrawal of humans from work. And by this I </w:t>
       </w:r>
@@ -241,7 +502,7 @@
     </w:p>
     <w:p>
       <w:pPr>
-        <w:pStyle w:val="ListParagraph"/>
+        <w:pStyle w:val="Prrafodelista"/>
         <w:numPr>
           <w:ilvl w:val="0"/>
           <w:numId w:val="2"/>
@@ -274,7 +535,7 @@
     </w:p>
     <w:p>
       <w:pPr>
-        <w:pStyle w:val="ListParagraph"/>
+        <w:pStyle w:val="Prrafodelista"/>
         <w:numPr>
           <w:ilvl w:val="0"/>
           <w:numId w:val="2"/>
@@ -307,7 +568,7 @@
     </w:p>
     <w:p>
       <w:pPr>
-        <w:pStyle w:val="ListParagraph"/>
+        <w:pStyle w:val="Prrafodelista"/>
         <w:numPr>
           <w:ilvl w:val="0"/>
           <w:numId w:val="2"/>
@@ -323,11 +584,7 @@
         <w:t xml:space="preserve">his has been the policy followed by most developed countries since the beginning of deindustrialisation. </w:t>
       </w:r>
       <w:r>
-        <w:t xml:space="preserve">In the UK, the Labour government made it a keystone policy to get 50% of young people going to university. Even in a scenario where this is achieved and every single graduate finds a skilled, professional job (far from </w:t>
-      </w:r>
-      <w:r>
-        <w:lastRenderedPageBreak/>
-        <w:t xml:space="preserve">guaranteed), this still leaves the obvious question: what of the 50% of society not attending university? </w:t>
+        <w:t xml:space="preserve">In the UK, the Labour government made it a keystone policy to get 50% of young people going to university. Even in a scenario where this is achieved and every single graduate finds a skilled, professional job (far from guaranteed), this still leaves the obvious question: what of the 50% of society not attending university? </w:t>
       </w:r>
       <w:r>
         <w:t xml:space="preserve">The fact that the Labour party, traditionally the party of the working class and </w:t>
@@ -347,7 +604,7 @@
     </w:p>
     <w:p>
       <w:pPr>
-        <w:pStyle w:val="ListParagraph"/>
+        <w:pStyle w:val="Prrafodelista"/>
         <w:numPr>
           <w:ilvl w:val="0"/>
           <w:numId w:val="2"/>
@@ -389,13 +646,14 @@
     </w:p>
     <w:p>
       <w:pPr>
-        <w:pStyle w:val="ListParagraph"/>
+        <w:pStyle w:val="Prrafodelista"/>
         <w:numPr>
           <w:ilvl w:val="0"/>
           <w:numId w:val="2"/>
         </w:numPr>
       </w:pPr>
       <w:r>
+        <w:lastRenderedPageBreak/>
         <w:t xml:space="preserve">2. Capital: If it’s not possible for everyone to have the </w:t>
       </w:r>
       <w:r>
@@ -422,7 +680,7 @@
     </w:p>
     <w:p>
       <w:pPr>
-        <w:pStyle w:val="ListParagraph"/>
+        <w:pStyle w:val="Prrafodelista"/>
         <w:numPr>
           <w:ilvl w:val="0"/>
           <w:numId w:val="2"/>
@@ -434,7 +692,7 @@
     </w:p>
     <w:p>
       <w:pPr>
-        <w:pStyle w:val="ListParagraph"/>
+        <w:pStyle w:val="Prrafodelista"/>
         <w:numPr>
           <w:ilvl w:val="0"/>
           <w:numId w:val="2"/>
@@ -468,26 +726,42 @@
     </w:p>
     <w:p>
       <w:pPr>
-        <w:pStyle w:val="ListParagraph"/>
+        <w:pStyle w:val="Prrafodelista"/>
         <w:numPr>
           <w:ilvl w:val="0"/>
           <w:numId w:val="2"/>
         </w:numPr>
       </w:pPr>
       <w:r>
-        <w:t xml:space="preserve">Vanguard in the US (the UK model is slightly different) claims to provide a product that meets the first of those two objectives: their passive index funds and ETFs are owned by the customers who buy them, enabling Vanguard to deliver any savings back to customers through lower fees. </w:t>
-      </w:r>
-    </w:p>
-    <w:p>
-      <w:pPr>
-        <w:pStyle w:val="ListParagraph"/>
+        <w:t xml:space="preserve">Vanguard in the US (the UK model is slightly different) claims to provide a product that meets the first of those two objectives: their passive index funds and ETFs are owned by the </w:t>
+      </w:r>
+      <w:proofErr w:type="gramStart"/>
+      <w:r>
+        <w:t>customers</w:t>
+      </w:r>
+      <w:proofErr w:type="gramEnd"/>
+      <w:r>
+        <w:t xml:space="preserve"> who buy them, enabling Vanguard to deliver any savings back to customers through lower fees. </w:t>
+      </w:r>
+    </w:p>
+    <w:p>
+      <w:pPr>
+        <w:pStyle w:val="Prrafodelista"/>
         <w:numPr>
           <w:ilvl w:val="0"/>
           <w:numId w:val="2"/>
         </w:numPr>
       </w:pPr>
       <w:r>
-        <w:t>Vanguard assumes your proxy vote at shareholder meetings but doesn’t questions its customers on what they want to do.</w:t>
+        <w:t xml:space="preserve">Vanguard assumes your proxy vote at shareholder meetings but doesn’t </w:t>
+      </w:r>
+      <w:proofErr w:type="gramStart"/>
+      <w:r>
+        <w:t>questions</w:t>
+      </w:r>
+      <w:proofErr w:type="gramEnd"/>
+      <w:r>
+        <w:t xml:space="preserve"> its customers on what they want to do.</w:t>
       </w:r>
     </w:p>
     <w:p>
@@ -510,10 +784,10 @@
       <w:r>
         <w:t xml:space="preserve">[1] The Economist, “Why trade unions are declining”, Sep 2015, URL (accessed 06-04-18): </w:t>
       </w:r>
-      <w:hyperlink r:id="rId7" w:history="1">
+      <w:hyperlink r:id="rId9" w:history="1">
         <w:r>
           <w:rPr>
-            <w:rStyle w:val="Hyperlink"/>
+            <w:rStyle w:val="Hipervnculo"/>
           </w:rPr>
           <w:t>https://www.economist.com/blogs/economist-explains/2015/09/economist-explains-19</w:t>
         </w:r>
@@ -521,13 +795,12 @@
     </w:p>
     <w:p>
       <w:r>
-        <w:lastRenderedPageBreak/>
         <w:t xml:space="preserve">[2] UK Department for Business, Energy &amp; Industrial Strategy, “Trade Union Membership 2016 – Statistical Bulletin”, May 2017, URL (accessed 06-04-18): </w:t>
       </w:r>
-      <w:hyperlink r:id="rId8" w:history="1">
+      <w:hyperlink r:id="rId10" w:history="1">
         <w:r>
           <w:rPr>
-            <w:rStyle w:val="Hyperlink"/>
+            <w:rStyle w:val="Hipervnculo"/>
           </w:rPr>
           <w:t>https://assets.publishing.service.gov.uk/government/uploads/system/uploads/attachment_data/file/616966/trade-union-membership-statistical-bulletin-2016-rev.pdf</w:t>
         </w:r>
@@ -535,7 +808,7 @@
     </w:p>
     <w:p>
       <w:pPr>
-        <w:pStyle w:val="ListParagraph"/>
+        <w:pStyle w:val="Prrafodelista"/>
         <w:numPr>
           <w:ilvl w:val="0"/>
           <w:numId w:val="1"/>
@@ -547,7 +820,7 @@
     </w:p>
     <w:p>
       <w:pPr>
-        <w:pStyle w:val="ListParagraph"/>
+        <w:pStyle w:val="Prrafodelista"/>
         <w:numPr>
           <w:ilvl w:val="0"/>
           <w:numId w:val="1"/>
@@ -559,7 +832,7 @@
     </w:p>
     <w:p>
       <w:pPr>
-        <w:pStyle w:val="ListParagraph"/>
+        <w:pStyle w:val="Prrafodelista"/>
         <w:numPr>
           <w:ilvl w:val="0"/>
           <w:numId w:val="1"/>
@@ -571,7 +844,7 @@
     </w:p>
     <w:p>
       <w:pPr>
-        <w:pStyle w:val="ListParagraph"/>
+        <w:pStyle w:val="Prrafodelista"/>
         <w:numPr>
           <w:ilvl w:val="0"/>
           <w:numId w:val="1"/>
@@ -585,10 +858,10 @@
       <w:r>
         <w:t xml:space="preserve">[3] Jonathan Cribb, “Income Inequality in the UK”, Institute for Fiscal Studies, URL (accessed 06-04-18): </w:t>
       </w:r>
-      <w:hyperlink r:id="rId9" w:history="1">
+      <w:hyperlink r:id="rId11" w:history="1">
         <w:r>
           <w:rPr>
-            <w:rStyle w:val="Hyperlink"/>
+            <w:rStyle w:val="Hipervnculo"/>
           </w:rPr>
           <w:t>https://www.ifs.org.uk/docs/ER_JC_2013.pdf</w:t>
         </w:r>
@@ -596,7 +869,16 @@
     </w:p>
     <w:p>
       <w:r>
-        <w:t>[4]  UK Department</w:t>
+        <w:lastRenderedPageBreak/>
+        <w:t>[4</w:t>
+      </w:r>
+      <w:proofErr w:type="gramStart"/>
+      <w:r>
+        <w:t>]  UK</w:t>
+      </w:r>
+      <w:proofErr w:type="gramEnd"/>
+      <w:r>
+        <w:t xml:space="preserve"> Department</w:t>
       </w:r>
       <w:r>
         <w:t xml:space="preserve"> for Education, “Participation Rates In Higher Education: Academic Years 2006/2007 – 2015/2016 (Provisional)”, Sept 2017, URL (accessed: 06-04-18):</w:t>
@@ -604,10 +886,10 @@
       <w:r>
         <w:t xml:space="preserve"> </w:t>
       </w:r>
-      <w:hyperlink r:id="rId10" w:history="1">
+      <w:hyperlink r:id="rId12" w:history="1">
         <w:r>
           <w:rPr>
-            <w:rStyle w:val="Hyperlink"/>
+            <w:rStyle w:val="Hipervnculo"/>
           </w:rPr>
           <w:t>https://assets.publishing.service.gov.uk/government/uploads/system/uploads/attachment_data/file/648165/HEIPR_PUBLICATION_2015-16.pdf</w:t>
         </w:r>
@@ -648,10 +930,10 @@
       <w:r>
         <w:t xml:space="preserve">, URL (accessed: 06-04-08): </w:t>
       </w:r>
-      <w:hyperlink r:id="rId11" w:history="1">
+      <w:hyperlink r:id="rId13" w:history="1">
         <w:r>
           <w:rPr>
-            <w:rStyle w:val="Hyperlink"/>
+            <w:rStyle w:val="Hipervnculo"/>
           </w:rPr>
           <w:t>https://www.nature.com/articles/s41539-018-0019-8</w:t>
         </w:r>
@@ -732,11 +1014,7 @@
         <w:t xml:space="preserve"> century, worker movements</w:t>
       </w:r>
       <w:r>
-        <w:t xml:space="preserve"> had grown both in size and in power as they learnt to coordinate strike actions across entire or multiple industries. These </w:t>
-      </w:r>
-      <w:r>
-        <w:lastRenderedPageBreak/>
-        <w:t>movements were</w:t>
+        <w:t xml:space="preserve"> had grown both in size and in power as they learnt to coordinate strike actions across entire or multiple industries. These movements were</w:t>
       </w:r>
       <w:r>
         <w:t xml:space="preserve"> influenced </w:t>
@@ -839,7 +1117,21 @@
         <w:rPr>
           <w:color w:val="FF0000"/>
         </w:rPr>
-        <w:t>* for women of course it was a different story</w:t>
+        <w:t xml:space="preserve">* </w:t>
+      </w:r>
+      <w:proofErr w:type="gramStart"/>
+      <w:r>
+        <w:rPr>
+          <w:color w:val="FF0000"/>
+        </w:rPr>
+        <w:t>for</w:t>
+      </w:r>
+      <w:proofErr w:type="gramEnd"/>
+      <w:r>
+        <w:rPr>
+          <w:color w:val="FF0000"/>
+        </w:rPr>
+        <w:t xml:space="preserve"> women of course it was a different story</w:t>
       </w:r>
     </w:p>
     <w:sectPr>
@@ -853,8 +1145,8 @@
 </file>
 
 <file path=word/numbering.xml><?xml version="1.0" encoding="utf-8"?>
-<w:numbering xmlns:wpc="http://schemas.microsoft.com/office/word/2010/wordprocessingCanvas" xmlns:cx="http://schemas.microsoft.com/office/drawing/2014/chartex" xmlns:cx1="http://schemas.microsoft.com/office/drawing/2015/9/8/chartex" xmlns:cx2="http://schemas.microsoft.com/office/drawing/2015/10/21/chartex" xmlns:cx3="http://schemas.microsoft.com/office/drawing/2016/5/9/chartex" xmlns:cx4="http://schemas.microsoft.com/office/drawing/2016/5/10/chartex" xmlns:cx5="http://schemas.microsoft.com/office/drawing/2016/5/11/chartex" xmlns:cx6="http://schemas.microsoft.com/office/drawing/2016/5/12/chartex" xmlns:cx7="http://schemas.microsoft.com/office/drawing/2016/5/13/chartex" xmlns:cx8="http://schemas.microsoft.com/office/drawing/2016/5/14/chartex" xmlns:mc="http://schemas.openxmlformats.org/markup-compatibility/2006" xmlns:aink="http://schemas.microsoft.com/office/drawing/2016/ink" xmlns:am3d="http://schemas.microsoft.com/office/drawing/2017/model3d" xmlns:o="urn:schemas-microsoft-com:office:office" xmlns:r="http://schemas.openxmlformats.org/officeDocument/2006/relationships" xmlns:m="http://schemas.openxmlformats.org/officeDocument/2006/math" xmlns:v="urn:schemas-microsoft-com:vml" xmlns:wp14="http://schemas.microsoft.com/office/word/2010/wordprocessingDrawing" xmlns:wp="http://schemas.openxmlformats.org/drawingml/2006/wordprocessingDrawing" xmlns:w10="urn:schemas-microsoft-com:office:word" xmlns:w="http://schemas.openxmlformats.org/wordprocessingml/2006/main" xmlns:w14="http://schemas.microsoft.com/office/word/2010/wordml" xmlns:w15="http://schemas.microsoft.com/office/word/2012/wordml" xmlns:w16cid="http://schemas.microsoft.com/office/word/2016/wordml/cid" xmlns:w16se="http://schemas.microsoft.com/office/word/2015/wordml/symex" xmlns:wpg="http://schemas.microsoft.com/office/word/2010/wordprocessingGroup" xmlns:wpi="http://schemas.microsoft.com/office/word/2010/wordprocessingInk" xmlns:wne="http://schemas.microsoft.com/office/word/2006/wordml" xmlns:wps="http://schemas.microsoft.com/office/word/2010/wordprocessingShape" mc:Ignorable="w14 w15 w16se w16cid wp14">
-  <w:abstractNum w:abstractNumId="0" w15:restartNumberingAfterBreak="0">
+<w:numbering xmlns:wpc="http://schemas.microsoft.com/office/word/2010/wordprocessingCanvas" xmlns:mc="http://schemas.openxmlformats.org/markup-compatibility/2006" xmlns:o="urn:schemas-microsoft-com:office:office" xmlns:r="http://schemas.openxmlformats.org/officeDocument/2006/relationships" xmlns:m="http://schemas.openxmlformats.org/officeDocument/2006/math" xmlns:v="urn:schemas-microsoft-com:vml" xmlns:wp14="http://schemas.microsoft.com/office/word/2010/wordprocessingDrawing" xmlns:wp="http://schemas.openxmlformats.org/drawingml/2006/wordprocessingDrawing" xmlns:w10="urn:schemas-microsoft-com:office:word" xmlns:w="http://schemas.openxmlformats.org/wordprocessingml/2006/main" xmlns:w14="http://schemas.microsoft.com/office/word/2010/wordml" xmlns:wpg="http://schemas.microsoft.com/office/word/2010/wordprocessingGroup" xmlns:wpi="http://schemas.microsoft.com/office/word/2010/wordprocessingInk" xmlns:wne="http://schemas.microsoft.com/office/word/2006/wordml" xmlns:wps="http://schemas.microsoft.com/office/word/2010/wordprocessingShape" mc:Ignorable="w14 wp14">
+  <w:abstractNum w:abstractNumId="0">
     <w:nsid w:val="40676D93"/>
     <w:multiLevelType w:val="hybridMultilevel"/>
     <w:tmpl w:val="488801E6"/>
@@ -966,7 +1258,7 @@
       </w:rPr>
     </w:lvl>
   </w:abstractNum>
-  <w:abstractNum w:abstractNumId="1" w15:restartNumberingAfterBreak="0">
+  <w:abstractNum w:abstractNumId="1">
     <w:nsid w:val="58975EF8"/>
     <w:multiLevelType w:val="hybridMultilevel"/>
     <w:tmpl w:val="849CCB7A"/>
@@ -1088,7 +1380,7 @@
 </file>
 
 <file path=word/styles.xml><?xml version="1.0" encoding="utf-8"?>
-<w:styles xmlns:mc="http://schemas.openxmlformats.org/markup-compatibility/2006" xmlns:r="http://schemas.openxmlformats.org/officeDocument/2006/relationships" xmlns:w="http://schemas.openxmlformats.org/wordprocessingml/2006/main" xmlns:w14="http://schemas.microsoft.com/office/word/2010/wordml" xmlns:w15="http://schemas.microsoft.com/office/word/2012/wordml" xmlns:w16cid="http://schemas.microsoft.com/office/word/2016/wordml/cid" xmlns:w16se="http://schemas.microsoft.com/office/word/2015/wordml/symex" mc:Ignorable="w14 w15 w16se w16cid">
+<w:styles xmlns:mc="http://schemas.openxmlformats.org/markup-compatibility/2006" xmlns:r="http://schemas.openxmlformats.org/officeDocument/2006/relationships" xmlns:w="http://schemas.openxmlformats.org/wordprocessingml/2006/main" xmlns:w14="http://schemas.microsoft.com/office/word/2010/wordml" mc:Ignorable="w14">
   <w:docDefaults>
     <w:rPrDefault>
       <w:rPr>
@@ -1104,394 +1396,156 @@
       </w:pPr>
     </w:pPrDefault>
   </w:docDefaults>
-  <w:latentStyles w:defLockedState="0" w:defUIPriority="99" w:defSemiHidden="0" w:defUnhideWhenUsed="0" w:defQFormat="0" w:count="375">
-    <w:lsdException w:name="Normal" w:uiPriority="0" w:qFormat="1"/>
-    <w:lsdException w:name="heading 1" w:uiPriority="9" w:qFormat="1"/>
-    <w:lsdException w:name="heading 2" w:semiHidden="1" w:uiPriority="9" w:unhideWhenUsed="1" w:qFormat="1"/>
-    <w:lsdException w:name="heading 3" w:semiHidden="1" w:uiPriority="9" w:unhideWhenUsed="1" w:qFormat="1"/>
-    <w:lsdException w:name="heading 4" w:semiHidden="1" w:uiPriority="9" w:unhideWhenUsed="1" w:qFormat="1"/>
-    <w:lsdException w:name="heading 5" w:semiHidden="1" w:uiPriority="9" w:unhideWhenUsed="1" w:qFormat="1"/>
-    <w:lsdException w:name="heading 6" w:semiHidden="1" w:uiPriority="9" w:unhideWhenUsed="1" w:qFormat="1"/>
-    <w:lsdException w:name="heading 7" w:semiHidden="1" w:uiPriority="9" w:unhideWhenUsed="1" w:qFormat="1"/>
-    <w:lsdException w:name="heading 8" w:semiHidden="1" w:uiPriority="9" w:unhideWhenUsed="1" w:qFormat="1"/>
-    <w:lsdException w:name="heading 9" w:semiHidden="1" w:uiPriority="9" w:unhideWhenUsed="1" w:qFormat="1"/>
-    <w:lsdException w:name="index 1" w:semiHidden="1" w:unhideWhenUsed="1"/>
-    <w:lsdException w:name="index 2" w:semiHidden="1" w:unhideWhenUsed="1"/>
-    <w:lsdException w:name="index 3" w:semiHidden="1" w:unhideWhenUsed="1"/>
-    <w:lsdException w:name="index 4" w:semiHidden="1" w:unhideWhenUsed="1"/>
-    <w:lsdException w:name="index 5" w:semiHidden="1" w:unhideWhenUsed="1"/>
-    <w:lsdException w:name="index 6" w:semiHidden="1" w:unhideWhenUsed="1"/>
-    <w:lsdException w:name="index 7" w:semiHidden="1" w:unhideWhenUsed="1"/>
-    <w:lsdException w:name="index 8" w:semiHidden="1" w:unhideWhenUsed="1"/>
-    <w:lsdException w:name="index 9" w:semiHidden="1" w:unhideWhenUsed="1"/>
-    <w:lsdException w:name="toc 1" w:semiHidden="1" w:uiPriority="39" w:unhideWhenUsed="1"/>
-    <w:lsdException w:name="toc 2" w:semiHidden="1" w:uiPriority="39" w:unhideWhenUsed="1"/>
-    <w:lsdException w:name="toc 3" w:semiHidden="1" w:uiPriority="39" w:unhideWhenUsed="1"/>
-    <w:lsdException w:name="toc 4" w:semiHidden="1" w:uiPriority="39" w:unhideWhenUsed="1"/>
-    <w:lsdException w:name="toc 5" w:semiHidden="1" w:uiPriority="39" w:unhideWhenUsed="1"/>
-    <w:lsdException w:name="toc 6" w:semiHidden="1" w:uiPriority="39" w:unhideWhenUsed="1"/>
-    <w:lsdException w:name="toc 7" w:semiHidden="1" w:uiPriority="39" w:unhideWhenUsed="1"/>
-    <w:lsdException w:name="toc 8" w:semiHidden="1" w:uiPriority="39" w:unhideWhenUsed="1"/>
-    <w:lsdException w:name="toc 9" w:semiHidden="1" w:uiPriority="39" w:unhideWhenUsed="1"/>
-    <w:lsdException w:name="Normal Indent" w:semiHidden="1" w:unhideWhenUsed="1"/>
-    <w:lsdException w:name="footnote text" w:semiHidden="1" w:unhideWhenUsed="1"/>
-    <w:lsdException w:name="annotation text" w:semiHidden="1" w:unhideWhenUsed="1"/>
-    <w:lsdException w:name="header" w:semiHidden="1" w:unhideWhenUsed="1"/>
-    <w:lsdException w:name="footer" w:semiHidden="1" w:unhideWhenUsed="1"/>
-    <w:lsdException w:name="index heading" w:semiHidden="1" w:unhideWhenUsed="1"/>
-    <w:lsdException w:name="caption" w:semiHidden="1" w:uiPriority="35" w:unhideWhenUsed="1" w:qFormat="1"/>
-    <w:lsdException w:name="table of figures" w:semiHidden="1" w:unhideWhenUsed="1"/>
-    <w:lsdException w:name="envelope address" w:semiHidden="1" w:unhideWhenUsed="1"/>
-    <w:lsdException w:name="envelope return" w:semiHidden="1" w:unhideWhenUsed="1"/>
-    <w:lsdException w:name="footnote reference" w:semiHidden="1" w:unhideWhenUsed="1"/>
-    <w:lsdException w:name="annotation reference" w:semiHidden="1" w:unhideWhenUsed="1"/>
-    <w:lsdException w:name="line number" w:semiHidden="1" w:unhideWhenUsed="1"/>
-    <w:lsdException w:name="page number" w:semiHidden="1" w:unhideWhenUsed="1"/>
-    <w:lsdException w:name="endnote reference" w:semiHidden="1" w:unhideWhenUsed="1"/>
-    <w:lsdException w:name="endnote text" w:semiHidden="1" w:unhideWhenUsed="1"/>
-    <w:lsdException w:name="table of authorities" w:semiHidden="1" w:unhideWhenUsed="1"/>
-    <w:lsdException w:name="macro" w:semiHidden="1" w:unhideWhenUsed="1"/>
-    <w:lsdException w:name="toa heading" w:semiHidden="1" w:unhideWhenUsed="1"/>
-    <w:lsdException w:name="List" w:semiHidden="1" w:unhideWhenUsed="1"/>
-    <w:lsdException w:name="List Bullet" w:semiHidden="1" w:unhideWhenUsed="1"/>
-    <w:lsdException w:name="List Number" w:semiHidden="1" w:unhideWhenUsed="1"/>
-    <w:lsdException w:name="List 2" w:semiHidden="1" w:unhideWhenUsed="1"/>
-    <w:lsdException w:name="List 3" w:semiHidden="1" w:unhideWhenUsed="1"/>
-    <w:lsdException w:name="List 4" w:semiHidden="1" w:unhideWhenUsed="1"/>
-    <w:lsdException w:name="List 5" w:semiHidden="1" w:unhideWhenUsed="1"/>
-    <w:lsdException w:name="List Bullet 2" w:semiHidden="1" w:unhideWhenUsed="1"/>
-    <w:lsdException w:name="List Bullet 3" w:semiHidden="1" w:unhideWhenUsed="1"/>
-    <w:lsdException w:name="List Bullet 4" w:semiHidden="1" w:unhideWhenUsed="1"/>
-    <w:lsdException w:name="List Bullet 5" w:semiHidden="1" w:unhideWhenUsed="1"/>
-    <w:lsdException w:name="List Number 2" w:semiHidden="1" w:unhideWhenUsed="1"/>
-    <w:lsdException w:name="List Number 3" w:semiHidden="1" w:unhideWhenUsed="1"/>
-    <w:lsdException w:name="List Number 4" w:semiHidden="1" w:unhideWhenUsed="1"/>
-    <w:lsdException w:name="List Number 5" w:semiHidden="1" w:unhideWhenUsed="1"/>
-    <w:lsdException w:name="Title" w:uiPriority="10" w:qFormat="1"/>
-    <w:lsdException w:name="Closing" w:semiHidden="1" w:unhideWhenUsed="1"/>
-    <w:lsdException w:name="Signature" w:semiHidden="1" w:unhideWhenUsed="1"/>
-    <w:lsdException w:name="Default Paragraph Font" w:semiHidden="1" w:uiPriority="1" w:unhideWhenUsed="1"/>
-    <w:lsdException w:name="Body Text" w:semiHidden="1" w:unhideWhenUsed="1"/>
-    <w:lsdException w:name="Body Text Indent" w:semiHidden="1" w:unhideWhenUsed="1"/>
-    <w:lsdException w:name="List Continue" w:semiHidden="1" w:unhideWhenUsed="1"/>
-    <w:lsdException w:name="List Continue 2" w:semiHidden="1" w:unhideWhenUsed="1"/>
-    <w:lsdException w:name="List Continue 3" w:semiHidden="1" w:unhideWhenUsed="1"/>
-    <w:lsdException w:name="List Continue 4" w:semiHidden="1" w:unhideWhenUsed="1"/>
-    <w:lsdException w:name="List Continue 5" w:semiHidden="1" w:unhideWhenUsed="1"/>
-    <w:lsdException w:name="Message Header" w:semiHidden="1" w:unhideWhenUsed="1"/>
-    <w:lsdException w:name="Subtitle" w:uiPriority="11" w:qFormat="1"/>
-    <w:lsdException w:name="Salutation" w:semiHidden="1" w:unhideWhenUsed="1"/>
-    <w:lsdException w:name="Date" w:semiHidden="1" w:unhideWhenUsed="1"/>
-    <w:lsdException w:name="Body Text First Indent" w:semiHidden="1" w:unhideWhenUsed="1"/>
-    <w:lsdException w:name="Body Text First Indent 2" w:semiHidden="1" w:unhideWhenUsed="1"/>
-    <w:lsdException w:name="Note Heading" w:semiHidden="1" w:unhideWhenUsed="1"/>
-    <w:lsdException w:name="Body Text 2" w:semiHidden="1" w:unhideWhenUsed="1"/>
-    <w:lsdException w:name="Body Text 3" w:semiHidden="1" w:unhideWhenUsed="1"/>
-    <w:lsdException w:name="Body Text Indent 2" w:semiHidden="1" w:unhideWhenUsed="1"/>
-    <w:lsdException w:name="Body Text Indent 3" w:semiHidden="1" w:unhideWhenUsed="1"/>
-    <w:lsdException w:name="Block Text" w:semiHidden="1" w:unhideWhenUsed="1"/>
-    <w:lsdException w:name="Hyperlink" w:semiHidden="1" w:unhideWhenUsed="1"/>
-    <w:lsdException w:name="FollowedHyperlink" w:semiHidden="1" w:unhideWhenUsed="1"/>
-    <w:lsdException w:name="Strong" w:uiPriority="22" w:qFormat="1"/>
-    <w:lsdException w:name="Emphasis" w:uiPriority="20" w:qFormat="1"/>
-    <w:lsdException w:name="Document Map" w:semiHidden="1" w:unhideWhenUsed="1"/>
-    <w:lsdException w:name="Plain Text" w:semiHidden="1" w:unhideWhenUsed="1"/>
-    <w:lsdException w:name="E-mail Signature" w:semiHidden="1" w:unhideWhenUsed="1"/>
-    <w:lsdException w:name="HTML Top of Form" w:semiHidden="1" w:unhideWhenUsed="1"/>
-    <w:lsdException w:name="HTML Bottom of Form" w:semiHidden="1" w:unhideWhenUsed="1"/>
-    <w:lsdException w:name="Normal (Web)" w:semiHidden="1" w:unhideWhenUsed="1"/>
-    <w:lsdException w:name="HTML Acronym" w:semiHidden="1" w:unhideWhenUsed="1"/>
-    <w:lsdException w:name="HTML Address" w:semiHidden="1" w:unhideWhenUsed="1"/>
-    <w:lsdException w:name="HTML Cite" w:semiHidden="1" w:unhideWhenUsed="1"/>
-    <w:lsdException w:name="HTML Code" w:semiHidden="1" w:unhideWhenUsed="1"/>
-    <w:lsdException w:name="HTML Definition" w:semiHidden="1" w:unhideWhenUsed="1"/>
-    <w:lsdException w:name="HTML Keyboard" w:semiHidden="1" w:unhideWhenUsed="1"/>
-    <w:lsdException w:name="HTML Preformatted" w:semiHidden="1" w:unhideWhenUsed="1"/>
-    <w:lsdException w:name="HTML Sample" w:semiHidden="1" w:unhideWhenUsed="1"/>
-    <w:lsdException w:name="HTML Typewriter" w:semiHidden="1" w:unhideWhenUsed="1"/>
-    <w:lsdException w:name="HTML Variable" w:semiHidden="1" w:unhideWhenUsed="1"/>
-    <w:lsdException w:name="Normal Table" w:semiHidden="1" w:unhideWhenUsed="1"/>
-    <w:lsdException w:name="annotation subject" w:semiHidden="1" w:unhideWhenUsed="1"/>
-    <w:lsdException w:name="No List" w:semiHidden="1" w:unhideWhenUsed="1"/>
-    <w:lsdException w:name="Outline List 1" w:semiHidden="1" w:unhideWhenUsed="1"/>
-    <w:lsdException w:name="Outline List 2" w:semiHidden="1" w:unhideWhenUsed="1"/>
-    <w:lsdException w:name="Outline List 3" w:semiHidden="1" w:unhideWhenUsed="1"/>
-    <w:lsdException w:name="Table Simple 1" w:semiHidden="1" w:unhideWhenUsed="1"/>
-    <w:lsdException w:name="Table Simple 2" w:semiHidden="1" w:unhideWhenUsed="1"/>
-    <w:lsdException w:name="Table Simple 3" w:semiHidden="1" w:unhideWhenUsed="1"/>
-    <w:lsdException w:name="Table Classic 1" w:semiHidden="1" w:unhideWhenUsed="1"/>
-    <w:lsdException w:name="Table Classic 2" w:semiHidden="1" w:unhideWhenUsed="1"/>
-    <w:lsdException w:name="Table Classic 3" w:semiHidden="1" w:unhideWhenUsed="1"/>
-    <w:lsdException w:name="Table Classic 4" w:semiHidden="1" w:unhideWhenUsed="1"/>
-    <w:lsdException w:name="Table Colorful 1" w:semiHidden="1" w:unhideWhenUsed="1"/>
-    <w:lsdException w:name="Table Colorful 2" w:semiHidden="1" w:unhideWhenUsed="1"/>
-    <w:lsdException w:name="Table Colorful 3" w:semiHidden="1" w:unhideWhenUsed="1"/>
-    <w:lsdException w:name="Table Columns 1" w:semiHidden="1" w:unhideWhenUsed="1"/>
-    <w:lsdException w:name="Table Columns 2" w:semiHidden="1" w:unhideWhenUsed="1"/>
-    <w:lsdException w:name="Table Columns 3" w:semiHidden="1" w:unhideWhenUsed="1"/>
-    <w:lsdException w:name="Table Columns 4" w:semiHidden="1" w:unhideWhenUsed="1"/>
-    <w:lsdException w:name="Table Columns 5" w:semiHidden="1" w:unhideWhenUsed="1"/>
-    <w:lsdException w:name="Table Grid 1" w:semiHidden="1" w:unhideWhenUsed="1"/>
-    <w:lsdException w:name="Table Grid 2" w:semiHidden="1" w:unhideWhenUsed="1"/>
-    <w:lsdException w:name="Table Grid 3" w:semiHidden="1" w:unhideWhenUsed="1"/>
-    <w:lsdException w:name="Table Grid 4" w:semiHidden="1" w:unhideWhenUsed="1"/>
-    <w:lsdException w:name="Table Grid 5" w:semiHidden="1" w:unhideWhenUsed="1"/>
-    <w:lsdException w:name="Table Grid 6" w:semiHidden="1" w:unhideWhenUsed="1"/>
-    <w:lsdException w:name="Table Grid 7" w:semiHidden="1" w:unhideWhenUsed="1"/>
-    <w:lsdException w:name="Table Grid 8" w:semiHidden="1" w:unhideWhenUsed="1"/>
-    <w:lsdException w:name="Table List 1" w:semiHidden="1" w:unhideWhenUsed="1"/>
-    <w:lsdException w:name="Table List 2" w:semiHidden="1" w:unhideWhenUsed="1"/>
-    <w:lsdException w:name="Table List 3" w:semiHidden="1" w:unhideWhenUsed="1"/>
-    <w:lsdException w:name="Table List 4" w:semiHidden="1" w:unhideWhenUsed="1"/>
-    <w:lsdException w:name="Table List 5" w:semiHidden="1" w:unhideWhenUsed="1"/>
-    <w:lsdException w:name="Table List 6" w:semiHidden="1" w:unhideWhenUsed="1"/>
-    <w:lsdException w:name="Table List 7" w:semiHidden="1" w:unhideWhenUsed="1"/>
-    <w:lsdException w:name="Table List 8" w:semiHidden="1" w:unhideWhenUsed="1"/>
-    <w:lsdException w:name="Table 3D effects 1" w:semiHidden="1" w:unhideWhenUsed="1"/>
-    <w:lsdException w:name="Table 3D effects 2" w:semiHidden="1" w:unhideWhenUsed="1"/>
-    <w:lsdException w:name="Table 3D effects 3" w:semiHidden="1" w:unhideWhenUsed="1"/>
-    <w:lsdException w:name="Table Contemporary" w:semiHidden="1" w:unhideWhenUsed="1"/>
-    <w:lsdException w:name="Table Elegant" w:semiHidden="1" w:unhideWhenUsed="1"/>
-    <w:lsdException w:name="Table Professional" w:semiHidden="1" w:unhideWhenUsed="1"/>
-    <w:lsdException w:name="Table Subtle 1" w:semiHidden="1" w:unhideWhenUsed="1"/>
-    <w:lsdException w:name="Table Subtle 2" w:semiHidden="1" w:unhideWhenUsed="1"/>
-    <w:lsdException w:name="Table Web 1" w:semiHidden="1" w:unhideWhenUsed="1"/>
-    <w:lsdException w:name="Table Web 2" w:semiHidden="1" w:unhideWhenUsed="1"/>
-    <w:lsdException w:name="Table Web 3" w:semiHidden="1" w:unhideWhenUsed="1"/>
-    <w:lsdException w:name="Balloon Text" w:semiHidden="1" w:unhideWhenUsed="1"/>
-    <w:lsdException w:name="Table Grid" w:uiPriority="39"/>
-    <w:lsdException w:name="Table Theme" w:semiHidden="1" w:unhideWhenUsed="1"/>
-    <w:lsdException w:name="Placeholder Text" w:semiHidden="1"/>
-    <w:lsdException w:name="No Spacing" w:uiPriority="1" w:qFormat="1"/>
-    <w:lsdException w:name="Light Shading" w:uiPriority="60"/>
-    <w:lsdException w:name="Light List" w:uiPriority="61"/>
-    <w:lsdException w:name="Light Grid" w:uiPriority="62"/>
-    <w:lsdException w:name="Medium Shading 1" w:uiPriority="63"/>
-    <w:lsdException w:name="Medium Shading 2" w:uiPriority="64"/>
-    <w:lsdException w:name="Medium List 1" w:uiPriority="65"/>
-    <w:lsdException w:name="Medium List 2" w:uiPriority="66"/>
-    <w:lsdException w:name="Medium Grid 1" w:uiPriority="67"/>
-    <w:lsdException w:name="Medium Grid 2" w:uiPriority="68"/>
-    <w:lsdException w:name="Medium Grid 3" w:uiPriority="69"/>
-    <w:lsdException w:name="Dark List" w:uiPriority="70"/>
-    <w:lsdException w:name="Colorful Shading" w:uiPriority="71"/>
-    <w:lsdException w:name="Colorful List" w:uiPriority="72"/>
-    <w:lsdException w:name="Colorful Grid" w:uiPriority="73"/>
-    <w:lsdException w:name="Light Shading Accent 1" w:uiPriority="60"/>
-    <w:lsdException w:name="Light List Accent 1" w:uiPriority="61"/>
-    <w:lsdException w:name="Light Grid Accent 1" w:uiPriority="62"/>
-    <w:lsdException w:name="Medium Shading 1 Accent 1" w:uiPriority="63"/>
-    <w:lsdException w:name="Medium Shading 2 Accent 1" w:uiPriority="64"/>
-    <w:lsdException w:name="Medium List 1 Accent 1" w:uiPriority="65"/>
-    <w:lsdException w:name="Revision" w:semiHidden="1"/>
-    <w:lsdException w:name="List Paragraph" w:uiPriority="34" w:qFormat="1"/>
-    <w:lsdException w:name="Quote" w:uiPriority="29" w:qFormat="1"/>
-    <w:lsdException w:name="Intense Quote" w:uiPriority="30" w:qFormat="1"/>
-    <w:lsdException w:name="Medium List 2 Accent 1" w:uiPriority="66"/>
-    <w:lsdException w:name="Medium Grid 1 Accent 1" w:uiPriority="67"/>
-    <w:lsdException w:name="Medium Grid 2 Accent 1" w:uiPriority="68"/>
-    <w:lsdException w:name="Medium Grid 3 Accent 1" w:uiPriority="69"/>
-    <w:lsdException w:name="Dark List Accent 1" w:uiPriority="70"/>
-    <w:lsdException w:name="Colorful Shading Accent 1" w:uiPriority="71"/>
-    <w:lsdException w:name="Colorful List Accent 1" w:uiPriority="72"/>
-    <w:lsdException w:name="Colorful Grid Accent 1" w:uiPriority="73"/>
-    <w:lsdException w:name="Light Shading Accent 2" w:uiPriority="60"/>
-    <w:lsdException w:name="Light List Accent 2" w:uiPriority="61"/>
-    <w:lsdException w:name="Light Grid Accent 2" w:uiPriority="62"/>
-    <w:lsdException w:name="Medium Shading 1 Accent 2" w:uiPriority="63"/>
-    <w:lsdException w:name="Medium Shading 2 Accent 2" w:uiPriority="64"/>
-    <w:lsdException w:name="Medium List 1 Accent 2" w:uiPriority="65"/>
-    <w:lsdException w:name="Medium List 2 Accent 2" w:uiPriority="66"/>
-    <w:lsdException w:name="Medium Grid 1 Accent 2" w:uiPriority="67"/>
-    <w:lsdException w:name="Medium Grid 2 Accent 2" w:uiPriority="68"/>
-    <w:lsdException w:name="Medium Grid 3 Accent 2" w:uiPriority="69"/>
-    <w:lsdException w:name="Dark List Accent 2" w:uiPriority="70"/>
-    <w:lsdException w:name="Colorful Shading Accent 2" w:uiPriority="71"/>
-    <w:lsdException w:name="Colorful List Accent 2" w:uiPriority="72"/>
-    <w:lsdException w:name="Colorful Grid Accent 2" w:uiPriority="73"/>
-    <w:lsdException w:name="Light Shading Accent 3" w:uiPriority="60"/>
-    <w:lsdException w:name="Light List Accent 3" w:uiPriority="61"/>
-    <w:lsdException w:name="Light Grid Accent 3" w:uiPriority="62"/>
-    <w:lsdException w:name="Medium Shading 1 Accent 3" w:uiPriority="63"/>
-    <w:lsdException w:name="Medium Shading 2 Accent 3" w:uiPriority="64"/>
-    <w:lsdException w:name="Medium List 1 Accent 3" w:uiPriority="65"/>
-    <w:lsdException w:name="Medium List 2 Accent 3" w:uiPriority="66"/>
-    <w:lsdException w:name="Medium Grid 1 Accent 3" w:uiPriority="67"/>
-    <w:lsdException w:name="Medium Grid 2 Accent 3" w:uiPriority="68"/>
-    <w:lsdException w:name="Medium Grid 3 Accent 3" w:uiPriority="69"/>
-    <w:lsdException w:name="Dark List Accent 3" w:uiPriority="70"/>
-    <w:lsdException w:name="Colorful Shading Accent 3" w:uiPriority="71"/>
-    <w:lsdException w:name="Colorful List Accent 3" w:uiPriority="72"/>
-    <w:lsdException w:name="Colorful Grid Accent 3" w:uiPriority="73"/>
-    <w:lsdException w:name="Light Shading Accent 4" w:uiPriority="60"/>
-    <w:lsdException w:name="Light List Accent 4" w:uiPriority="61"/>
-    <w:lsdException w:name="Light Grid Accent 4" w:uiPriority="62"/>
-    <w:lsdException w:name="Medium Shading 1 Accent 4" w:uiPriority="63"/>
-    <w:lsdException w:name="Medium Shading 2 Accent 4" w:uiPriority="64"/>
-    <w:lsdException w:name="Medium List 1 Accent 4" w:uiPriority="65"/>
-    <w:lsdException w:name="Medium List 2 Accent 4" w:uiPriority="66"/>
-    <w:lsdException w:name="Medium Grid 1 Accent 4" w:uiPriority="67"/>
-    <w:lsdException w:name="Medium Grid 2 Accent 4" w:uiPriority="68"/>
-    <w:lsdException w:name="Medium Grid 3 Accent 4" w:uiPriority="69"/>
-    <w:lsdException w:name="Dark List Accent 4" w:uiPriority="70"/>
-    <w:lsdException w:name="Colorful Shading Accent 4" w:uiPriority="71"/>
-    <w:lsdException w:name="Colorful List Accent 4" w:uiPriority="72"/>
-    <w:lsdException w:name="Colorful Grid Accent 4" w:uiPriority="73"/>
-    <w:lsdException w:name="Light Shading Accent 5" w:uiPriority="60"/>
-    <w:lsdException w:name="Light List Accent 5" w:uiPriority="61"/>
-    <w:lsdException w:name="Light Grid Accent 5" w:uiPriority="62"/>
-    <w:lsdException w:name="Medium Shading 1 Accent 5" w:uiPriority="63"/>
-    <w:lsdException w:name="Medium Shading 2 Accent 5" w:uiPriority="64"/>
-    <w:lsdException w:name="Medium List 1 Accent 5" w:uiPriority="65"/>
-    <w:lsdException w:name="Medium List 2 Accent 5" w:uiPriority="66"/>
-    <w:lsdException w:name="Medium Grid 1 Accent 5" w:uiPriority="67"/>
-    <w:lsdException w:name="Medium Grid 2 Accent 5" w:uiPriority="68"/>
-    <w:lsdException w:name="Medium Grid 3 Accent 5" w:uiPriority="69"/>
-    <w:lsdException w:name="Dark List Accent 5" w:uiPriority="70"/>
-    <w:lsdException w:name="Colorful Shading Accent 5" w:uiPriority="71"/>
-    <w:lsdException w:name="Colorful List Accent 5" w:uiPriority="72"/>
-    <w:lsdException w:name="Colorful Grid Accent 5" w:uiPriority="73"/>
-    <w:lsdException w:name="Light Shading Accent 6" w:uiPriority="60"/>
-    <w:lsdException w:name="Light List Accent 6" w:uiPriority="61"/>
-    <w:lsdException w:name="Light Grid Accent 6" w:uiPriority="62"/>
-    <w:lsdException w:name="Medium Shading 1 Accent 6" w:uiPriority="63"/>
-    <w:lsdException w:name="Medium Shading 2 Accent 6" w:uiPriority="64"/>
-    <w:lsdException w:name="Medium List 1 Accent 6" w:uiPriority="65"/>
-    <w:lsdException w:name="Medium List 2 Accent 6" w:uiPriority="66"/>
-    <w:lsdException w:name="Medium Grid 1 Accent 6" w:uiPriority="67"/>
-    <w:lsdException w:name="Medium Grid 2 Accent 6" w:uiPriority="68"/>
-    <w:lsdException w:name="Medium Grid 3 Accent 6" w:uiPriority="69"/>
-    <w:lsdException w:name="Dark List Accent 6" w:uiPriority="70"/>
-    <w:lsdException w:name="Colorful Shading Accent 6" w:uiPriority="71"/>
-    <w:lsdException w:name="Colorful List Accent 6" w:uiPriority="72"/>
-    <w:lsdException w:name="Colorful Grid Accent 6" w:uiPriority="73"/>
-    <w:lsdException w:name="Subtle Emphasis" w:uiPriority="19" w:qFormat="1"/>
-    <w:lsdException w:name="Intense Emphasis" w:uiPriority="21" w:qFormat="1"/>
-    <w:lsdException w:name="Subtle Reference" w:uiPriority="31" w:qFormat="1"/>
-    <w:lsdException w:name="Intense Reference" w:uiPriority="32" w:qFormat="1"/>
-    <w:lsdException w:name="Book Title" w:uiPriority="33" w:qFormat="1"/>
-    <w:lsdException w:name="Bibliography" w:semiHidden="1" w:uiPriority="37" w:unhideWhenUsed="1"/>
-    <w:lsdException w:name="TOC Heading" w:semiHidden="1" w:uiPriority="39" w:unhideWhenUsed="1" w:qFormat="1"/>
-    <w:lsdException w:name="Plain Table 1" w:uiPriority="41"/>
-    <w:lsdException w:name="Plain Table 2" w:uiPriority="42"/>
-    <w:lsdException w:name="Plain Table 3" w:uiPriority="43"/>
-    <w:lsdException w:name="Plain Table 4" w:uiPriority="44"/>
-    <w:lsdException w:name="Plain Table 5" w:uiPriority="45"/>
-    <w:lsdException w:name="Grid Table Light" w:uiPriority="40"/>
-    <w:lsdException w:name="Grid Table 1 Light" w:uiPriority="46"/>
-    <w:lsdException w:name="Grid Table 2" w:uiPriority="47"/>
-    <w:lsdException w:name="Grid Table 3" w:uiPriority="48"/>
-    <w:lsdException w:name="Grid Table 4" w:uiPriority="49"/>
-    <w:lsdException w:name="Grid Table 5 Dark" w:uiPriority="50"/>
-    <w:lsdException w:name="Grid Table 6 Colorful" w:uiPriority="51"/>
-    <w:lsdException w:name="Grid Table 7 Colorful" w:uiPriority="52"/>
-    <w:lsdException w:name="Grid Table 1 Light Accent 1" w:uiPriority="46"/>
-    <w:lsdException w:name="Grid Table 2 Accent 1" w:uiPriority="47"/>
-    <w:lsdException w:name="Grid Table 3 Accent 1" w:uiPriority="48"/>
-    <w:lsdException w:name="Grid Table 4 Accent 1" w:uiPriority="49"/>
-    <w:lsdException w:name="Grid Table 5 Dark Accent 1" w:uiPriority="50"/>
-    <w:lsdException w:name="Grid Table 6 Colorful Accent 1" w:uiPriority="51"/>
-    <w:lsdException w:name="Grid Table 7 Colorful Accent 1" w:uiPriority="52"/>
-    <w:lsdException w:name="Grid Table 1 Light Accent 2" w:uiPriority="46"/>
-    <w:lsdException w:name="Grid Table 2 Accent 2" w:uiPriority="47"/>
-    <w:lsdException w:name="Grid Table 3 Accent 2" w:uiPriority="48"/>
-    <w:lsdException w:name="Grid Table 4 Accent 2" w:uiPriority="49"/>
-    <w:lsdException w:name="Grid Table 5 Dark Accent 2" w:uiPriority="50"/>
-    <w:lsdException w:name="Grid Table 6 Colorful Accent 2" w:uiPriority="51"/>
-    <w:lsdException w:name="Grid Table 7 Colorful Accent 2" w:uiPriority="52"/>
-    <w:lsdException w:name="Grid Table 1 Light Accent 3" w:uiPriority="46"/>
-    <w:lsdException w:name="Grid Table 2 Accent 3" w:uiPriority="47"/>
-    <w:lsdException w:name="Grid Table 3 Accent 3" w:uiPriority="48"/>
-    <w:lsdException w:name="Grid Table 4 Accent 3" w:uiPriority="49"/>
-    <w:lsdException w:name="Grid Table 5 Dark Accent 3" w:uiPriority="50"/>
-    <w:lsdException w:name="Grid Table 6 Colorful Accent 3" w:uiPriority="51"/>
-    <w:lsdException w:name="Grid Table 7 Colorful Accent 3" w:uiPriority="52"/>
-    <w:lsdException w:name="Grid Table 1 Light Accent 4" w:uiPriority="46"/>
-    <w:lsdException w:name="Grid Table 2 Accent 4" w:uiPriority="47"/>
-    <w:lsdException w:name="Grid Table 3 Accent 4" w:uiPriority="48"/>
-    <w:lsdException w:name="Grid Table 4 Accent 4" w:uiPriority="49"/>
-    <w:lsdException w:name="Grid Table 5 Dark Accent 4" w:uiPriority="50"/>
-    <w:lsdException w:name="Grid Table 6 Colorful Accent 4" w:uiPriority="51"/>
-    <w:lsdException w:name="Grid Table 7 Colorful Accent 4" w:uiPriority="52"/>
-    <w:lsdException w:name="Grid Table 1 Light Accent 5" w:uiPriority="46"/>
-    <w:lsdException w:name="Grid Table 2 Accent 5" w:uiPriority="47"/>
-    <w:lsdException w:name="Grid Table 3 Accent 5" w:uiPriority="48"/>
-    <w:lsdException w:name="Grid Table 4 Accent 5" w:uiPriority="49"/>
-    <w:lsdException w:name="Grid Table 5 Dark Accent 5" w:uiPriority="50"/>
-    <w:lsdException w:name="Grid Table 6 Colorful Accent 5" w:uiPriority="51"/>
-    <w:lsdException w:name="Grid Table 7 Colorful Accent 5" w:uiPriority="52"/>
-    <w:lsdException w:name="Grid Table 1 Light Accent 6" w:uiPriority="46"/>
-    <w:lsdException w:name="Grid Table 2 Accent 6" w:uiPriority="47"/>
-    <w:lsdException w:name="Grid Table 3 Accent 6" w:uiPriority="48"/>
-    <w:lsdException w:name="Grid Table 4 Accent 6" w:uiPriority="49"/>
-    <w:lsdException w:name="Grid Table 5 Dark Accent 6" w:uiPriority="50"/>
-    <w:lsdException w:name="Grid Table 6 Colorful Accent 6" w:uiPriority="51"/>
-    <w:lsdException w:name="Grid Table 7 Colorful Accent 6" w:uiPriority="52"/>
-    <w:lsdException w:name="List Table 1 Light" w:uiPriority="46"/>
-    <w:lsdException w:name="List Table 2" w:uiPriority="47"/>
-    <w:lsdException w:name="List Table 3" w:uiPriority="48"/>
-    <w:lsdException w:name="List Table 4" w:uiPriority="49"/>
-    <w:lsdException w:name="List Table 5 Dark" w:uiPriority="50"/>
-    <w:lsdException w:name="List Table 6 Colorful" w:uiPriority="51"/>
-    <w:lsdException w:name="List Table 7 Colorful" w:uiPriority="52"/>
-    <w:lsdException w:name="List Table 1 Light Accent 1" w:uiPriority="46"/>
-    <w:lsdException w:name="List Table 2 Accent 1" w:uiPriority="47"/>
-    <w:lsdException w:name="List Table 3 Accent 1" w:uiPriority="48"/>
-    <w:lsdException w:name="List Table 4 Accent 1" w:uiPriority="49"/>
-    <w:lsdException w:name="List Table 5 Dark Accent 1" w:uiPriority="50"/>
-    <w:lsdException w:name="List Table 6 Colorful Accent 1" w:uiPriority="51"/>
-    <w:lsdException w:name="List Table 7 Colorful Accent 1" w:uiPriority="52"/>
-    <w:lsdException w:name="List Table 1 Light Accent 2" w:uiPriority="46"/>
-    <w:lsdException w:name="List Table 2 Accent 2" w:uiPriority="47"/>
-    <w:lsdException w:name="List Table 3 Accent 2" w:uiPriority="48"/>
-    <w:lsdException w:name="List Table 4 Accent 2" w:uiPriority="49"/>
-    <w:lsdException w:name="List Table 5 Dark Accent 2" w:uiPriority="50"/>
-    <w:lsdException w:name="List Table 6 Colorful Accent 2" w:uiPriority="51"/>
-    <w:lsdException w:name="List Table 7 Colorful Accent 2" w:uiPriority="52"/>
-    <w:lsdException w:name="List Table 1 Light Accent 3" w:uiPriority="46"/>
-    <w:lsdException w:name="List Table 2 Accent 3" w:uiPriority="47"/>
-    <w:lsdException w:name="List Table 3 Accent 3" w:uiPriority="48"/>
-    <w:lsdException w:name="List Table 4 Accent 3" w:uiPriority="49"/>
-    <w:lsdException w:name="List Table 5 Dark Accent 3" w:uiPriority="50"/>
-    <w:lsdException w:name="List Table 6 Colorful Accent 3" w:uiPriority="51"/>
-    <w:lsdException w:name="List Table 7 Colorful Accent 3" w:uiPriority="52"/>
-    <w:lsdException w:name="List Table 1 Light Accent 4" w:uiPriority="46"/>
-    <w:lsdException w:name="List Table 2 Accent 4" w:uiPriority="47"/>
-    <w:lsdException w:name="List Table 3 Accent 4" w:uiPriority="48"/>
-    <w:lsdException w:name="List Table 4 Accent 4" w:uiPriority="49"/>
-    <w:lsdException w:name="List Table 5 Dark Accent 4" w:uiPriority="50"/>
-    <w:lsdException w:name="List Table 6 Colorful Accent 4" w:uiPriority="51"/>
-    <w:lsdException w:name="List Table 7 Colorful Accent 4" w:uiPriority="52"/>
-    <w:lsdException w:name="List Table 1 Light Accent 5" w:uiPriority="46"/>
-    <w:lsdException w:name="List Table 2 Accent 5" w:uiPriority="47"/>
-    <w:lsdException w:name="List Table 3 Accent 5" w:uiPriority="48"/>
-    <w:lsdException w:name="List Table 4 Accent 5" w:uiPriority="49"/>
-    <w:lsdException w:name="List Table 5 Dark Accent 5" w:uiPriority="50"/>
-    <w:lsdException w:name="List Table 6 Colorful Accent 5" w:uiPriority="51"/>
-    <w:lsdException w:name="List Table 7 Colorful Accent 5" w:uiPriority="52"/>
-    <w:lsdException w:name="List Table 1 Light Accent 6" w:uiPriority="46"/>
-    <w:lsdException w:name="List Table 2 Accent 6" w:uiPriority="47"/>
-    <w:lsdException w:name="List Table 3 Accent 6" w:uiPriority="48"/>
-    <w:lsdException w:name="List Table 4 Accent 6" w:uiPriority="49"/>
-    <w:lsdException w:name="List Table 5 Dark Accent 6" w:uiPriority="50"/>
-    <w:lsdException w:name="List Table 6 Colorful Accent 6" w:uiPriority="51"/>
-    <w:lsdException w:name="List Table 7 Colorful Accent 6" w:uiPriority="52"/>
-    <w:lsdException w:name="Mention" w:semiHidden="1" w:unhideWhenUsed="1"/>
-    <w:lsdException w:name="Smart Hyperlink" w:semiHidden="1" w:unhideWhenUsed="1"/>
-    <w:lsdException w:name="Hashtag" w:semiHidden="1" w:unhideWhenUsed="1"/>
-    <w:lsdException w:name="Unresolved Mention" w:semiHidden="1" w:unhideWhenUsed="1"/>
+  <w:latentStyles w:defLockedState="0" w:defUIPriority="99" w:defSemiHidden="1" w:defUnhideWhenUsed="1" w:defQFormat="0" w:count="267">
+    <w:lsdException w:name="Normal" w:semiHidden="0" w:uiPriority="0" w:unhideWhenUsed="0" w:qFormat="1"/>
+    <w:lsdException w:name="heading 1" w:semiHidden="0" w:uiPriority="9" w:unhideWhenUsed="0" w:qFormat="1"/>
+    <w:lsdException w:name="heading 2" w:uiPriority="9" w:qFormat="1"/>
+    <w:lsdException w:name="heading 3" w:uiPriority="9" w:qFormat="1"/>
+    <w:lsdException w:name="heading 4" w:uiPriority="9" w:qFormat="1"/>
+    <w:lsdException w:name="heading 5" w:uiPriority="9" w:qFormat="1"/>
+    <w:lsdException w:name="heading 6" w:uiPriority="9" w:qFormat="1"/>
+    <w:lsdException w:name="heading 7" w:uiPriority="9" w:qFormat="1"/>
+    <w:lsdException w:name="heading 8" w:uiPriority="9" w:qFormat="1"/>
+    <w:lsdException w:name="heading 9" w:uiPriority="9" w:qFormat="1"/>
+    <w:lsdException w:name="toc 1" w:uiPriority="39"/>
+    <w:lsdException w:name="toc 2" w:uiPriority="39"/>
+    <w:lsdException w:name="toc 3" w:uiPriority="39"/>
+    <w:lsdException w:name="toc 4" w:uiPriority="39"/>
+    <w:lsdException w:name="toc 5" w:uiPriority="39"/>
+    <w:lsdException w:name="toc 6" w:uiPriority="39"/>
+    <w:lsdException w:name="toc 7" w:uiPriority="39"/>
+    <w:lsdException w:name="toc 8" w:uiPriority="39"/>
+    <w:lsdException w:name="toc 9" w:uiPriority="39"/>
+    <w:lsdException w:name="caption" w:uiPriority="35" w:qFormat="1"/>
+    <w:lsdException w:name="Title" w:semiHidden="0" w:uiPriority="10" w:unhideWhenUsed="0" w:qFormat="1"/>
+    <w:lsdException w:name="Default Paragraph Font" w:uiPriority="1"/>
+    <w:lsdException w:name="Subtitle" w:semiHidden="0" w:uiPriority="11" w:unhideWhenUsed="0" w:qFormat="1"/>
+    <w:lsdException w:name="Strong" w:semiHidden="0" w:uiPriority="22" w:unhideWhenUsed="0" w:qFormat="1"/>
+    <w:lsdException w:name="Emphasis" w:semiHidden="0" w:uiPriority="20" w:unhideWhenUsed="0" w:qFormat="1"/>
+    <w:lsdException w:name="Table Grid" w:semiHidden="0" w:uiPriority="39" w:unhideWhenUsed="0"/>
+    <w:lsdException w:name="Placeholder Text" w:unhideWhenUsed="0"/>
+    <w:lsdException w:name="No Spacing" w:semiHidden="0" w:uiPriority="1" w:unhideWhenUsed="0" w:qFormat="1"/>
+    <w:lsdException w:name="Light Shading" w:semiHidden="0" w:uiPriority="60" w:unhideWhenUsed="0"/>
+    <w:lsdException w:name="Light List" w:semiHidden="0" w:uiPriority="61" w:unhideWhenUsed="0"/>
+    <w:lsdException w:name="Light Grid" w:semiHidden="0" w:uiPriority="62" w:unhideWhenUsed="0"/>
+    <w:lsdException w:name="Medium Shading 1" w:semiHidden="0" w:uiPriority="63" w:unhideWhenUsed="0"/>
+    <w:lsdException w:name="Medium Shading 2" w:semiHidden="0" w:uiPriority="64" w:unhideWhenUsed="0"/>
+    <w:lsdException w:name="Medium List 1" w:semiHidden="0" w:uiPriority="65" w:unhideWhenUsed="0"/>
+    <w:lsdException w:name="Medium List 2" w:semiHidden="0" w:uiPriority="66" w:unhideWhenUsed="0"/>
+    <w:lsdException w:name="Medium Grid 1" w:semiHidden="0" w:uiPriority="67" w:unhideWhenUsed="0"/>
+    <w:lsdException w:name="Medium Grid 2" w:semiHidden="0" w:uiPriority="68" w:unhideWhenUsed="0"/>
+    <w:lsdException w:name="Medium Grid 3" w:semiHidden="0" w:uiPriority="69" w:unhideWhenUsed="0"/>
+    <w:lsdException w:name="Dark List" w:semiHidden="0" w:uiPriority="70" w:unhideWhenUsed="0"/>
+    <w:lsdException w:name="Colorful Shading" w:semiHidden="0" w:uiPriority="71" w:unhideWhenUsed="0"/>
+    <w:lsdException w:name="Colorful List" w:semiHidden="0" w:uiPriority="72" w:unhideWhenUsed="0"/>
+    <w:lsdException w:name="Colorful Grid" w:semiHidden="0" w:uiPriority="73" w:unhideWhenUsed="0"/>
+    <w:lsdException w:name="Light Shading Accent 1" w:semiHidden="0" w:uiPriority="60" w:unhideWhenUsed="0"/>
+    <w:lsdException w:name="Light List Accent 1" w:semiHidden="0" w:uiPriority="61" w:unhideWhenUsed="0"/>
+    <w:lsdException w:name="Light Grid Accent 1" w:semiHidden="0" w:uiPriority="62" w:unhideWhenUsed="0"/>
+    <w:lsdException w:name="Medium Shading 1 Accent 1" w:semiHidden="0" w:uiPriority="63" w:unhideWhenUsed="0"/>
+    <w:lsdException w:name="Medium Shading 2 Accent 1" w:semiHidden="0" w:uiPriority="64" w:unhideWhenUsed="0"/>
+    <w:lsdException w:name="Medium List 1 Accent 1" w:semiHidden="0" w:uiPriority="65" w:unhideWhenUsed="0"/>
+    <w:lsdException w:name="Revision" w:unhideWhenUsed="0"/>
+    <w:lsdException w:name="List Paragraph" w:semiHidden="0" w:uiPriority="34" w:unhideWhenUsed="0" w:qFormat="1"/>
+    <w:lsdException w:name="Quote" w:semiHidden="0" w:uiPriority="29" w:unhideWhenUsed="0" w:qFormat="1"/>
+    <w:lsdException w:name="Intense Quote" w:semiHidden="0" w:uiPriority="30" w:unhideWhenUsed="0" w:qFormat="1"/>
+    <w:lsdException w:name="Medium List 2 Accent 1" w:semiHidden="0" w:uiPriority="66" w:unhideWhenUsed="0"/>
+    <w:lsdException w:name="Medium Grid 1 Accent 1" w:semiHidden="0" w:uiPriority="67" w:unhideWhenUsed="0"/>
+    <w:lsdException w:name="Medium Grid 2 Accent 1" w:semiHidden="0" w:uiPriority="68" w:unhideWhenUsed="0"/>
+    <w:lsdException w:name="Medium Grid 3 Accent 1" w:semiHidden="0" w:uiPriority="69" w:unhideWhenUsed="0"/>
+    <w:lsdException w:name="Dark List Accent 1" w:semiHidden="0" w:uiPriority="70" w:unhideWhenUsed="0"/>
+    <w:lsdException w:name="Colorful Shading Accent 1" w:semiHidden="0" w:uiPriority="71" w:unhideWhenUsed="0"/>
+    <w:lsdException w:name="Colorful List Accent 1" w:semiHidden="0" w:uiPriority="72" w:unhideWhenUsed="0"/>
+    <w:lsdException w:name="Colorful Grid Accent 1" w:semiHidden="0" w:uiPriority="73" w:unhideWhenUsed="0"/>
+    <w:lsdException w:name="Light Shading Accent 2" w:semiHidden="0" w:uiPriority="60" w:unhideWhenUsed="0"/>
+    <w:lsdException w:name="Light List Accent 2" w:semiHidden="0" w:uiPriority="61" w:unhideWhenUsed="0"/>
+    <w:lsdException w:name="Light Grid Accent 2" w:semiHidden="0" w:uiPriority="62" w:unhideWhenUsed="0"/>
+    <w:lsdException w:name="Medium Shading 1 Accent 2" w:semiHidden="0" w:uiPriority="63" w:unhideWhenUsed="0"/>
+    <w:lsdException w:name="Medium Shading 2 Accent 2" w:semiHidden="0" w:uiPriority="64" w:unhideWhenUsed="0"/>
+    <w:lsdException w:name="Medium List 1 Accent 2" w:semiHidden="0" w:uiPriority="65" w:unhideWhenUsed="0"/>
+    <w:lsdException w:name="Medium List 2 Accent 2" w:semiHidden="0" w:uiPriority="66" w:unhideWhenUsed="0"/>
+    <w:lsdException w:name="Medium Grid 1 Accent 2" w:semiHidden="0" w:uiPriority="67" w:unhideWhenUsed="0"/>
+    <w:lsdException w:name="Medium Grid 2 Accent 2" w:semiHidden="0" w:uiPriority="68" w:unhideWhenUsed="0"/>
+    <w:lsdException w:name="Medium Grid 3 Accent 2" w:semiHidden="0" w:uiPriority="69" w:unhideWhenUsed="0"/>
+    <w:lsdException w:name="Dark List Accent 2" w:semiHidden="0" w:uiPriority="70" w:unhideWhenUsed="0"/>
+    <w:lsdException w:name="Colorful Shading Accent 2" w:semiHidden="0" w:uiPriority="71" w:unhideWhenUsed="0"/>
+    <w:lsdException w:name="Colorful List Accent 2" w:semiHidden="0" w:uiPriority="72" w:unhideWhenUsed="0"/>
+    <w:lsdException w:name="Colorful Grid Accent 2" w:semiHidden="0" w:uiPriority="73" w:unhideWhenUsed="0"/>
+    <w:lsdException w:name="Light Shading Accent 3" w:semiHidden="0" w:uiPriority="60" w:unhideWhenUsed="0"/>
+    <w:lsdException w:name="Light List Accent 3" w:semiHidden="0" w:uiPriority="61" w:unhideWhenUsed="0"/>
+    <w:lsdException w:name="Light Grid Accent 3" w:semiHidden="0" w:uiPriority="62" w:unhideWhenUsed="0"/>
+    <w:lsdException w:name="Medium Shading 1 Accent 3" w:semiHidden="0" w:uiPriority="63" w:unhideWhenUsed="0"/>
+    <w:lsdException w:name="Medium Shading 2 Accent 3" w:semiHidden="0" w:uiPriority="64" w:unhideWhenUsed="0"/>
+    <w:lsdException w:name="Medium List 1 Accent 3" w:semiHidden="0" w:uiPriority="65" w:unhideWhenUsed="0"/>
+    <w:lsdException w:name="Medium List 2 Accent 3" w:semiHidden="0" w:uiPriority="66" w:unhideWhenUsed="0"/>
+    <w:lsdException w:name="Medium Grid 1 Accent 3" w:semiHidden="0" w:uiPriority="67" w:unhideWhenUsed="0"/>
+    <w:lsdException w:name="Medium Grid 2 Accent 3" w:semiHidden="0" w:uiPriority="68" w:unhideWhenUsed="0"/>
+    <w:lsdException w:name="Medium Grid 3 Accent 3" w:semiHidden="0" w:uiPriority="69" w:unhideWhenUsed="0"/>
+    <w:lsdException w:name="Dark List Accent 3" w:semiHidden="0" w:uiPriority="70" w:unhideWhenUsed="0"/>
+    <w:lsdException w:name="Colorful Shading Accent 3" w:semiHidden="0" w:uiPriority="71" w:unhideWhenUsed="0"/>
+    <w:lsdException w:name="Colorful List Accent 3" w:semiHidden="0" w:uiPriority="72" w:unhideWhenUsed="0"/>
+    <w:lsdException w:name="Colorful Grid Accent 3" w:semiHidden="0" w:uiPriority="73" w:unhideWhenUsed="0"/>
+    <w:lsdException w:name="Light Shading Accent 4" w:semiHidden="0" w:uiPriority="60" w:unhideWhenUsed="0"/>
+    <w:lsdException w:name="Light List Accent 4" w:semiHidden="0" w:uiPriority="61" w:unhideWhenUsed="0"/>
+    <w:lsdException w:name="Light Grid Accent 4" w:semiHidden="0" w:uiPriority="62" w:unhideWhenUsed="0"/>
+    <w:lsdException w:name="Medium Shading 1 Accent 4" w:semiHidden="0" w:uiPriority="63" w:unhideWhenUsed="0"/>
+    <w:lsdException w:name="Medium Shading 2 Accent 4" w:semiHidden="0" w:uiPriority="64" w:unhideWhenUsed="0"/>
+    <w:lsdException w:name="Medium List 1 Accent 4" w:semiHidden="0" w:uiPriority="65" w:unhideWhenUsed="0"/>
+    <w:lsdException w:name="Medium List 2 Accent 4" w:semiHidden="0" w:uiPriority="66" w:unhideWhenUsed="0"/>
+    <w:lsdException w:name="Medium Grid 1 Accent 4" w:semiHidden="0" w:uiPriority="67" w:unhideWhenUsed="0"/>
+    <w:lsdException w:name="Medium Grid 2 Accent 4" w:semiHidden="0" w:uiPriority="68" w:unhideWhenUsed="0"/>
+    <w:lsdException w:name="Medium Grid 3 Accent 4" w:semiHidden="0" w:uiPriority="69" w:unhideWhenUsed="0"/>
+    <w:lsdException w:name="Dark List Accent 4" w:semiHidden="0" w:uiPriority="70" w:unhideWhenUsed="0"/>
+    <w:lsdException w:name="Colorful Shading Accent 4" w:semiHidden="0" w:uiPriority="71" w:unhideWhenUsed="0"/>
+    <w:lsdException w:name="Colorful List Accent 4" w:semiHidden="0" w:uiPriority="72" w:unhideWhenUsed="0"/>
+    <w:lsdException w:name="Colorful Grid Accent 4" w:semiHidden="0" w:uiPriority="73" w:unhideWhenUsed="0"/>
+    <w:lsdException w:name="Light Shading Accent 5" w:semiHidden="0" w:uiPriority="60" w:unhideWhenUsed="0"/>
+    <w:lsdException w:name="Light List Accent 5" w:semiHidden="0" w:uiPriority="61" w:unhideWhenUsed="0"/>
+    <w:lsdException w:name="Light Grid Accent 5" w:semiHidden="0" w:uiPriority="62" w:unhideWhenUsed="0"/>
+    <w:lsdException w:name="Medium Shading 1 Accent 5" w:semiHidden="0" w:uiPriority="63" w:unhideWhenUsed="0"/>
+    <w:lsdException w:name="Medium Shading 2 Accent 5" w:semiHidden="0" w:uiPriority="64" w:unhideWhenUsed="0"/>
+    <w:lsdException w:name="Medium List 1 Accent 5" w:semiHidden="0" w:uiPriority="65" w:unhideWhenUsed="0"/>
+    <w:lsdException w:name="Medium List 2 Accent 5" w:semiHidden="0" w:uiPriority="66" w:unhideWhenUsed="0"/>
+    <w:lsdException w:name="Medium Grid 1 Accent 5" w:semiHidden="0" w:uiPriority="67" w:unhideWhenUsed="0"/>
+    <w:lsdException w:name="Medium Grid 2 Accent 5" w:semiHidden="0" w:uiPriority="68" w:unhideWhenUsed="0"/>
+    <w:lsdException w:name="Medium Grid 3 Accent 5" w:semiHidden="0" w:uiPriority="69" w:unhideWhenUsed="0"/>
+    <w:lsdException w:name="Dark List Accent 5" w:semiHidden="0" w:uiPriority="70" w:unhideWhenUsed="0"/>
+    <w:lsdException w:name="Colorful Shading Accent 5" w:semiHidden="0" w:uiPriority="71" w:unhideWhenUsed="0"/>
+    <w:lsdException w:name="Colorful List Accent 5" w:semiHidden="0" w:uiPriority="72" w:unhideWhenUsed="0"/>
+    <w:lsdException w:name="Colorful Grid Accent 5" w:semiHidden="0" w:uiPriority="73" w:unhideWhenUsed="0"/>
+    <w:lsdException w:name="Light Shading Accent 6" w:semiHidden="0" w:uiPriority="60" w:unhideWhenUsed="0"/>
+    <w:lsdException w:name="Light List Accent 6" w:semiHidden="0" w:uiPriority="61" w:unhideWhenUsed="0"/>
+    <w:lsdException w:name="Light Grid Accent 6" w:semiHidden="0" w:uiPriority="62" w:unhideWhenUsed="0"/>
+    <w:lsdException w:name="Medium Shading 1 Accent 6" w:semiHidden="0" w:uiPriority="63" w:unhideWhenUsed="0"/>
+    <w:lsdException w:name="Medium Shading 2 Accent 6" w:semiHidden="0" w:uiPriority="64" w:unhideWhenUsed="0"/>
+    <w:lsdException w:name="Medium List 1 Accent 6" w:semiHidden="0" w:uiPriority="65" w:unhideWhenUsed="0"/>
+    <w:lsdException w:name="Medium List 2 Accent 6" w:semiHidden="0" w:uiPriority="66" w:unhideWhenUsed="0"/>
+    <w:lsdException w:name="Medium Grid 1 Accent 6" w:semiHidden="0" w:uiPriority="67" w:unhideWhenUsed="0"/>
+    <w:lsdException w:name="Medium Grid 2 Accent 6" w:semiHidden="0" w:uiPriority="68" w:unhideWhenUsed="0"/>
+    <w:lsdException w:name="Medium Grid 3 Accent 6" w:semiHidden="0" w:uiPriority="69" w:unhideWhenUsed="0"/>
+    <w:lsdException w:name="Dark List Accent 6" w:semiHidden="0" w:uiPriority="70" w:unhideWhenUsed="0"/>
+    <w:lsdException w:name="Colorful Shading Accent 6" w:semiHidden="0" w:uiPriority="71" w:unhideWhenUsed="0"/>
+    <w:lsdException w:name="Colorful List Accent 6" w:semiHidden="0" w:uiPriority="72" w:unhideWhenUsed="0"/>
+    <w:lsdException w:name="Colorful Grid Accent 6" w:semiHidden="0" w:uiPriority="73" w:unhideWhenUsed="0"/>
+    <w:lsdException w:name="Subtle Emphasis" w:semiHidden="0" w:uiPriority="19" w:unhideWhenUsed="0" w:qFormat="1"/>
+    <w:lsdException w:name="Intense Emphasis" w:semiHidden="0" w:uiPriority="21" w:unhideWhenUsed="0" w:qFormat="1"/>
+    <w:lsdException w:name="Subtle Reference" w:semiHidden="0" w:uiPriority="31" w:unhideWhenUsed="0" w:qFormat="1"/>
+    <w:lsdException w:name="Intense Reference" w:semiHidden="0" w:uiPriority="32" w:unhideWhenUsed="0" w:qFormat="1"/>
+    <w:lsdException w:name="Book Title" w:semiHidden="0" w:uiPriority="33" w:unhideWhenUsed="0" w:qFormat="1"/>
+    <w:lsdException w:name="Bibliography" w:uiPriority="37"/>
+    <w:lsdException w:name="TOC Heading" w:uiPriority="39" w:qFormat="1"/>
   </w:latentStyles>
   <w:style w:type="paragraph" w:default="1" w:styleId="Normal">
     <w:name w:val="Normal"/>
     <w:qFormat/>
   </w:style>
-  <w:style w:type="character" w:default="1" w:styleId="DefaultParagraphFont">
+  <w:style w:type="character" w:default="1" w:styleId="Fuentedeprrafopredeter">
     <w:name w:val="Default Paragraph Font"/>
     <w:uiPriority w:val="1"/>
     <w:semiHidden/>
     <w:unhideWhenUsed/>
   </w:style>
-  <w:style w:type="table" w:default="1" w:styleId="TableNormal">
+  <w:style w:type="table" w:default="1" w:styleId="Tablanormal">
     <w:name w:val="Normal Table"/>
     <w:uiPriority w:val="99"/>
     <w:semiHidden/>
@@ -1506,13 +1560,13 @@
       </w:tblCellMar>
     </w:tblPr>
   </w:style>
-  <w:style w:type="numbering" w:default="1" w:styleId="NoList">
+  <w:style w:type="numbering" w:default="1" w:styleId="Sinlista">
     <w:name w:val="No List"/>
     <w:uiPriority w:val="99"/>
     <w:semiHidden/>
     <w:unhideWhenUsed/>
   </w:style>
-  <w:style w:type="paragraph" w:styleId="ListParagraph">
+  <w:style w:type="paragraph" w:styleId="Prrafodelista">
     <w:name w:val="List Paragraph"/>
     <w:basedOn w:val="Normal"/>
     <w:uiPriority w:val="34"/>
@@ -1523,9 +1577,9 @@
       <w:contextualSpacing/>
     </w:pPr>
   </w:style>
-  <w:style w:type="character" w:styleId="Hyperlink">
+  <w:style w:type="character" w:styleId="Hipervnculo">
     <w:name w:val="Hyperlink"/>
-    <w:basedOn w:val="DefaultParagraphFont"/>
+    <w:basedOn w:val="Fuentedeprrafopredeter"/>
     <w:uiPriority w:val="99"/>
     <w:unhideWhenUsed/>
     <w:rsid w:val="00755638"/>
@@ -1534,9 +1588,233 @@
       <w:u w:val="single"/>
     </w:rPr>
   </w:style>
-  <w:style w:type="character" w:styleId="UnresolvedMention">
+  <w:style w:type="character" w:customStyle="1" w:styleId="UnresolvedMention">
     <w:name w:val="Unresolved Mention"/>
-    <w:basedOn w:val="DefaultParagraphFont"/>
+    <w:basedOn w:val="Fuentedeprrafopredeter"/>
+    <w:uiPriority w:val="99"/>
+    <w:semiHidden/>
+    <w:unhideWhenUsed/>
+    <w:rsid w:val="00755638"/>
+    <w:rPr>
+      <w:color w:val="808080"/>
+      <w:shd w:val="clear" w:color="auto" w:fill="E6E6E6"/>
+    </w:rPr>
+  </w:style>
+</w:styles>
+</file>
+
+<file path=word/stylesWithEffects.xml><?xml version="1.0" encoding="utf-8"?>
+<w:styles xmlns:wpc="http://schemas.microsoft.com/office/word/2010/wordprocessingCanvas" xmlns:mc="http://schemas.openxmlformats.org/markup-compatibility/2006" xmlns:o="urn:schemas-microsoft-com:office:office" xmlns:r="http://schemas.openxmlformats.org/officeDocument/2006/relationships" xmlns:m="http://schemas.openxmlformats.org/officeDocument/2006/math" xmlns:v="urn:schemas-microsoft-com:vml" xmlns:wp14="http://schemas.microsoft.com/office/word/2010/wordprocessingDrawing" xmlns:wp="http://schemas.openxmlformats.org/drawingml/2006/wordprocessingDrawing" xmlns:w10="urn:schemas-microsoft-com:office:word" xmlns:w="http://schemas.openxmlformats.org/wordprocessingml/2006/main" xmlns:w14="http://schemas.microsoft.com/office/word/2010/wordml" xmlns:wpg="http://schemas.microsoft.com/office/word/2010/wordprocessingGroup" xmlns:wpi="http://schemas.microsoft.com/office/word/2010/wordprocessingInk" xmlns:wne="http://schemas.microsoft.com/office/word/2006/wordml" xmlns:wps="http://schemas.microsoft.com/office/word/2010/wordprocessingShape" mc:Ignorable="w14 wp14">
+  <w:docDefaults>
+    <w:rPrDefault>
+      <w:rPr>
+        <w:rFonts w:asciiTheme="minorHAnsi" w:eastAsiaTheme="minorHAnsi" w:hAnsiTheme="minorHAnsi" w:cstheme="minorBidi"/>
+        <w:sz w:val="22"/>
+        <w:szCs w:val="22"/>
+        <w:lang w:val="en-GB" w:eastAsia="en-US" w:bidi="ar-SA"/>
+      </w:rPr>
+    </w:rPrDefault>
+    <w:pPrDefault>
+      <w:pPr>
+        <w:spacing w:after="160" w:line="259" w:lineRule="auto"/>
+      </w:pPr>
+    </w:pPrDefault>
+  </w:docDefaults>
+  <w:latentStyles w:defLockedState="0" w:defUIPriority="99" w:defSemiHidden="1" w:defUnhideWhenUsed="1" w:defQFormat="0" w:count="267">
+    <w:lsdException w:name="Normal" w:semiHidden="0" w:uiPriority="0" w:unhideWhenUsed="0" w:qFormat="1"/>
+    <w:lsdException w:name="heading 1" w:semiHidden="0" w:uiPriority="9" w:unhideWhenUsed="0" w:qFormat="1"/>
+    <w:lsdException w:name="heading 2" w:uiPriority="9" w:qFormat="1"/>
+    <w:lsdException w:name="heading 3" w:uiPriority="9" w:qFormat="1"/>
+    <w:lsdException w:name="heading 4" w:uiPriority="9" w:qFormat="1"/>
+    <w:lsdException w:name="heading 5" w:uiPriority="9" w:qFormat="1"/>
+    <w:lsdException w:name="heading 6" w:uiPriority="9" w:qFormat="1"/>
+    <w:lsdException w:name="heading 7" w:uiPriority="9" w:qFormat="1"/>
+    <w:lsdException w:name="heading 8" w:uiPriority="9" w:qFormat="1"/>
+    <w:lsdException w:name="heading 9" w:uiPriority="9" w:qFormat="1"/>
+    <w:lsdException w:name="toc 1" w:uiPriority="39"/>
+    <w:lsdException w:name="toc 2" w:uiPriority="39"/>
+    <w:lsdException w:name="toc 3" w:uiPriority="39"/>
+    <w:lsdException w:name="toc 4" w:uiPriority="39"/>
+    <w:lsdException w:name="toc 5" w:uiPriority="39"/>
+    <w:lsdException w:name="toc 6" w:uiPriority="39"/>
+    <w:lsdException w:name="toc 7" w:uiPriority="39"/>
+    <w:lsdException w:name="toc 8" w:uiPriority="39"/>
+    <w:lsdException w:name="toc 9" w:uiPriority="39"/>
+    <w:lsdException w:name="caption" w:uiPriority="35" w:qFormat="1"/>
+    <w:lsdException w:name="Title" w:semiHidden="0" w:uiPriority="10" w:unhideWhenUsed="0" w:qFormat="1"/>
+    <w:lsdException w:name="Default Paragraph Font" w:uiPriority="1"/>
+    <w:lsdException w:name="Subtitle" w:semiHidden="0" w:uiPriority="11" w:unhideWhenUsed="0" w:qFormat="1"/>
+    <w:lsdException w:name="Strong" w:semiHidden="0" w:uiPriority="22" w:unhideWhenUsed="0" w:qFormat="1"/>
+    <w:lsdException w:name="Emphasis" w:semiHidden="0" w:uiPriority="20" w:unhideWhenUsed="0" w:qFormat="1"/>
+    <w:lsdException w:name="Table Grid" w:semiHidden="0" w:uiPriority="39" w:unhideWhenUsed="0"/>
+    <w:lsdException w:name="Placeholder Text" w:unhideWhenUsed="0"/>
+    <w:lsdException w:name="No Spacing" w:semiHidden="0" w:uiPriority="1" w:unhideWhenUsed="0" w:qFormat="1"/>
+    <w:lsdException w:name="Light Shading" w:semiHidden="0" w:uiPriority="60" w:unhideWhenUsed="0"/>
+    <w:lsdException w:name="Light List" w:semiHidden="0" w:uiPriority="61" w:unhideWhenUsed="0"/>
+    <w:lsdException w:name="Light Grid" w:semiHidden="0" w:uiPriority="62" w:unhideWhenUsed="0"/>
+    <w:lsdException w:name="Medium Shading 1" w:semiHidden="0" w:uiPriority="63" w:unhideWhenUsed="0"/>
+    <w:lsdException w:name="Medium Shading 2" w:semiHidden="0" w:uiPriority="64" w:unhideWhenUsed="0"/>
+    <w:lsdException w:name="Medium List 1" w:semiHidden="0" w:uiPriority="65" w:unhideWhenUsed="0"/>
+    <w:lsdException w:name="Medium List 2" w:semiHidden="0" w:uiPriority="66" w:unhideWhenUsed="0"/>
+    <w:lsdException w:name="Medium Grid 1" w:semiHidden="0" w:uiPriority="67" w:unhideWhenUsed="0"/>
+    <w:lsdException w:name="Medium Grid 2" w:semiHidden="0" w:uiPriority="68" w:unhideWhenUsed="0"/>
+    <w:lsdException w:name="Medium Grid 3" w:semiHidden="0" w:uiPriority="69" w:unhideWhenUsed="0"/>
+    <w:lsdException w:name="Dark List" w:semiHidden="0" w:uiPriority="70" w:unhideWhenUsed="0"/>
+    <w:lsdException w:name="Colorful Shading" w:semiHidden="0" w:uiPriority="71" w:unhideWhenUsed="0"/>
+    <w:lsdException w:name="Colorful List" w:semiHidden="0" w:uiPriority="72" w:unhideWhenUsed="0"/>
+    <w:lsdException w:name="Colorful Grid" w:semiHidden="0" w:uiPriority="73" w:unhideWhenUsed="0"/>
+    <w:lsdException w:name="Light Shading Accent 1" w:semiHidden="0" w:uiPriority="60" w:unhideWhenUsed="0"/>
+    <w:lsdException w:name="Light List Accent 1" w:semiHidden="0" w:uiPriority="61" w:unhideWhenUsed="0"/>
+    <w:lsdException w:name="Light Grid Accent 1" w:semiHidden="0" w:uiPriority="62" w:unhideWhenUsed="0"/>
+    <w:lsdException w:name="Medium Shading 1 Accent 1" w:semiHidden="0" w:uiPriority="63" w:unhideWhenUsed="0"/>
+    <w:lsdException w:name="Medium Shading 2 Accent 1" w:semiHidden="0" w:uiPriority="64" w:unhideWhenUsed="0"/>
+    <w:lsdException w:name="Medium List 1 Accent 1" w:semiHidden="0" w:uiPriority="65" w:unhideWhenUsed="0"/>
+    <w:lsdException w:name="Revision" w:unhideWhenUsed="0"/>
+    <w:lsdException w:name="List Paragraph" w:semiHidden="0" w:uiPriority="34" w:unhideWhenUsed="0" w:qFormat="1"/>
+    <w:lsdException w:name="Quote" w:semiHidden="0" w:uiPriority="29" w:unhideWhenUsed="0" w:qFormat="1"/>
+    <w:lsdException w:name="Intense Quote" w:semiHidden="0" w:uiPriority="30" w:unhideWhenUsed="0" w:qFormat="1"/>
+    <w:lsdException w:name="Medium List 2 Accent 1" w:semiHidden="0" w:uiPriority="66" w:unhideWhenUsed="0"/>
+    <w:lsdException w:name="Medium Grid 1 Accent 1" w:semiHidden="0" w:uiPriority="67" w:unhideWhenUsed="0"/>
+    <w:lsdException w:name="Medium Grid 2 Accent 1" w:semiHidden="0" w:uiPriority="68" w:unhideWhenUsed="0"/>
+    <w:lsdException w:name="Medium Grid 3 Accent 1" w:semiHidden="0" w:uiPriority="69" w:unhideWhenUsed="0"/>
+    <w:lsdException w:name="Dark List Accent 1" w:semiHidden="0" w:uiPriority="70" w:unhideWhenUsed="0"/>
+    <w:lsdException w:name="Colorful Shading Accent 1" w:semiHidden="0" w:uiPriority="71" w:unhideWhenUsed="0"/>
+    <w:lsdException w:name="Colorful List Accent 1" w:semiHidden="0" w:uiPriority="72" w:unhideWhenUsed="0"/>
+    <w:lsdException w:name="Colorful Grid Accent 1" w:semiHidden="0" w:uiPriority="73" w:unhideWhenUsed="0"/>
+    <w:lsdException w:name="Light Shading Accent 2" w:semiHidden="0" w:uiPriority="60" w:unhideWhenUsed="0"/>
+    <w:lsdException w:name="Light List Accent 2" w:semiHidden="0" w:uiPriority="61" w:unhideWhenUsed="0"/>
+    <w:lsdException w:name="Light Grid Accent 2" w:semiHidden="0" w:uiPriority="62" w:unhideWhenUsed="0"/>
+    <w:lsdException w:name="Medium Shading 1 Accent 2" w:semiHidden="0" w:uiPriority="63" w:unhideWhenUsed="0"/>
+    <w:lsdException w:name="Medium Shading 2 Accent 2" w:semiHidden="0" w:uiPriority="64" w:unhideWhenUsed="0"/>
+    <w:lsdException w:name="Medium List 1 Accent 2" w:semiHidden="0" w:uiPriority="65" w:unhideWhenUsed="0"/>
+    <w:lsdException w:name="Medium List 2 Accent 2" w:semiHidden="0" w:uiPriority="66" w:unhideWhenUsed="0"/>
+    <w:lsdException w:name="Medium Grid 1 Accent 2" w:semiHidden="0" w:uiPriority="67" w:unhideWhenUsed="0"/>
+    <w:lsdException w:name="Medium Grid 2 Accent 2" w:semiHidden="0" w:uiPriority="68" w:unhideWhenUsed="0"/>
+    <w:lsdException w:name="Medium Grid 3 Accent 2" w:semiHidden="0" w:uiPriority="69" w:unhideWhenUsed="0"/>
+    <w:lsdException w:name="Dark List Accent 2" w:semiHidden="0" w:uiPriority="70" w:unhideWhenUsed="0"/>
+    <w:lsdException w:name="Colorful Shading Accent 2" w:semiHidden="0" w:uiPriority="71" w:unhideWhenUsed="0"/>
+    <w:lsdException w:name="Colorful List Accent 2" w:semiHidden="0" w:uiPriority="72" w:unhideWhenUsed="0"/>
+    <w:lsdException w:name="Colorful Grid Accent 2" w:semiHidden="0" w:uiPriority="73" w:unhideWhenUsed="0"/>
+    <w:lsdException w:name="Light Shading Accent 3" w:semiHidden="0" w:uiPriority="60" w:unhideWhenUsed="0"/>
+    <w:lsdException w:name="Light List Accent 3" w:semiHidden="0" w:uiPriority="61" w:unhideWhenUsed="0"/>
+    <w:lsdException w:name="Light Grid Accent 3" w:semiHidden="0" w:uiPriority="62" w:unhideWhenUsed="0"/>
+    <w:lsdException w:name="Medium Shading 1 Accent 3" w:semiHidden="0" w:uiPriority="63" w:unhideWhenUsed="0"/>
+    <w:lsdException w:name="Medium Shading 2 Accent 3" w:semiHidden="0" w:uiPriority="64" w:unhideWhenUsed="0"/>
+    <w:lsdException w:name="Medium List 1 Accent 3" w:semiHidden="0" w:uiPriority="65" w:unhideWhenUsed="0"/>
+    <w:lsdException w:name="Medium List 2 Accent 3" w:semiHidden="0" w:uiPriority="66" w:unhideWhenUsed="0"/>
+    <w:lsdException w:name="Medium Grid 1 Accent 3" w:semiHidden="0" w:uiPriority="67" w:unhideWhenUsed="0"/>
+    <w:lsdException w:name="Medium Grid 2 Accent 3" w:semiHidden="0" w:uiPriority="68" w:unhideWhenUsed="0"/>
+    <w:lsdException w:name="Medium Grid 3 Accent 3" w:semiHidden="0" w:uiPriority="69" w:unhideWhenUsed="0"/>
+    <w:lsdException w:name="Dark List Accent 3" w:semiHidden="0" w:uiPriority="70" w:unhideWhenUsed="0"/>
+    <w:lsdException w:name="Colorful Shading Accent 3" w:semiHidden="0" w:uiPriority="71" w:unhideWhenUsed="0"/>
+    <w:lsdException w:name="Colorful List Accent 3" w:semiHidden="0" w:uiPriority="72" w:unhideWhenUsed="0"/>
+    <w:lsdException w:name="Colorful Grid Accent 3" w:semiHidden="0" w:uiPriority="73" w:unhideWhenUsed="0"/>
+    <w:lsdException w:name="Light Shading Accent 4" w:semiHidden="0" w:uiPriority="60" w:unhideWhenUsed="0"/>
+    <w:lsdException w:name="Light List Accent 4" w:semiHidden="0" w:uiPriority="61" w:unhideWhenUsed="0"/>
+    <w:lsdException w:name="Light Grid Accent 4" w:semiHidden="0" w:uiPriority="62" w:unhideWhenUsed="0"/>
+    <w:lsdException w:name="Medium Shading 1 Accent 4" w:semiHidden="0" w:uiPriority="63" w:unhideWhenUsed="0"/>
+    <w:lsdException w:name="Medium Shading 2 Accent 4" w:semiHidden="0" w:uiPriority="64" w:unhideWhenUsed="0"/>
+    <w:lsdException w:name="Medium List 1 Accent 4" w:semiHidden="0" w:uiPriority="65" w:unhideWhenUsed="0"/>
+    <w:lsdException w:name="Medium List 2 Accent 4" w:semiHidden="0" w:uiPriority="66" w:unhideWhenUsed="0"/>
+    <w:lsdException w:name="Medium Grid 1 Accent 4" w:semiHidden="0" w:uiPriority="67" w:unhideWhenUsed="0"/>
+    <w:lsdException w:name="Medium Grid 2 Accent 4" w:semiHidden="0" w:uiPriority="68" w:unhideWhenUsed="0"/>
+    <w:lsdException w:name="Medium Grid 3 Accent 4" w:semiHidden="0" w:uiPriority="69" w:unhideWhenUsed="0"/>
+    <w:lsdException w:name="Dark List Accent 4" w:semiHidden="0" w:uiPriority="70" w:unhideWhenUsed="0"/>
+    <w:lsdException w:name="Colorful Shading Accent 4" w:semiHidden="0" w:uiPriority="71" w:unhideWhenUsed="0"/>
+    <w:lsdException w:name="Colorful List Accent 4" w:semiHidden="0" w:uiPriority="72" w:unhideWhenUsed="0"/>
+    <w:lsdException w:name="Colorful Grid Accent 4" w:semiHidden="0" w:uiPriority="73" w:unhideWhenUsed="0"/>
+    <w:lsdException w:name="Light Shading Accent 5" w:semiHidden="0" w:uiPriority="60" w:unhideWhenUsed="0"/>
+    <w:lsdException w:name="Light List Accent 5" w:semiHidden="0" w:uiPriority="61" w:unhideWhenUsed="0"/>
+    <w:lsdException w:name="Light Grid Accent 5" w:semiHidden="0" w:uiPriority="62" w:unhideWhenUsed="0"/>
+    <w:lsdException w:name="Medium Shading 1 Accent 5" w:semiHidden="0" w:uiPriority="63" w:unhideWhenUsed="0"/>
+    <w:lsdException w:name="Medium Shading 2 Accent 5" w:semiHidden="0" w:uiPriority="64" w:unhideWhenUsed="0"/>
+    <w:lsdException w:name="Medium List 1 Accent 5" w:semiHidden="0" w:uiPriority="65" w:unhideWhenUsed="0"/>
+    <w:lsdException w:name="Medium List 2 Accent 5" w:semiHidden="0" w:uiPriority="66" w:unhideWhenUsed="0"/>
+    <w:lsdException w:name="Medium Grid 1 Accent 5" w:semiHidden="0" w:uiPriority="67" w:unhideWhenUsed="0"/>
+    <w:lsdException w:name="Medium Grid 2 Accent 5" w:semiHidden="0" w:uiPriority="68" w:unhideWhenUsed="0"/>
+    <w:lsdException w:name="Medium Grid 3 Accent 5" w:semiHidden="0" w:uiPriority="69" w:unhideWhenUsed="0"/>
+    <w:lsdException w:name="Dark List Accent 5" w:semiHidden="0" w:uiPriority="70" w:unhideWhenUsed="0"/>
+    <w:lsdException w:name="Colorful Shading Accent 5" w:semiHidden="0" w:uiPriority="71" w:unhideWhenUsed="0"/>
+    <w:lsdException w:name="Colorful List Accent 5" w:semiHidden="0" w:uiPriority="72" w:unhideWhenUsed="0"/>
+    <w:lsdException w:name="Colorful Grid Accent 5" w:semiHidden="0" w:uiPriority="73" w:unhideWhenUsed="0"/>
+    <w:lsdException w:name="Light Shading Accent 6" w:semiHidden="0" w:uiPriority="60" w:unhideWhenUsed="0"/>
+    <w:lsdException w:name="Light List Accent 6" w:semiHidden="0" w:uiPriority="61" w:unhideWhenUsed="0"/>
+    <w:lsdException w:name="Light Grid Accent 6" w:semiHidden="0" w:uiPriority="62" w:unhideWhenUsed="0"/>
+    <w:lsdException w:name="Medium Shading 1 Accent 6" w:semiHidden="0" w:uiPriority="63" w:unhideWhenUsed="0"/>
+    <w:lsdException w:name="Medium Shading 2 Accent 6" w:semiHidden="0" w:uiPriority="64" w:unhideWhenUsed="0"/>
+    <w:lsdException w:name="Medium List 1 Accent 6" w:semiHidden="0" w:uiPriority="65" w:unhideWhenUsed="0"/>
+    <w:lsdException w:name="Medium List 2 Accent 6" w:semiHidden="0" w:uiPriority="66" w:unhideWhenUsed="0"/>
+    <w:lsdException w:name="Medium Grid 1 Accent 6" w:semiHidden="0" w:uiPriority="67" w:unhideWhenUsed="0"/>
+    <w:lsdException w:name="Medium Grid 2 Accent 6" w:semiHidden="0" w:uiPriority="68" w:unhideWhenUsed="0"/>
+    <w:lsdException w:name="Medium Grid 3 Accent 6" w:semiHidden="0" w:uiPriority="69" w:unhideWhenUsed="0"/>
+    <w:lsdException w:name="Dark List Accent 6" w:semiHidden="0" w:uiPriority="70" w:unhideWhenUsed="0"/>
+    <w:lsdException w:name="Colorful Shading Accent 6" w:semiHidden="0" w:uiPriority="71" w:unhideWhenUsed="0"/>
+    <w:lsdException w:name="Colorful List Accent 6" w:semiHidden="0" w:uiPriority="72" w:unhideWhenUsed="0"/>
+    <w:lsdException w:name="Colorful Grid Accent 6" w:semiHidden="0" w:uiPriority="73" w:unhideWhenUsed="0"/>
+    <w:lsdException w:name="Subtle Emphasis" w:semiHidden="0" w:uiPriority="19" w:unhideWhenUsed="0" w:qFormat="1"/>
+    <w:lsdException w:name="Intense Emphasis" w:semiHidden="0" w:uiPriority="21" w:unhideWhenUsed="0" w:qFormat="1"/>
+    <w:lsdException w:name="Subtle Reference" w:semiHidden="0" w:uiPriority="31" w:unhideWhenUsed="0" w:qFormat="1"/>
+    <w:lsdException w:name="Intense Reference" w:semiHidden="0" w:uiPriority="32" w:unhideWhenUsed="0" w:qFormat="1"/>
+    <w:lsdException w:name="Book Title" w:semiHidden="0" w:uiPriority="33" w:unhideWhenUsed="0" w:qFormat="1"/>
+    <w:lsdException w:name="Bibliography" w:uiPriority="37"/>
+    <w:lsdException w:name="TOC Heading" w:uiPriority="39" w:qFormat="1"/>
+  </w:latentStyles>
+  <w:style w:type="paragraph" w:default="1" w:styleId="Normal">
+    <w:name w:val="Normal"/>
+    <w:qFormat/>
+  </w:style>
+  <w:style w:type="character" w:default="1" w:styleId="Fuentedeprrafopredeter">
+    <w:name w:val="Default Paragraph Font"/>
+    <w:uiPriority w:val="1"/>
+    <w:semiHidden/>
+    <w:unhideWhenUsed/>
+  </w:style>
+  <w:style w:type="table" w:default="1" w:styleId="Tablanormal">
+    <w:name w:val="Normal Table"/>
+    <w:uiPriority w:val="99"/>
+    <w:semiHidden/>
+    <w:unhideWhenUsed/>
+    <w:tblPr>
+      <w:tblInd w:w="0" w:type="dxa"/>
+      <w:tblCellMar>
+        <w:top w:w="0" w:type="dxa"/>
+        <w:left w:w="108" w:type="dxa"/>
+        <w:bottom w:w="0" w:type="dxa"/>
+        <w:right w:w="108" w:type="dxa"/>
+      </w:tblCellMar>
+    </w:tblPr>
+  </w:style>
+  <w:style w:type="numbering" w:default="1" w:styleId="Sinlista">
+    <w:name w:val="No List"/>
+    <w:uiPriority w:val="99"/>
+    <w:semiHidden/>
+    <w:unhideWhenUsed/>
+  </w:style>
+  <w:style w:type="paragraph" w:styleId="Prrafodelista">
+    <w:name w:val="List Paragraph"/>
+    <w:basedOn w:val="Normal"/>
+    <w:uiPriority w:val="34"/>
+    <w:qFormat/>
+    <w:rsid w:val="00C933FA"/>
+    <w:pPr>
+      <w:ind w:left="720"/>
+      <w:contextualSpacing/>
+    </w:pPr>
+  </w:style>
+  <w:style w:type="character" w:styleId="Hipervnculo">
+    <w:name w:val="Hyperlink"/>
+    <w:basedOn w:val="Fuentedeprrafopredeter"/>
+    <w:uiPriority w:val="99"/>
+    <w:unhideWhenUsed/>
+    <w:rsid w:val="00755638"/>
+    <w:rPr>
+      <w:color w:val="0563C1" w:themeColor="hyperlink"/>
+      <w:u w:val="single"/>
+    </w:rPr>
+  </w:style>
+  <w:style w:type="character" w:customStyle="1" w:styleId="UnresolvedMention">
+    <w:name w:val="Unresolved Mention"/>
+    <w:basedOn w:val="Fuentedeprrafopredeter"/>
     <w:uiPriority w:val="99"/>
     <w:semiHidden/>
     <w:unhideWhenUsed/>
@@ -1838,7 +2116,7 @@
   <a:extraClrSchemeLst/>
   <a:extLst>
     <a:ext uri="{05A4C25C-085E-4340-85A3-A5531E510DB2}">
-      <thm15:themeFamily xmlns:thm15="http://schemas.microsoft.com/office/thememl/2012/main" name="Office Theme" id="{62F939B6-93AF-4DB8-9C6B-D6C7DFDC589F}" vid="{4A3C46E8-61CC-4603-A589-7422A47A8E4A}"/>
+      <thm15:themeFamily xmlns:thm15="http://schemas.microsoft.com/office/thememl/2012/main" xmlns="" name="Office Theme" id="{62F939B6-93AF-4DB8-9C6B-D6C7DFDC589F}" vid="{4A3C46E8-61CC-4603-A589-7422A47A8E4A}"/>
     </a:ext>
   </a:extLst>
 </a:theme>

</xml_diff>

<commit_message>
small edits to new socialism. Added spreadsheet of UK house prices.
</commit_message>
<xml_diff>
--- a/Content/newsocialism.docx
+++ b/Content/newsocialism.docx
@@ -21,7 +21,7 @@
         <w:t>I failed on both counts.</w:t>
       </w:r>
       <w:r>
-        <w:t xml:space="preserve"> To keep things simple, in the discussion below I have stuck to the United Kingdom.</w:t>
+        <w:t xml:space="preserve"> </w:t>
       </w:r>
     </w:p>
     <w:p>
@@ -140,6 +140,9 @@
     <w:p>
       <w:pPr>
         <w:jc w:val="both"/>
+        <w:rPr>
+          <w:u w:val="single"/>
+        </w:rPr>
       </w:pPr>
       <w:r>
         <w:t xml:space="preserve">After 1945, thankfully few Brits would die defending </w:t>
@@ -176,7 +179,25 @@
         <w:t xml:space="preserve"> an expanding economy that depended heavily on m</w:t>
       </w:r>
       <w:r>
-        <w:t xml:space="preserve">anual labour that was coordinated by highly-organised </w:t>
+        <w:t>anual labour</w:t>
+      </w:r>
+      <w:r>
+        <w:t>,</w:t>
+      </w:r>
+      <w:r>
+        <w:t xml:space="preserve"> </w:t>
+      </w:r>
+      <w:r>
+        <w:t>and</w:t>
+      </w:r>
+      <w:r>
+        <w:t xml:space="preserve"> </w:t>
+      </w:r>
+      <w:r>
+        <w:t xml:space="preserve">that labour </w:t>
+      </w:r>
+      <w:r>
+        <w:t xml:space="preserve">was coordinated by </w:t>
       </w:r>
       <w:r>
         <w:t>trade unions</w:t>
@@ -185,8 +206,16 @@
         <w:t xml:space="preserve">. For those who hadn’t or were unable to find work, </w:t>
       </w:r>
       <w:r>
-        <w:t xml:space="preserve">an ever-expanding social safety net was being introduced (particularly by the 1945 Labour government). Houses were being built, and </w:t>
-      </w:r>
+        <w:t>an ever-expan</w:t>
+      </w:r>
+      <w:r>
+        <w:t>ding social safety net was</w:t>
+      </w:r>
+      <w:r>
+        <w:t xml:space="preserve"> introduced (particularly by the 1945 Labour government). Houses were being built, and </w:t>
+      </w:r>
+      <w:bookmarkStart w:id="0" w:name="_GoBack"/>
+      <w:bookmarkEnd w:id="0"/>
     </w:p>
     <w:p>
       <w:pPr>
@@ -202,7 +231,19 @@
           <w:rPr>
             <w:rStyle w:val="Hipervnculo"/>
           </w:rPr>
-          <w:t>https://www.ons.gov.uk/peoplepopulationandcommunity/housing/bulletins/housingaffordabilityinenglandandwales/1997to2016</w:t>
+          <w:t>https://www.ons.gov.uk/peoplepopulationandcommunity/housing/bulletins/housingaffordabilityinenglandandwales/1997to20</w:t>
+        </w:r>
+        <w:r>
+          <w:rPr>
+            <w:rStyle w:val="Hipervnculo"/>
+          </w:rPr>
+          <w:t>1</w:t>
+        </w:r>
+        <w:r>
+          <w:rPr>
+            <w:rStyle w:val="Hipervnculo"/>
+          </w:rPr>
+          <w:t>6</w:t>
         </w:r>
       </w:hyperlink>
     </w:p>
@@ -213,8 +254,6 @@
           <w:u w:val="single"/>
         </w:rPr>
       </w:pPr>
-      <w:bookmarkStart w:id="0" w:name="_GoBack"/>
-      <w:bookmarkEnd w:id="0"/>
     </w:p>
     <w:p>
       <w:pPr>
@@ -421,15 +460,7 @@
         <w:t xml:space="preserve">). </w:t>
       </w:r>
       <w:r>
-        <w:t xml:space="preserve">It </w:t>
-      </w:r>
-      <w:proofErr w:type="gramStart"/>
-      <w:r>
-        <w:t>seems</w:t>
-      </w:r>
-      <w:proofErr w:type="gramEnd"/>
-      <w:r>
-        <w:t xml:space="preserve"> likely that we are now (in rich countries) seeing</w:t>
+        <w:t>It seems likely that we are now (in rich countries) seeing</w:t>
       </w:r>
       <w:r>
         <w:t xml:space="preserve"> labour’s </w:t>
@@ -1600,6 +1631,18 @@
       <w:shd w:val="clear" w:color="auto" w:fill="E6E6E6"/>
     </w:rPr>
   </w:style>
+  <w:style w:type="character" w:styleId="Hipervnculovisitado">
+    <w:name w:val="FollowedHyperlink"/>
+    <w:basedOn w:val="Fuentedeprrafopredeter"/>
+    <w:uiPriority w:val="99"/>
+    <w:semiHidden/>
+    <w:unhideWhenUsed/>
+    <w:rsid w:val="00007F03"/>
+    <w:rPr>
+      <w:color w:val="954F72" w:themeColor="followedHyperlink"/>
+      <w:u w:val="single"/>
+    </w:rPr>
+  </w:style>
 </w:styles>
 </file>
 
@@ -1822,6 +1865,18 @@
     <w:rPr>
       <w:color w:val="808080"/>
       <w:shd w:val="clear" w:color="auto" w:fill="E6E6E6"/>
+    </w:rPr>
+  </w:style>
+  <w:style w:type="character" w:styleId="Hipervnculovisitado">
+    <w:name w:val="FollowedHyperlink"/>
+    <w:basedOn w:val="Fuentedeprrafopredeter"/>
+    <w:uiPriority w:val="99"/>
+    <w:semiHidden/>
+    <w:unhideWhenUsed/>
+    <w:rsid w:val="00007F03"/>
+    <w:rPr>
+      <w:color w:val="954F72" w:themeColor="followedHyperlink"/>
+      <w:u w:val="single"/>
     </w:rPr>
   </w:style>
 </w:styles>
@@ -2116,7 +2171,7 @@
   <a:extraClrSchemeLst/>
   <a:extLst>
     <a:ext uri="{05A4C25C-085E-4340-85A3-A5531E510DB2}">
-      <thm15:themeFamily xmlns:thm15="http://schemas.microsoft.com/office/thememl/2012/main" xmlns="" name="Office Theme" id="{62F939B6-93AF-4DB8-9C6B-D6C7DFDC589F}" vid="{4A3C46E8-61CC-4603-A589-7422A47A8E4A}"/>
+      <thm15:themeFamily xmlns="" xmlns:thm15="http://schemas.microsoft.com/office/thememl/2012/main" name="Office Theme" id="{62F939B6-93AF-4DB8-9C6B-D6C7DFDC589F}" vid="{4A3C46E8-61CC-4603-A589-7422A47A8E4A}"/>
     </a:ext>
   </a:extLst>
 </a:theme>

</xml_diff>

<commit_message>
Added lots of statistics. Created new article on house prices. 90% complete
</commit_message>
<xml_diff>
--- a/Content/newsocialism.docx
+++ b/Content/newsocialism.docx
@@ -1,6 +1,6 @@
 
 <file path=word/document.xml><?xml version="1.0" encoding="utf-8"?>
-<w:document xmlns:wpc="http://schemas.microsoft.com/office/word/2010/wordprocessingCanvas" xmlns:mc="http://schemas.openxmlformats.org/markup-compatibility/2006" xmlns:o="urn:schemas-microsoft-com:office:office" xmlns:r="http://schemas.openxmlformats.org/officeDocument/2006/relationships" xmlns:m="http://schemas.openxmlformats.org/officeDocument/2006/math" xmlns:v="urn:schemas-microsoft-com:vml" xmlns:wp14="http://schemas.microsoft.com/office/word/2010/wordprocessingDrawing" xmlns:wp="http://schemas.openxmlformats.org/drawingml/2006/wordprocessingDrawing" xmlns:w10="urn:schemas-microsoft-com:office:word" xmlns:w="http://schemas.openxmlformats.org/wordprocessingml/2006/main" xmlns:w14="http://schemas.microsoft.com/office/word/2010/wordml" xmlns:wpg="http://schemas.microsoft.com/office/word/2010/wordprocessingGroup" xmlns:wpi="http://schemas.microsoft.com/office/word/2010/wordprocessingInk" xmlns:wne="http://schemas.microsoft.com/office/word/2006/wordml" xmlns:wps="http://schemas.microsoft.com/office/word/2010/wordprocessingShape" mc:Ignorable="w14 wp14">
+<w:document xmlns:wpc="http://schemas.microsoft.com/office/word/2010/wordprocessingCanvas" xmlns:cx="http://schemas.microsoft.com/office/drawing/2014/chartex" xmlns:cx1="http://schemas.microsoft.com/office/drawing/2015/9/8/chartex" xmlns:cx2="http://schemas.microsoft.com/office/drawing/2015/10/21/chartex" xmlns:cx3="http://schemas.microsoft.com/office/drawing/2016/5/9/chartex" xmlns:cx4="http://schemas.microsoft.com/office/drawing/2016/5/10/chartex" xmlns:cx5="http://schemas.microsoft.com/office/drawing/2016/5/11/chartex" xmlns:cx6="http://schemas.microsoft.com/office/drawing/2016/5/12/chartex" xmlns:cx7="http://schemas.microsoft.com/office/drawing/2016/5/13/chartex" xmlns:cx8="http://schemas.microsoft.com/office/drawing/2016/5/14/chartex" xmlns:mc="http://schemas.openxmlformats.org/markup-compatibility/2006" xmlns:aink="http://schemas.microsoft.com/office/drawing/2016/ink" xmlns:am3d="http://schemas.microsoft.com/office/drawing/2017/model3d" xmlns:o="urn:schemas-microsoft-com:office:office" xmlns:r="http://schemas.openxmlformats.org/officeDocument/2006/relationships" xmlns:m="http://schemas.openxmlformats.org/officeDocument/2006/math" xmlns:v="urn:schemas-microsoft-com:vml" xmlns:wp14="http://schemas.microsoft.com/office/word/2010/wordprocessingDrawing" xmlns:wp="http://schemas.openxmlformats.org/drawingml/2006/wordprocessingDrawing" xmlns:w10="urn:schemas-microsoft-com:office:word" xmlns:w="http://schemas.openxmlformats.org/wordprocessingml/2006/main" xmlns:w14="http://schemas.microsoft.com/office/word/2010/wordml" xmlns:w15="http://schemas.microsoft.com/office/word/2012/wordml" xmlns:w16cid="http://schemas.microsoft.com/office/word/2016/wordml/cid" xmlns:w16se="http://schemas.microsoft.com/office/word/2015/wordml/symex" xmlns:wpg="http://schemas.microsoft.com/office/word/2010/wordprocessingGroup" xmlns:wpi="http://schemas.microsoft.com/office/word/2010/wordprocessingInk" xmlns:wne="http://schemas.microsoft.com/office/word/2006/wordml" xmlns:wps="http://schemas.microsoft.com/office/word/2010/wordprocessingShape" mc:Ignorable="w14 w15 w16se w16cid wp14">
   <w:body>
     <w:p>
       <w:r>
@@ -116,10 +116,10 @@
       <w:r>
         <w:t>, as the Russians experienced in 1917 (</w:t>
       </w:r>
-      <w:hyperlink r:id="rId6" w:history="1">
+      <w:hyperlink r:id="rId5" w:history="1">
         <w:r>
           <w:rPr>
-            <w:rStyle w:val="Hipervnculo"/>
+            <w:rStyle w:val="Hyperlink"/>
           </w:rPr>
           <w:t>http://www.bbc.co.uk/history/worldwars/wwone/eastern_front_01.shtml</w:t>
         </w:r>
@@ -153,15 +153,7 @@
       </w:r>
       <w:proofErr w:type="spellEnd"/>
       <w:r>
-        <w:t xml:space="preserve">’ </w:t>
-      </w:r>
-      <w:proofErr w:type="spellStart"/>
-      <w:r>
-        <w:t>Blighty</w:t>
-      </w:r>
-      <w:proofErr w:type="spellEnd"/>
-      <w:r>
-        <w:t xml:space="preserve">.  Although countless millions still lived in poverty, the working class saw their living standards rise dramatically through the post-war </w:t>
+        <w:t xml:space="preserve">’ Blighty.  Although countless millions still lived in poverty, the working class saw their living standards rise dramatically through the post-war </w:t>
       </w:r>
       <w:r>
         <w:t>era</w:t>
@@ -182,22 +174,7 @@
         <w:t>anual labour</w:t>
       </w:r>
       <w:r>
-        <w:t>,</w:t>
-      </w:r>
-      <w:r>
-        <w:t xml:space="preserve"> </w:t>
-      </w:r>
-      <w:r>
-        <w:t>and</w:t>
-      </w:r>
-      <w:r>
-        <w:t xml:space="preserve"> </w:t>
-      </w:r>
-      <w:r>
-        <w:t xml:space="preserve">that labour </w:t>
-      </w:r>
-      <w:r>
-        <w:t xml:space="preserve">was coordinated by </w:t>
+        <w:t xml:space="preserve">. There were skilled jobs aplenty, and the pay and conditions of those jobs were successfully defended and improved upon by the </w:t>
       </w:r>
       <w:r>
         <w:t>trade unions</w:t>
@@ -214,8 +191,9 @@
       <w:r>
         <w:t xml:space="preserve"> introduced (particularly by the 1945 Labour government). Houses were being built, and </w:t>
       </w:r>
-      <w:bookmarkStart w:id="0" w:name="_GoBack"/>
-      <w:bookmarkEnd w:id="0"/>
+      <w:r>
+        <w:t xml:space="preserve">were more affordable </w:t>
+      </w:r>
     </w:p>
     <w:p>
       <w:pPr>
@@ -226,24 +204,12 @@
       <w:pPr>
         <w:jc w:val="both"/>
       </w:pPr>
-      <w:hyperlink r:id="rId7" w:history="1">
+      <w:hyperlink r:id="rId6" w:history="1">
         <w:r>
           <w:rPr>
-            <w:rStyle w:val="Hipervnculo"/>
+            <w:rStyle w:val="Hyperlink"/>
           </w:rPr>
-          <w:t>https://www.ons.gov.uk/peoplepopulationandcommunity/housing/bulletins/housingaffordabilityinenglandandwales/1997to20</w:t>
-        </w:r>
-        <w:r>
-          <w:rPr>
-            <w:rStyle w:val="Hipervnculo"/>
-          </w:rPr>
-          <w:t>1</w:t>
-        </w:r>
-        <w:r>
-          <w:rPr>
-            <w:rStyle w:val="Hipervnculo"/>
-          </w:rPr>
-          <w:t>6</w:t>
+          <w:t>https://www.ons.gov.uk/peoplepopulationandcommunity/housing/bulletins/housingaffordabilityinenglandandwales/1997to2016</w:t>
         </w:r>
       </w:hyperlink>
     </w:p>
@@ -292,7 +258,7 @@
     </w:p>
     <w:p>
       <w:pPr>
-        <w:pStyle w:val="Prrafodelista"/>
+        <w:pStyle w:val="ListParagraph"/>
         <w:numPr>
           <w:ilvl w:val="0"/>
           <w:numId w:val="2"/>
@@ -318,7 +284,7 @@
     </w:p>
     <w:p>
       <w:pPr>
-        <w:pStyle w:val="Prrafodelista"/>
+        <w:pStyle w:val="ListParagraph"/>
         <w:numPr>
           <w:ilvl w:val="0"/>
           <w:numId w:val="2"/>
@@ -348,13 +314,14 @@
     </w:p>
     <w:p>
       <w:pPr>
-        <w:pStyle w:val="Prrafodelista"/>
+        <w:pStyle w:val="ListParagraph"/>
         <w:numPr>
           <w:ilvl w:val="0"/>
           <w:numId w:val="2"/>
         </w:numPr>
       </w:pPr>
       <w:r>
+        <w:lastRenderedPageBreak/>
         <w:t>From 1980 onwards, factory automation reached new levels. Factories are now a handful of people monitoring robots</w:t>
       </w:r>
       <w:r>
@@ -363,20 +330,19 @@
     </w:p>
     <w:p>
       <w:pPr>
-        <w:pStyle w:val="Prrafodelista"/>
+        <w:pStyle w:val="ListParagraph"/>
         <w:numPr>
           <w:ilvl w:val="0"/>
           <w:numId w:val="2"/>
         </w:numPr>
       </w:pPr>
       <w:r>
-        <w:lastRenderedPageBreak/>
         <w:t>The rise of AI means the process of automation is likely to accelerate.</w:t>
       </w:r>
     </w:p>
     <w:p>
       <w:pPr>
-        <w:pStyle w:val="Prrafodelista"/>
+        <w:pStyle w:val="ListParagraph"/>
         <w:numPr>
           <w:ilvl w:val="0"/>
           <w:numId w:val="2"/>
@@ -392,44 +358,26 @@
         <w:t>? How does collective bargaining help you when your role is at risk of being automated?</w:t>
       </w:r>
       <w:r>
-        <w:t xml:space="preserve"> The slow decline of the trade unions has been well documented [1]. Those who are members of trade unions in 2018 are actually disproportionately likely to be middle-income professionals (with degrees) and a full-time, permanent job – i.e. not members of the aptly-named “precariat” </w:t>
-      </w:r>
-      <w:proofErr w:type="gramStart"/>
-      <w:r>
-        <w:t>(</w:t>
+        <w:t xml:space="preserve"> The slow decline of the trade unions has been well documented [1]. Those who are members of trade unions in 2018 are actually disproportionately likely to be middle-income professionals (with degrees) and a full-time, permanent job – i.e. not members of the aptly-named “precariat” (</w:t>
       </w:r>
       <w:r>
         <w:t xml:space="preserve"> </w:t>
       </w:r>
-      <w:proofErr w:type="gramEnd"/>
-      <w:r>
-        <w:fldChar w:fldCharType="begin"/>
-      </w:r>
-      <w:r>
-        <w:instrText xml:space="preserve"> HYPERLINK "https://en.wikipedia.org/wiki/Precariat" </w:instrText>
-      </w:r>
-      <w:r>
-        <w:fldChar w:fldCharType="separate"/>
-      </w:r>
-      <w:r>
-        <w:rPr>
-          <w:rStyle w:val="Hipervnculo"/>
-        </w:rPr>
-        <w:t>https://en.wikipedia.org/wiki/Precariat</w:t>
-      </w:r>
-      <w:r>
-        <w:rPr>
-          <w:rStyle w:val="Hipervnculo"/>
-        </w:rPr>
-        <w:fldChar w:fldCharType="end"/>
-      </w:r>
+      <w:hyperlink r:id="rId7" w:history="1">
+        <w:r>
+          <w:rPr>
+            <w:rStyle w:val="Hyperlink"/>
+          </w:rPr>
+          <w:t>https://en.wikipedia.org/wiki/Precariat</w:t>
+        </w:r>
+      </w:hyperlink>
       <w:r>
         <w:t>) who are much more in need of support.</w:t>
       </w:r>
     </w:p>
     <w:p>
       <w:pPr>
-        <w:pStyle w:val="Prrafodelista"/>
+        <w:pStyle w:val="ListParagraph"/>
         <w:numPr>
           <w:ilvl w:val="0"/>
           <w:numId w:val="2"/>
@@ -486,7 +434,7 @@
     </w:p>
     <w:p>
       <w:pPr>
-        <w:pStyle w:val="Prrafodelista"/>
+        <w:pStyle w:val="ListParagraph"/>
         <w:numPr>
           <w:ilvl w:val="0"/>
           <w:numId w:val="2"/>
@@ -495,7 +443,7 @@
       <w:hyperlink r:id="rId8" w:history="1">
         <w:r>
           <w:rPr>
-            <w:rStyle w:val="Hipervnculo"/>
+            <w:rStyle w:val="Hyperlink"/>
           </w:rPr>
           <w:t>https://www.economist.com/news/finance-and-economics/21588900-all-around-world-labour-losing-out-capital-labour-pains</w:t>
         </w:r>
@@ -503,7 +451,7 @@
     </w:p>
     <w:p>
       <w:pPr>
-        <w:pStyle w:val="Prrafodelista"/>
+        <w:pStyle w:val="ListParagraph"/>
         <w:numPr>
           <w:ilvl w:val="0"/>
           <w:numId w:val="2"/>
@@ -533,7 +481,7 @@
     </w:p>
     <w:p>
       <w:pPr>
-        <w:pStyle w:val="Prrafodelista"/>
+        <w:pStyle w:val="ListParagraph"/>
         <w:numPr>
           <w:ilvl w:val="0"/>
           <w:numId w:val="2"/>
@@ -566,7 +514,7 @@
     </w:p>
     <w:p>
       <w:pPr>
-        <w:pStyle w:val="Prrafodelista"/>
+        <w:pStyle w:val="ListParagraph"/>
         <w:numPr>
           <w:ilvl w:val="0"/>
           <w:numId w:val="2"/>
@@ -599,7 +547,7 @@
     </w:p>
     <w:p>
       <w:pPr>
-        <w:pStyle w:val="Prrafodelista"/>
+        <w:pStyle w:val="ListParagraph"/>
         <w:numPr>
           <w:ilvl w:val="0"/>
           <w:numId w:val="2"/>
@@ -635,7 +583,7 @@
     </w:p>
     <w:p>
       <w:pPr>
-        <w:pStyle w:val="Prrafodelista"/>
+        <w:pStyle w:val="ListParagraph"/>
         <w:numPr>
           <w:ilvl w:val="0"/>
           <w:numId w:val="2"/>
@@ -672,19 +620,22 @@
         <w:t>e</w:t>
       </w:r>
       <w:r>
-        <w:t xml:space="preserve"> a programming guru or robotics engineer? If not, then is this your fault given that at least a significant portion of your intelligence was doled out to you at birth anyway (general estimates are upwards of 30% [5])? </w:t>
-      </w:r>
-    </w:p>
-    <w:p>
-      <w:pPr>
-        <w:pStyle w:val="Prrafodelista"/>
+        <w:t xml:space="preserve"> a programming guru or robotics engineer? If not, then is this your fault given that at least a </w:t>
+      </w:r>
+      <w:r>
+        <w:lastRenderedPageBreak/>
+        <w:t xml:space="preserve">significant portion of your intelligence was doled out to you at birth anyway (general estimates are upwards of 30% [5])? </w:t>
+      </w:r>
+    </w:p>
+    <w:p>
+      <w:pPr>
+        <w:pStyle w:val="ListParagraph"/>
         <w:numPr>
           <w:ilvl w:val="0"/>
           <w:numId w:val="2"/>
         </w:numPr>
       </w:pPr>
       <w:r>
-        <w:lastRenderedPageBreak/>
         <w:t xml:space="preserve">2. Capital: If it’s not possible for everyone to have the </w:t>
       </w:r>
       <w:r>
@@ -711,7 +662,7 @@
     </w:p>
     <w:p>
       <w:pPr>
-        <w:pStyle w:val="Prrafodelista"/>
+        <w:pStyle w:val="ListParagraph"/>
         <w:numPr>
           <w:ilvl w:val="0"/>
           <w:numId w:val="2"/>
@@ -723,7 +674,7 @@
     </w:p>
     <w:p>
       <w:pPr>
-        <w:pStyle w:val="Prrafodelista"/>
+        <w:pStyle w:val="ListParagraph"/>
         <w:numPr>
           <w:ilvl w:val="0"/>
           <w:numId w:val="2"/>
@@ -757,42 +708,26 @@
     </w:p>
     <w:p>
       <w:pPr>
-        <w:pStyle w:val="Prrafodelista"/>
+        <w:pStyle w:val="ListParagraph"/>
         <w:numPr>
           <w:ilvl w:val="0"/>
           <w:numId w:val="2"/>
         </w:numPr>
       </w:pPr>
       <w:r>
-        <w:t xml:space="preserve">Vanguard in the US (the UK model is slightly different) claims to provide a product that meets the first of those two objectives: their passive index funds and ETFs are owned by the </w:t>
-      </w:r>
-      <w:proofErr w:type="gramStart"/>
-      <w:r>
-        <w:t>customers</w:t>
-      </w:r>
-      <w:proofErr w:type="gramEnd"/>
-      <w:r>
-        <w:t xml:space="preserve"> who buy them, enabling Vanguard to deliver any savings back to customers through lower fees. </w:t>
-      </w:r>
-    </w:p>
-    <w:p>
-      <w:pPr>
-        <w:pStyle w:val="Prrafodelista"/>
+        <w:t xml:space="preserve">Vanguard in the US (the UK model is slightly different) claims to provide a product that meets the first of those two objectives: their passive index funds and ETFs are owned by the customers who buy them, enabling Vanguard to deliver any savings back to customers through lower fees. </w:t>
+      </w:r>
+    </w:p>
+    <w:p>
+      <w:pPr>
+        <w:pStyle w:val="ListParagraph"/>
         <w:numPr>
           <w:ilvl w:val="0"/>
           <w:numId w:val="2"/>
         </w:numPr>
       </w:pPr>
       <w:r>
-        <w:t xml:space="preserve">Vanguard assumes your proxy vote at shareholder meetings but doesn’t </w:t>
-      </w:r>
-      <w:proofErr w:type="gramStart"/>
-      <w:r>
-        <w:t>questions</w:t>
-      </w:r>
-      <w:proofErr w:type="gramEnd"/>
-      <w:r>
-        <w:t xml:space="preserve"> its customers on what they want to do.</w:t>
+        <w:t>Vanguard assumes your proxy vote at shareholder meetings but doesn’t questions its customers on what they want to do.</w:t>
       </w:r>
     </w:p>
     <w:p>
@@ -818,7 +753,7 @@
       <w:hyperlink r:id="rId9" w:history="1">
         <w:r>
           <w:rPr>
-            <w:rStyle w:val="Hipervnculo"/>
+            <w:rStyle w:val="Hyperlink"/>
           </w:rPr>
           <w:t>https://www.economist.com/blogs/economist-explains/2015/09/economist-explains-19</w:t>
         </w:r>
@@ -831,7 +766,7 @@
       <w:hyperlink r:id="rId10" w:history="1">
         <w:r>
           <w:rPr>
-            <w:rStyle w:val="Hipervnculo"/>
+            <w:rStyle w:val="Hyperlink"/>
           </w:rPr>
           <w:t>https://assets.publishing.service.gov.uk/government/uploads/system/uploads/attachment_data/file/616966/trade-union-membership-statistical-bulletin-2016-rev.pdf</w:t>
         </w:r>
@@ -839,7 +774,7 @@
     </w:p>
     <w:p>
       <w:pPr>
-        <w:pStyle w:val="Prrafodelista"/>
+        <w:pStyle w:val="ListParagraph"/>
         <w:numPr>
           <w:ilvl w:val="0"/>
           <w:numId w:val="1"/>
@@ -851,7 +786,7 @@
     </w:p>
     <w:p>
       <w:pPr>
-        <w:pStyle w:val="Prrafodelista"/>
+        <w:pStyle w:val="ListParagraph"/>
         <w:numPr>
           <w:ilvl w:val="0"/>
           <w:numId w:val="1"/>
@@ -863,7 +798,7 @@
     </w:p>
     <w:p>
       <w:pPr>
-        <w:pStyle w:val="Prrafodelista"/>
+        <w:pStyle w:val="ListParagraph"/>
         <w:numPr>
           <w:ilvl w:val="0"/>
           <w:numId w:val="1"/>
@@ -875,7 +810,7 @@
     </w:p>
     <w:p>
       <w:pPr>
-        <w:pStyle w:val="Prrafodelista"/>
+        <w:pStyle w:val="ListParagraph"/>
         <w:numPr>
           <w:ilvl w:val="0"/>
           <w:numId w:val="1"/>
@@ -887,12 +822,13 @@
     </w:p>
     <w:p>
       <w:r>
+        <w:lastRenderedPageBreak/>
         <w:t xml:space="preserve">[3] Jonathan Cribb, “Income Inequality in the UK”, Institute for Fiscal Studies, URL (accessed 06-04-18): </w:t>
       </w:r>
       <w:hyperlink r:id="rId11" w:history="1">
         <w:r>
           <w:rPr>
-            <w:rStyle w:val="Hipervnculo"/>
+            <w:rStyle w:val="Hyperlink"/>
           </w:rPr>
           <w:t>https://www.ifs.org.uk/docs/ER_JC_2013.pdf</w:t>
         </w:r>
@@ -900,16 +836,7 @@
     </w:p>
     <w:p>
       <w:r>
-        <w:lastRenderedPageBreak/>
-        <w:t>[4</w:t>
-      </w:r>
-      <w:proofErr w:type="gramStart"/>
-      <w:r>
-        <w:t>]  UK</w:t>
-      </w:r>
-      <w:proofErr w:type="gramEnd"/>
-      <w:r>
-        <w:t xml:space="preserve"> Department</w:t>
+        <w:t>[4]  UK Department</w:t>
       </w:r>
       <w:r>
         <w:t xml:space="preserve"> for Education, “Participation Rates In Higher Education: Academic Years 2006/2007 – 2015/2016 (Provisional)”, Sept 2017, URL (accessed: 06-04-18):</w:t>
@@ -920,7 +847,7 @@
       <w:hyperlink r:id="rId12" w:history="1">
         <w:r>
           <w:rPr>
-            <w:rStyle w:val="Hipervnculo"/>
+            <w:rStyle w:val="Hyperlink"/>
           </w:rPr>
           <w:t>https://assets.publishing.service.gov.uk/government/uploads/system/uploads/attachment_data/file/648165/HEIPR_PUBLICATION_2015-16.pdf</w:t>
         </w:r>
@@ -964,7 +891,7 @@
       <w:hyperlink r:id="rId13" w:history="1">
         <w:r>
           <w:rPr>
-            <w:rStyle w:val="Hipervnculo"/>
+            <w:rStyle w:val="Hyperlink"/>
           </w:rPr>
           <w:t>https://www.nature.com/articles/s41539-018-0019-8</w:t>
         </w:r>
@@ -1100,6 +1027,7 @@
     <w:p/>
     <w:p>
       <w:r>
+        <w:lastRenderedPageBreak/>
         <w:t>I am not here to argue about the rights and wrongs of trade</w:t>
       </w:r>
       <w:r>
@@ -1148,22 +1076,178 @@
         <w:rPr>
           <w:color w:val="FF0000"/>
         </w:rPr>
-        <w:t xml:space="preserve">* </w:t>
-      </w:r>
-      <w:proofErr w:type="gramStart"/>
-      <w:r>
+        <w:t>* for women of course it was a different story</w:t>
+      </w:r>
+    </w:p>
+    <w:p>
+      <w:r>
+        <w:t>Notes</w:t>
+      </w:r>
+    </w:p>
+    <w:p>
+      <w:r>
+        <w:t>T</w:t>
+      </w:r>
+      <w:r>
+        <w:t>he Nationwide house price methodology has developed over time and this needs to be considered when interpreting the long run series of house prices.  Maintenance in terms of updating weights for the mix-adjustment process is carried out at regular intervals.</w:t>
+      </w:r>
+    </w:p>
+    <w:p>
+      <w:r>
+        <w:t>Significant developments include:</w:t>
+      </w:r>
+    </w:p>
+    <w:p>
+      <w:pPr>
+        <w:pStyle w:val="ListParagraph"/>
+        <w:numPr>
+          <w:ilvl w:val="0"/>
+          <w:numId w:val="3"/>
+        </w:numPr>
+      </w:pPr>
+      <w:r>
+        <w:t>1952 - 1959 Q4 Simple average of purchase price.</w:t>
+      </w:r>
+    </w:p>
+    <w:p>
+      <w:pPr>
+        <w:pStyle w:val="ListParagraph"/>
+        <w:numPr>
+          <w:ilvl w:val="0"/>
+          <w:numId w:val="3"/>
+        </w:numPr>
+      </w:pPr>
+      <w:r>
+        <w:t>1960 Q1 - 1973 Q4  - weighted average using floor area (thus allowing for the influence of house size).</w:t>
+      </w:r>
+    </w:p>
+    <w:p>
+      <w:pPr>
+        <w:pStyle w:val="ListParagraph"/>
+        <w:numPr>
+          <w:ilvl w:val="0"/>
+          <w:numId w:val="3"/>
+        </w:numPr>
+      </w:pPr>
+      <w:r>
+        <w:t>1974 Q1 - 1982 Q4 - weighted averages using floor area, region and property type.</w:t>
+      </w:r>
+    </w:p>
+    <w:p>
+      <w:pPr>
+        <w:pStyle w:val="ListParagraph"/>
+        <w:numPr>
+          <w:ilvl w:val="0"/>
+          <w:numId w:val="3"/>
+        </w:numPr>
+      </w:pPr>
+      <w:r>
+        <w:t xml:space="preserve">1983 Q1 -  Development of new house price methodology.  A statistical ‘regression’ technique was introduced under guidance of ‘Fleming and </w:t>
+      </w:r>
+      <w:proofErr w:type="spellStart"/>
+      <w:r>
+        <w:t>Nellis</w:t>
+      </w:r>
+      <w:proofErr w:type="spellEnd"/>
+      <w:r>
+        <w:t>’ (Loughborough University and Cranfield Institute of Technology).  This was introduced in 1989 but data was revised back to 1983 Q1.</w:t>
+      </w:r>
+    </w:p>
+    <w:p>
+      <w:pPr>
+        <w:pStyle w:val="ListParagraph"/>
+        <w:numPr>
+          <w:ilvl w:val="0"/>
+          <w:numId w:val="3"/>
+        </w:numPr>
+      </w:pPr>
+      <w:r>
+        <w:t>1993 - Informat</w:t>
+      </w:r>
+      <w:bookmarkStart w:id="0" w:name="_GoBack"/>
+      <w:bookmarkEnd w:id="0"/>
+      <w:r>
+        <w:t>ion about neighbourhood classification (ACORN) used in the model were significantly updated following Census 1991 publication - regular updates since but typically for new postcodes.</w:t>
+      </w:r>
+    </w:p>
+    <w:p>
+      <w:pPr>
         <w:rPr>
           <w:color w:val="FF0000"/>
         </w:rPr>
-        <w:t>for</w:t>
-      </w:r>
-      <w:proofErr w:type="gramEnd"/>
-      <w:r>
+      </w:pPr>
+    </w:p>
+    <w:p>
+      <w:pPr>
         <w:rPr>
           <w:color w:val="FF0000"/>
         </w:rPr>
-        <w:t xml:space="preserve"> women of course it was a different story</w:t>
-      </w:r>
+      </w:pPr>
+      <w:r>
+        <w:lastRenderedPageBreak/>
+        <w:drawing>
+          <wp:inline distT="0" distB="0" distL="0" distR="0" wp14:anchorId="44FC2DF5" wp14:editId="33AB8FA0">
+            <wp:extent cx="5731510" cy="3449381"/>
+            <wp:effectExtent l="0" t="0" r="2540" b="0"/>
+            <wp:docPr id="2" name="Picture 2"/>
+            <wp:cNvGraphicFramePr>
+              <a:graphicFrameLocks xmlns:a="http://schemas.openxmlformats.org/drawingml/2006/main" noChangeAspect="1"/>
+            </wp:cNvGraphicFramePr>
+            <a:graphic xmlns:a="http://schemas.openxmlformats.org/drawingml/2006/main">
+              <a:graphicData uri="http://schemas.openxmlformats.org/drawingml/2006/picture">
+                <pic:pic xmlns:pic="http://schemas.openxmlformats.org/drawingml/2006/picture">
+                  <pic:nvPicPr>
+                    <pic:cNvPr id="0" name="Picture 1"/>
+                    <pic:cNvPicPr>
+                      <a:picLocks noChangeAspect="1" noChangeArrowheads="1"/>
+                    </pic:cNvPicPr>
+                  </pic:nvPicPr>
+                  <pic:blipFill>
+                    <a:blip r:embed="rId14">
+                      <a:extLst>
+                        <a:ext uri="{28A0092B-C50C-407E-A947-70E740481C1C}">
+                          <a14:useLocalDpi xmlns:a14="http://schemas.microsoft.com/office/drawing/2010/main" val="0"/>
+                        </a:ext>
+                      </a:extLst>
+                    </a:blip>
+                    <a:srcRect/>
+                    <a:stretch>
+                      <a:fillRect/>
+                    </a:stretch>
+                  </pic:blipFill>
+                  <pic:spPr bwMode="auto">
+                    <a:xfrm>
+                      <a:off x="0" y="0"/>
+                      <a:ext cx="5731510" cy="3449381"/>
+                    </a:xfrm>
+                    <a:prstGeom prst="rect">
+                      <a:avLst/>
+                    </a:prstGeom>
+                    <a:noFill/>
+                    <a:ln>
+                      <a:noFill/>
+                    </a:ln>
+                  </pic:spPr>
+                </pic:pic>
+              </a:graphicData>
+            </a:graphic>
+          </wp:inline>
+        </w:drawing>
+      </w:r>
+    </w:p>
+    <w:p>
+      <w:pPr>
+        <w:rPr>
+          <w:color w:val="FF0000"/>
+        </w:rPr>
+      </w:pPr>
+    </w:p>
+    <w:p>
+      <w:pPr>
+        <w:rPr>
+          <w:color w:val="FF0000"/>
+        </w:rPr>
+      </w:pPr>
     </w:p>
     <w:sectPr>
       <w:pgSz w:w="11906" w:h="16838"/>
@@ -1176,8 +1260,8 @@
 </file>
 
 <file path=word/numbering.xml><?xml version="1.0" encoding="utf-8"?>
-<w:numbering xmlns:wpc="http://schemas.microsoft.com/office/word/2010/wordprocessingCanvas" xmlns:mc="http://schemas.openxmlformats.org/markup-compatibility/2006" xmlns:o="urn:schemas-microsoft-com:office:office" xmlns:r="http://schemas.openxmlformats.org/officeDocument/2006/relationships" xmlns:m="http://schemas.openxmlformats.org/officeDocument/2006/math" xmlns:v="urn:schemas-microsoft-com:vml" xmlns:wp14="http://schemas.microsoft.com/office/word/2010/wordprocessingDrawing" xmlns:wp="http://schemas.openxmlformats.org/drawingml/2006/wordprocessingDrawing" xmlns:w10="urn:schemas-microsoft-com:office:word" xmlns:w="http://schemas.openxmlformats.org/wordprocessingml/2006/main" xmlns:w14="http://schemas.microsoft.com/office/word/2010/wordml" xmlns:wpg="http://schemas.microsoft.com/office/word/2010/wordprocessingGroup" xmlns:wpi="http://schemas.microsoft.com/office/word/2010/wordprocessingInk" xmlns:wne="http://schemas.microsoft.com/office/word/2006/wordml" xmlns:wps="http://schemas.microsoft.com/office/word/2010/wordprocessingShape" mc:Ignorable="w14 wp14">
-  <w:abstractNum w:abstractNumId="0">
+<w:numbering xmlns:wpc="http://schemas.microsoft.com/office/word/2010/wordprocessingCanvas" xmlns:cx="http://schemas.microsoft.com/office/drawing/2014/chartex" xmlns:cx1="http://schemas.microsoft.com/office/drawing/2015/9/8/chartex" xmlns:cx2="http://schemas.microsoft.com/office/drawing/2015/10/21/chartex" xmlns:cx3="http://schemas.microsoft.com/office/drawing/2016/5/9/chartex" xmlns:cx4="http://schemas.microsoft.com/office/drawing/2016/5/10/chartex" xmlns:cx5="http://schemas.microsoft.com/office/drawing/2016/5/11/chartex" xmlns:cx6="http://schemas.microsoft.com/office/drawing/2016/5/12/chartex" xmlns:cx7="http://schemas.microsoft.com/office/drawing/2016/5/13/chartex" xmlns:cx8="http://schemas.microsoft.com/office/drawing/2016/5/14/chartex" xmlns:mc="http://schemas.openxmlformats.org/markup-compatibility/2006" xmlns:aink="http://schemas.microsoft.com/office/drawing/2016/ink" xmlns:am3d="http://schemas.microsoft.com/office/drawing/2017/model3d" xmlns:o="urn:schemas-microsoft-com:office:office" xmlns:r="http://schemas.openxmlformats.org/officeDocument/2006/relationships" xmlns:m="http://schemas.openxmlformats.org/officeDocument/2006/math" xmlns:v="urn:schemas-microsoft-com:vml" xmlns:wp14="http://schemas.microsoft.com/office/word/2010/wordprocessingDrawing" xmlns:wp="http://schemas.openxmlformats.org/drawingml/2006/wordprocessingDrawing" xmlns:w10="urn:schemas-microsoft-com:office:word" xmlns:w="http://schemas.openxmlformats.org/wordprocessingml/2006/main" xmlns:w14="http://schemas.microsoft.com/office/word/2010/wordml" xmlns:w15="http://schemas.microsoft.com/office/word/2012/wordml" xmlns:w16cid="http://schemas.microsoft.com/office/word/2016/wordml/cid" xmlns:w16se="http://schemas.microsoft.com/office/word/2015/wordml/symex" xmlns:wpg="http://schemas.microsoft.com/office/word/2010/wordprocessingGroup" xmlns:wpi="http://schemas.microsoft.com/office/word/2010/wordprocessingInk" xmlns:wne="http://schemas.microsoft.com/office/word/2006/wordml" xmlns:wps="http://schemas.microsoft.com/office/word/2010/wordprocessingShape" mc:Ignorable="w14 w15 w16se w16cid wp14">
+  <w:abstractNum w:abstractNumId="0" w15:restartNumberingAfterBreak="0">
     <w:nsid w:val="40676D93"/>
     <w:multiLevelType w:val="hybridMultilevel"/>
     <w:tmpl w:val="488801E6"/>
@@ -1289,7 +1373,7 @@
       </w:rPr>
     </w:lvl>
   </w:abstractNum>
-  <w:abstractNum w:abstractNumId="1">
+  <w:abstractNum w:abstractNumId="1" w15:restartNumberingAfterBreak="0">
     <w:nsid w:val="58975EF8"/>
     <w:multiLevelType w:val="hybridMultilevel"/>
     <w:tmpl w:val="849CCB7A"/>
@@ -1302,6 +1386,119 @@
       </w:pPr>
       <w:rPr>
         <w:rFonts w:ascii="Calibri" w:eastAsiaTheme="minorHAnsi" w:hAnsi="Calibri" w:cs="Calibri" w:hint="default"/>
+      </w:rPr>
+    </w:lvl>
+    <w:lvl w:ilvl="1" w:tplc="08090003" w:tentative="1">
+      <w:start w:val="1"/>
+      <w:numFmt w:val="bullet"/>
+      <w:lvlText w:val="o"/>
+      <w:lvlJc w:val="left"/>
+      <w:pPr>
+        <w:ind w:left="1440" w:hanging="360"/>
+      </w:pPr>
+      <w:rPr>
+        <w:rFonts w:ascii="Courier New" w:hAnsi="Courier New" w:cs="Courier New" w:hint="default"/>
+      </w:rPr>
+    </w:lvl>
+    <w:lvl w:ilvl="2" w:tplc="08090005" w:tentative="1">
+      <w:start w:val="1"/>
+      <w:numFmt w:val="bullet"/>
+      <w:lvlText w:val=""/>
+      <w:lvlJc w:val="left"/>
+      <w:pPr>
+        <w:ind w:left="2160" w:hanging="360"/>
+      </w:pPr>
+      <w:rPr>
+        <w:rFonts w:ascii="Wingdings" w:hAnsi="Wingdings" w:hint="default"/>
+      </w:rPr>
+    </w:lvl>
+    <w:lvl w:ilvl="3" w:tplc="08090001" w:tentative="1">
+      <w:start w:val="1"/>
+      <w:numFmt w:val="bullet"/>
+      <w:lvlText w:val=""/>
+      <w:lvlJc w:val="left"/>
+      <w:pPr>
+        <w:ind w:left="2880" w:hanging="360"/>
+      </w:pPr>
+      <w:rPr>
+        <w:rFonts w:ascii="Symbol" w:hAnsi="Symbol" w:hint="default"/>
+      </w:rPr>
+    </w:lvl>
+    <w:lvl w:ilvl="4" w:tplc="08090003" w:tentative="1">
+      <w:start w:val="1"/>
+      <w:numFmt w:val="bullet"/>
+      <w:lvlText w:val="o"/>
+      <w:lvlJc w:val="left"/>
+      <w:pPr>
+        <w:ind w:left="3600" w:hanging="360"/>
+      </w:pPr>
+      <w:rPr>
+        <w:rFonts w:ascii="Courier New" w:hAnsi="Courier New" w:cs="Courier New" w:hint="default"/>
+      </w:rPr>
+    </w:lvl>
+    <w:lvl w:ilvl="5" w:tplc="08090005" w:tentative="1">
+      <w:start w:val="1"/>
+      <w:numFmt w:val="bullet"/>
+      <w:lvlText w:val=""/>
+      <w:lvlJc w:val="left"/>
+      <w:pPr>
+        <w:ind w:left="4320" w:hanging="360"/>
+      </w:pPr>
+      <w:rPr>
+        <w:rFonts w:ascii="Wingdings" w:hAnsi="Wingdings" w:hint="default"/>
+      </w:rPr>
+    </w:lvl>
+    <w:lvl w:ilvl="6" w:tplc="08090001" w:tentative="1">
+      <w:start w:val="1"/>
+      <w:numFmt w:val="bullet"/>
+      <w:lvlText w:val=""/>
+      <w:lvlJc w:val="left"/>
+      <w:pPr>
+        <w:ind w:left="5040" w:hanging="360"/>
+      </w:pPr>
+      <w:rPr>
+        <w:rFonts w:ascii="Symbol" w:hAnsi="Symbol" w:hint="default"/>
+      </w:rPr>
+    </w:lvl>
+    <w:lvl w:ilvl="7" w:tplc="08090003" w:tentative="1">
+      <w:start w:val="1"/>
+      <w:numFmt w:val="bullet"/>
+      <w:lvlText w:val="o"/>
+      <w:lvlJc w:val="left"/>
+      <w:pPr>
+        <w:ind w:left="5760" w:hanging="360"/>
+      </w:pPr>
+      <w:rPr>
+        <w:rFonts w:ascii="Courier New" w:hAnsi="Courier New" w:cs="Courier New" w:hint="default"/>
+      </w:rPr>
+    </w:lvl>
+    <w:lvl w:ilvl="8" w:tplc="08090005" w:tentative="1">
+      <w:start w:val="1"/>
+      <w:numFmt w:val="bullet"/>
+      <w:lvlText w:val=""/>
+      <w:lvlJc w:val="left"/>
+      <w:pPr>
+        <w:ind w:left="6480" w:hanging="360"/>
+      </w:pPr>
+      <w:rPr>
+        <w:rFonts w:ascii="Wingdings" w:hAnsi="Wingdings" w:hint="default"/>
+      </w:rPr>
+    </w:lvl>
+  </w:abstractNum>
+  <w:abstractNum w:abstractNumId="2" w15:restartNumberingAfterBreak="0">
+    <w:nsid w:val="63046A6A"/>
+    <w:multiLevelType w:val="hybridMultilevel"/>
+    <w:tmpl w:val="73701988"/>
+    <w:lvl w:ilvl="0" w:tplc="08090001">
+      <w:start w:val="1"/>
+      <w:numFmt w:val="bullet"/>
+      <w:lvlText w:val=""/>
+      <w:lvlJc w:val="left"/>
+      <w:pPr>
+        <w:ind w:left="720" w:hanging="360"/>
+      </w:pPr>
+      <w:rPr>
+        <w:rFonts w:ascii="Symbol" w:hAnsi="Symbol" w:hint="default"/>
       </w:rPr>
     </w:lvl>
     <w:lvl w:ilvl="1" w:tplc="08090003" w:tentative="1">
@@ -1407,11 +1604,14 @@
   <w:num w:numId="2">
     <w:abstractNumId w:val="0"/>
   </w:num>
+  <w:num w:numId="3">
+    <w:abstractNumId w:val="2"/>
+  </w:num>
 </w:numbering>
 </file>
 
 <file path=word/styles.xml><?xml version="1.0" encoding="utf-8"?>
-<w:styles xmlns:mc="http://schemas.openxmlformats.org/markup-compatibility/2006" xmlns:r="http://schemas.openxmlformats.org/officeDocument/2006/relationships" xmlns:w="http://schemas.openxmlformats.org/wordprocessingml/2006/main" xmlns:w14="http://schemas.microsoft.com/office/word/2010/wordml" mc:Ignorable="w14">
+<w:styles xmlns:mc="http://schemas.openxmlformats.org/markup-compatibility/2006" xmlns:r="http://schemas.openxmlformats.org/officeDocument/2006/relationships" xmlns:w="http://schemas.openxmlformats.org/wordprocessingml/2006/main" xmlns:w14="http://schemas.microsoft.com/office/word/2010/wordml" xmlns:w15="http://schemas.microsoft.com/office/word/2012/wordml" xmlns:w16cid="http://schemas.microsoft.com/office/word/2016/wordml/cid" xmlns:w16se="http://schemas.microsoft.com/office/word/2015/wordml/symex" mc:Ignorable="w14 w15 w16se w16cid">
   <w:docDefaults>
     <w:rPrDefault>
       <w:rPr>
@@ -1427,156 +1627,394 @@
       </w:pPr>
     </w:pPrDefault>
   </w:docDefaults>
-  <w:latentStyles w:defLockedState="0" w:defUIPriority="99" w:defSemiHidden="1" w:defUnhideWhenUsed="1" w:defQFormat="0" w:count="267">
-    <w:lsdException w:name="Normal" w:semiHidden="0" w:uiPriority="0" w:unhideWhenUsed="0" w:qFormat="1"/>
-    <w:lsdException w:name="heading 1" w:semiHidden="0" w:uiPriority="9" w:unhideWhenUsed="0" w:qFormat="1"/>
-    <w:lsdException w:name="heading 2" w:uiPriority="9" w:qFormat="1"/>
-    <w:lsdException w:name="heading 3" w:uiPriority="9" w:qFormat="1"/>
-    <w:lsdException w:name="heading 4" w:uiPriority="9" w:qFormat="1"/>
-    <w:lsdException w:name="heading 5" w:uiPriority="9" w:qFormat="1"/>
-    <w:lsdException w:name="heading 6" w:uiPriority="9" w:qFormat="1"/>
-    <w:lsdException w:name="heading 7" w:uiPriority="9" w:qFormat="1"/>
-    <w:lsdException w:name="heading 8" w:uiPriority="9" w:qFormat="1"/>
-    <w:lsdException w:name="heading 9" w:uiPriority="9" w:qFormat="1"/>
-    <w:lsdException w:name="toc 1" w:uiPriority="39"/>
-    <w:lsdException w:name="toc 2" w:uiPriority="39"/>
-    <w:lsdException w:name="toc 3" w:uiPriority="39"/>
-    <w:lsdException w:name="toc 4" w:uiPriority="39"/>
-    <w:lsdException w:name="toc 5" w:uiPriority="39"/>
-    <w:lsdException w:name="toc 6" w:uiPriority="39"/>
-    <w:lsdException w:name="toc 7" w:uiPriority="39"/>
-    <w:lsdException w:name="toc 8" w:uiPriority="39"/>
-    <w:lsdException w:name="toc 9" w:uiPriority="39"/>
-    <w:lsdException w:name="caption" w:uiPriority="35" w:qFormat="1"/>
-    <w:lsdException w:name="Title" w:semiHidden="0" w:uiPriority="10" w:unhideWhenUsed="0" w:qFormat="1"/>
-    <w:lsdException w:name="Default Paragraph Font" w:uiPriority="1"/>
-    <w:lsdException w:name="Subtitle" w:semiHidden="0" w:uiPriority="11" w:unhideWhenUsed="0" w:qFormat="1"/>
-    <w:lsdException w:name="Strong" w:semiHidden="0" w:uiPriority="22" w:unhideWhenUsed="0" w:qFormat="1"/>
-    <w:lsdException w:name="Emphasis" w:semiHidden="0" w:uiPriority="20" w:unhideWhenUsed="0" w:qFormat="1"/>
-    <w:lsdException w:name="Table Grid" w:semiHidden="0" w:uiPriority="39" w:unhideWhenUsed="0"/>
-    <w:lsdException w:name="Placeholder Text" w:unhideWhenUsed="0"/>
-    <w:lsdException w:name="No Spacing" w:semiHidden="0" w:uiPriority="1" w:unhideWhenUsed="0" w:qFormat="1"/>
-    <w:lsdException w:name="Light Shading" w:semiHidden="0" w:uiPriority="60" w:unhideWhenUsed="0"/>
-    <w:lsdException w:name="Light List" w:semiHidden="0" w:uiPriority="61" w:unhideWhenUsed="0"/>
-    <w:lsdException w:name="Light Grid" w:semiHidden="0" w:uiPriority="62" w:unhideWhenUsed="0"/>
-    <w:lsdException w:name="Medium Shading 1" w:semiHidden="0" w:uiPriority="63" w:unhideWhenUsed="0"/>
-    <w:lsdException w:name="Medium Shading 2" w:semiHidden="0" w:uiPriority="64" w:unhideWhenUsed="0"/>
-    <w:lsdException w:name="Medium List 1" w:semiHidden="0" w:uiPriority="65" w:unhideWhenUsed="0"/>
-    <w:lsdException w:name="Medium List 2" w:semiHidden="0" w:uiPriority="66" w:unhideWhenUsed="0"/>
-    <w:lsdException w:name="Medium Grid 1" w:semiHidden="0" w:uiPriority="67" w:unhideWhenUsed="0"/>
-    <w:lsdException w:name="Medium Grid 2" w:semiHidden="0" w:uiPriority="68" w:unhideWhenUsed="0"/>
-    <w:lsdException w:name="Medium Grid 3" w:semiHidden="0" w:uiPriority="69" w:unhideWhenUsed="0"/>
-    <w:lsdException w:name="Dark List" w:semiHidden="0" w:uiPriority="70" w:unhideWhenUsed="0"/>
-    <w:lsdException w:name="Colorful Shading" w:semiHidden="0" w:uiPriority="71" w:unhideWhenUsed="0"/>
-    <w:lsdException w:name="Colorful List" w:semiHidden="0" w:uiPriority="72" w:unhideWhenUsed="0"/>
-    <w:lsdException w:name="Colorful Grid" w:semiHidden="0" w:uiPriority="73" w:unhideWhenUsed="0"/>
-    <w:lsdException w:name="Light Shading Accent 1" w:semiHidden="0" w:uiPriority="60" w:unhideWhenUsed="0"/>
-    <w:lsdException w:name="Light List Accent 1" w:semiHidden="0" w:uiPriority="61" w:unhideWhenUsed="0"/>
-    <w:lsdException w:name="Light Grid Accent 1" w:semiHidden="0" w:uiPriority="62" w:unhideWhenUsed="0"/>
-    <w:lsdException w:name="Medium Shading 1 Accent 1" w:semiHidden="0" w:uiPriority="63" w:unhideWhenUsed="0"/>
-    <w:lsdException w:name="Medium Shading 2 Accent 1" w:semiHidden="0" w:uiPriority="64" w:unhideWhenUsed="0"/>
-    <w:lsdException w:name="Medium List 1 Accent 1" w:semiHidden="0" w:uiPriority="65" w:unhideWhenUsed="0"/>
-    <w:lsdException w:name="Revision" w:unhideWhenUsed="0"/>
-    <w:lsdException w:name="List Paragraph" w:semiHidden="0" w:uiPriority="34" w:unhideWhenUsed="0" w:qFormat="1"/>
-    <w:lsdException w:name="Quote" w:semiHidden="0" w:uiPriority="29" w:unhideWhenUsed="0" w:qFormat="1"/>
-    <w:lsdException w:name="Intense Quote" w:semiHidden="0" w:uiPriority="30" w:unhideWhenUsed="0" w:qFormat="1"/>
-    <w:lsdException w:name="Medium List 2 Accent 1" w:semiHidden="0" w:uiPriority="66" w:unhideWhenUsed="0"/>
-    <w:lsdException w:name="Medium Grid 1 Accent 1" w:semiHidden="0" w:uiPriority="67" w:unhideWhenUsed="0"/>
-    <w:lsdException w:name="Medium Grid 2 Accent 1" w:semiHidden="0" w:uiPriority="68" w:unhideWhenUsed="0"/>
-    <w:lsdException w:name="Medium Grid 3 Accent 1" w:semiHidden="0" w:uiPriority="69" w:unhideWhenUsed="0"/>
-    <w:lsdException w:name="Dark List Accent 1" w:semiHidden="0" w:uiPriority="70" w:unhideWhenUsed="0"/>
-    <w:lsdException w:name="Colorful Shading Accent 1" w:semiHidden="0" w:uiPriority="71" w:unhideWhenUsed="0"/>
-    <w:lsdException w:name="Colorful List Accent 1" w:semiHidden="0" w:uiPriority="72" w:unhideWhenUsed="0"/>
-    <w:lsdException w:name="Colorful Grid Accent 1" w:semiHidden="0" w:uiPriority="73" w:unhideWhenUsed="0"/>
-    <w:lsdException w:name="Light Shading Accent 2" w:semiHidden="0" w:uiPriority="60" w:unhideWhenUsed="0"/>
-    <w:lsdException w:name="Light List Accent 2" w:semiHidden="0" w:uiPriority="61" w:unhideWhenUsed="0"/>
-    <w:lsdException w:name="Light Grid Accent 2" w:semiHidden="0" w:uiPriority="62" w:unhideWhenUsed="0"/>
-    <w:lsdException w:name="Medium Shading 1 Accent 2" w:semiHidden="0" w:uiPriority="63" w:unhideWhenUsed="0"/>
-    <w:lsdException w:name="Medium Shading 2 Accent 2" w:semiHidden="0" w:uiPriority="64" w:unhideWhenUsed="0"/>
-    <w:lsdException w:name="Medium List 1 Accent 2" w:semiHidden="0" w:uiPriority="65" w:unhideWhenUsed="0"/>
-    <w:lsdException w:name="Medium List 2 Accent 2" w:semiHidden="0" w:uiPriority="66" w:unhideWhenUsed="0"/>
-    <w:lsdException w:name="Medium Grid 1 Accent 2" w:semiHidden="0" w:uiPriority="67" w:unhideWhenUsed="0"/>
-    <w:lsdException w:name="Medium Grid 2 Accent 2" w:semiHidden="0" w:uiPriority="68" w:unhideWhenUsed="0"/>
-    <w:lsdException w:name="Medium Grid 3 Accent 2" w:semiHidden="0" w:uiPriority="69" w:unhideWhenUsed="0"/>
-    <w:lsdException w:name="Dark List Accent 2" w:semiHidden="0" w:uiPriority="70" w:unhideWhenUsed="0"/>
-    <w:lsdException w:name="Colorful Shading Accent 2" w:semiHidden="0" w:uiPriority="71" w:unhideWhenUsed="0"/>
-    <w:lsdException w:name="Colorful List Accent 2" w:semiHidden="0" w:uiPriority="72" w:unhideWhenUsed="0"/>
-    <w:lsdException w:name="Colorful Grid Accent 2" w:semiHidden="0" w:uiPriority="73" w:unhideWhenUsed="0"/>
-    <w:lsdException w:name="Light Shading Accent 3" w:semiHidden="0" w:uiPriority="60" w:unhideWhenUsed="0"/>
-    <w:lsdException w:name="Light List Accent 3" w:semiHidden="0" w:uiPriority="61" w:unhideWhenUsed="0"/>
-    <w:lsdException w:name="Light Grid Accent 3" w:semiHidden="0" w:uiPriority="62" w:unhideWhenUsed="0"/>
-    <w:lsdException w:name="Medium Shading 1 Accent 3" w:semiHidden="0" w:uiPriority="63" w:unhideWhenUsed="0"/>
-    <w:lsdException w:name="Medium Shading 2 Accent 3" w:semiHidden="0" w:uiPriority="64" w:unhideWhenUsed="0"/>
-    <w:lsdException w:name="Medium List 1 Accent 3" w:semiHidden="0" w:uiPriority="65" w:unhideWhenUsed="0"/>
-    <w:lsdException w:name="Medium List 2 Accent 3" w:semiHidden="0" w:uiPriority="66" w:unhideWhenUsed="0"/>
-    <w:lsdException w:name="Medium Grid 1 Accent 3" w:semiHidden="0" w:uiPriority="67" w:unhideWhenUsed="0"/>
-    <w:lsdException w:name="Medium Grid 2 Accent 3" w:semiHidden="0" w:uiPriority="68" w:unhideWhenUsed="0"/>
-    <w:lsdException w:name="Medium Grid 3 Accent 3" w:semiHidden="0" w:uiPriority="69" w:unhideWhenUsed="0"/>
-    <w:lsdException w:name="Dark List Accent 3" w:semiHidden="0" w:uiPriority="70" w:unhideWhenUsed="0"/>
-    <w:lsdException w:name="Colorful Shading Accent 3" w:semiHidden="0" w:uiPriority="71" w:unhideWhenUsed="0"/>
-    <w:lsdException w:name="Colorful List Accent 3" w:semiHidden="0" w:uiPriority="72" w:unhideWhenUsed="0"/>
-    <w:lsdException w:name="Colorful Grid Accent 3" w:semiHidden="0" w:uiPriority="73" w:unhideWhenUsed="0"/>
-    <w:lsdException w:name="Light Shading Accent 4" w:semiHidden="0" w:uiPriority="60" w:unhideWhenUsed="0"/>
-    <w:lsdException w:name="Light List Accent 4" w:semiHidden="0" w:uiPriority="61" w:unhideWhenUsed="0"/>
-    <w:lsdException w:name="Light Grid Accent 4" w:semiHidden="0" w:uiPriority="62" w:unhideWhenUsed="0"/>
-    <w:lsdException w:name="Medium Shading 1 Accent 4" w:semiHidden="0" w:uiPriority="63" w:unhideWhenUsed="0"/>
-    <w:lsdException w:name="Medium Shading 2 Accent 4" w:semiHidden="0" w:uiPriority="64" w:unhideWhenUsed="0"/>
-    <w:lsdException w:name="Medium List 1 Accent 4" w:semiHidden="0" w:uiPriority="65" w:unhideWhenUsed="0"/>
-    <w:lsdException w:name="Medium List 2 Accent 4" w:semiHidden="0" w:uiPriority="66" w:unhideWhenUsed="0"/>
-    <w:lsdException w:name="Medium Grid 1 Accent 4" w:semiHidden="0" w:uiPriority="67" w:unhideWhenUsed="0"/>
-    <w:lsdException w:name="Medium Grid 2 Accent 4" w:semiHidden="0" w:uiPriority="68" w:unhideWhenUsed="0"/>
-    <w:lsdException w:name="Medium Grid 3 Accent 4" w:semiHidden="0" w:uiPriority="69" w:unhideWhenUsed="0"/>
-    <w:lsdException w:name="Dark List Accent 4" w:semiHidden="0" w:uiPriority="70" w:unhideWhenUsed="0"/>
-    <w:lsdException w:name="Colorful Shading Accent 4" w:semiHidden="0" w:uiPriority="71" w:unhideWhenUsed="0"/>
-    <w:lsdException w:name="Colorful List Accent 4" w:semiHidden="0" w:uiPriority="72" w:unhideWhenUsed="0"/>
-    <w:lsdException w:name="Colorful Grid Accent 4" w:semiHidden="0" w:uiPriority="73" w:unhideWhenUsed="0"/>
-    <w:lsdException w:name="Light Shading Accent 5" w:semiHidden="0" w:uiPriority="60" w:unhideWhenUsed="0"/>
-    <w:lsdException w:name="Light List Accent 5" w:semiHidden="0" w:uiPriority="61" w:unhideWhenUsed="0"/>
-    <w:lsdException w:name="Light Grid Accent 5" w:semiHidden="0" w:uiPriority="62" w:unhideWhenUsed="0"/>
-    <w:lsdException w:name="Medium Shading 1 Accent 5" w:semiHidden="0" w:uiPriority="63" w:unhideWhenUsed="0"/>
-    <w:lsdException w:name="Medium Shading 2 Accent 5" w:semiHidden="0" w:uiPriority="64" w:unhideWhenUsed="0"/>
-    <w:lsdException w:name="Medium List 1 Accent 5" w:semiHidden="0" w:uiPriority="65" w:unhideWhenUsed="0"/>
-    <w:lsdException w:name="Medium List 2 Accent 5" w:semiHidden="0" w:uiPriority="66" w:unhideWhenUsed="0"/>
-    <w:lsdException w:name="Medium Grid 1 Accent 5" w:semiHidden="0" w:uiPriority="67" w:unhideWhenUsed="0"/>
-    <w:lsdException w:name="Medium Grid 2 Accent 5" w:semiHidden="0" w:uiPriority="68" w:unhideWhenUsed="0"/>
-    <w:lsdException w:name="Medium Grid 3 Accent 5" w:semiHidden="0" w:uiPriority="69" w:unhideWhenUsed="0"/>
-    <w:lsdException w:name="Dark List Accent 5" w:semiHidden="0" w:uiPriority="70" w:unhideWhenUsed="0"/>
-    <w:lsdException w:name="Colorful Shading Accent 5" w:semiHidden="0" w:uiPriority="71" w:unhideWhenUsed="0"/>
-    <w:lsdException w:name="Colorful List Accent 5" w:semiHidden="0" w:uiPriority="72" w:unhideWhenUsed="0"/>
-    <w:lsdException w:name="Colorful Grid Accent 5" w:semiHidden="0" w:uiPriority="73" w:unhideWhenUsed="0"/>
-    <w:lsdException w:name="Light Shading Accent 6" w:semiHidden="0" w:uiPriority="60" w:unhideWhenUsed="0"/>
-    <w:lsdException w:name="Light List Accent 6" w:semiHidden="0" w:uiPriority="61" w:unhideWhenUsed="0"/>
-    <w:lsdException w:name="Light Grid Accent 6" w:semiHidden="0" w:uiPriority="62" w:unhideWhenUsed="0"/>
-    <w:lsdException w:name="Medium Shading 1 Accent 6" w:semiHidden="0" w:uiPriority="63" w:unhideWhenUsed="0"/>
-    <w:lsdException w:name="Medium Shading 2 Accent 6" w:semiHidden="0" w:uiPriority="64" w:unhideWhenUsed="0"/>
-    <w:lsdException w:name="Medium List 1 Accent 6" w:semiHidden="0" w:uiPriority="65" w:unhideWhenUsed="0"/>
-    <w:lsdException w:name="Medium List 2 Accent 6" w:semiHidden="0" w:uiPriority="66" w:unhideWhenUsed="0"/>
-    <w:lsdException w:name="Medium Grid 1 Accent 6" w:semiHidden="0" w:uiPriority="67" w:unhideWhenUsed="0"/>
-    <w:lsdException w:name="Medium Grid 2 Accent 6" w:semiHidden="0" w:uiPriority="68" w:unhideWhenUsed="0"/>
-    <w:lsdException w:name="Medium Grid 3 Accent 6" w:semiHidden="0" w:uiPriority="69" w:unhideWhenUsed="0"/>
-    <w:lsdException w:name="Dark List Accent 6" w:semiHidden="0" w:uiPriority="70" w:unhideWhenUsed="0"/>
-    <w:lsdException w:name="Colorful Shading Accent 6" w:semiHidden="0" w:uiPriority="71" w:unhideWhenUsed="0"/>
-    <w:lsdException w:name="Colorful List Accent 6" w:semiHidden="0" w:uiPriority="72" w:unhideWhenUsed="0"/>
-    <w:lsdException w:name="Colorful Grid Accent 6" w:semiHidden="0" w:uiPriority="73" w:unhideWhenUsed="0"/>
-    <w:lsdException w:name="Subtle Emphasis" w:semiHidden="0" w:uiPriority="19" w:unhideWhenUsed="0" w:qFormat="1"/>
-    <w:lsdException w:name="Intense Emphasis" w:semiHidden="0" w:uiPriority="21" w:unhideWhenUsed="0" w:qFormat="1"/>
-    <w:lsdException w:name="Subtle Reference" w:semiHidden="0" w:uiPriority="31" w:unhideWhenUsed="0" w:qFormat="1"/>
-    <w:lsdException w:name="Intense Reference" w:semiHidden="0" w:uiPriority="32" w:unhideWhenUsed="0" w:qFormat="1"/>
-    <w:lsdException w:name="Book Title" w:semiHidden="0" w:uiPriority="33" w:unhideWhenUsed="0" w:qFormat="1"/>
-    <w:lsdException w:name="Bibliography" w:uiPriority="37"/>
-    <w:lsdException w:name="TOC Heading" w:uiPriority="39" w:qFormat="1"/>
+  <w:latentStyles w:defLockedState="0" w:defUIPriority="99" w:defSemiHidden="0" w:defUnhideWhenUsed="0" w:defQFormat="0" w:count="375">
+    <w:lsdException w:name="Normal" w:uiPriority="0" w:qFormat="1"/>
+    <w:lsdException w:name="heading 1" w:uiPriority="9" w:qFormat="1"/>
+    <w:lsdException w:name="heading 2" w:semiHidden="1" w:uiPriority="9" w:unhideWhenUsed="1" w:qFormat="1"/>
+    <w:lsdException w:name="heading 3" w:semiHidden="1" w:uiPriority="9" w:unhideWhenUsed="1" w:qFormat="1"/>
+    <w:lsdException w:name="heading 4" w:semiHidden="1" w:uiPriority="9" w:unhideWhenUsed="1" w:qFormat="1"/>
+    <w:lsdException w:name="heading 5" w:semiHidden="1" w:uiPriority="9" w:unhideWhenUsed="1" w:qFormat="1"/>
+    <w:lsdException w:name="heading 6" w:semiHidden="1" w:uiPriority="9" w:unhideWhenUsed="1" w:qFormat="1"/>
+    <w:lsdException w:name="heading 7" w:semiHidden="1" w:uiPriority="9" w:unhideWhenUsed="1" w:qFormat="1"/>
+    <w:lsdException w:name="heading 8" w:semiHidden="1" w:uiPriority="9" w:unhideWhenUsed="1" w:qFormat="1"/>
+    <w:lsdException w:name="heading 9" w:semiHidden="1" w:uiPriority="9" w:unhideWhenUsed="1" w:qFormat="1"/>
+    <w:lsdException w:name="index 1" w:semiHidden="1" w:unhideWhenUsed="1"/>
+    <w:lsdException w:name="index 2" w:semiHidden="1" w:unhideWhenUsed="1"/>
+    <w:lsdException w:name="index 3" w:semiHidden="1" w:unhideWhenUsed="1"/>
+    <w:lsdException w:name="index 4" w:semiHidden="1" w:unhideWhenUsed="1"/>
+    <w:lsdException w:name="index 5" w:semiHidden="1" w:unhideWhenUsed="1"/>
+    <w:lsdException w:name="index 6" w:semiHidden="1" w:unhideWhenUsed="1"/>
+    <w:lsdException w:name="index 7" w:semiHidden="1" w:unhideWhenUsed="1"/>
+    <w:lsdException w:name="index 8" w:semiHidden="1" w:unhideWhenUsed="1"/>
+    <w:lsdException w:name="index 9" w:semiHidden="1" w:unhideWhenUsed="1"/>
+    <w:lsdException w:name="toc 1" w:semiHidden="1" w:uiPriority="39" w:unhideWhenUsed="1"/>
+    <w:lsdException w:name="toc 2" w:semiHidden="1" w:uiPriority="39" w:unhideWhenUsed="1"/>
+    <w:lsdException w:name="toc 3" w:semiHidden="1" w:uiPriority="39" w:unhideWhenUsed="1"/>
+    <w:lsdException w:name="toc 4" w:semiHidden="1" w:uiPriority="39" w:unhideWhenUsed="1"/>
+    <w:lsdException w:name="toc 5" w:semiHidden="1" w:uiPriority="39" w:unhideWhenUsed="1"/>
+    <w:lsdException w:name="toc 6" w:semiHidden="1" w:uiPriority="39" w:unhideWhenUsed="1"/>
+    <w:lsdException w:name="toc 7" w:semiHidden="1" w:uiPriority="39" w:unhideWhenUsed="1"/>
+    <w:lsdException w:name="toc 8" w:semiHidden="1" w:uiPriority="39" w:unhideWhenUsed="1"/>
+    <w:lsdException w:name="toc 9" w:semiHidden="1" w:uiPriority="39" w:unhideWhenUsed="1"/>
+    <w:lsdException w:name="Normal Indent" w:semiHidden="1" w:unhideWhenUsed="1"/>
+    <w:lsdException w:name="footnote text" w:semiHidden="1" w:unhideWhenUsed="1"/>
+    <w:lsdException w:name="annotation text" w:semiHidden="1" w:unhideWhenUsed="1"/>
+    <w:lsdException w:name="header" w:semiHidden="1" w:unhideWhenUsed="1"/>
+    <w:lsdException w:name="footer" w:semiHidden="1" w:unhideWhenUsed="1"/>
+    <w:lsdException w:name="index heading" w:semiHidden="1" w:unhideWhenUsed="1"/>
+    <w:lsdException w:name="caption" w:semiHidden="1" w:uiPriority="35" w:unhideWhenUsed="1" w:qFormat="1"/>
+    <w:lsdException w:name="table of figures" w:semiHidden="1" w:unhideWhenUsed="1"/>
+    <w:lsdException w:name="envelope address" w:semiHidden="1" w:unhideWhenUsed="1"/>
+    <w:lsdException w:name="envelope return" w:semiHidden="1" w:unhideWhenUsed="1"/>
+    <w:lsdException w:name="footnote reference" w:semiHidden="1" w:unhideWhenUsed="1"/>
+    <w:lsdException w:name="annotation reference" w:semiHidden="1" w:unhideWhenUsed="1"/>
+    <w:lsdException w:name="line number" w:semiHidden="1" w:unhideWhenUsed="1"/>
+    <w:lsdException w:name="page number" w:semiHidden="1" w:unhideWhenUsed="1"/>
+    <w:lsdException w:name="endnote reference" w:semiHidden="1" w:unhideWhenUsed="1"/>
+    <w:lsdException w:name="endnote text" w:semiHidden="1" w:unhideWhenUsed="1"/>
+    <w:lsdException w:name="table of authorities" w:semiHidden="1" w:unhideWhenUsed="1"/>
+    <w:lsdException w:name="macro" w:semiHidden="1" w:unhideWhenUsed="1"/>
+    <w:lsdException w:name="toa heading" w:semiHidden="1" w:unhideWhenUsed="1"/>
+    <w:lsdException w:name="List" w:semiHidden="1" w:unhideWhenUsed="1"/>
+    <w:lsdException w:name="List Bullet" w:semiHidden="1" w:unhideWhenUsed="1"/>
+    <w:lsdException w:name="List Number" w:semiHidden="1" w:unhideWhenUsed="1"/>
+    <w:lsdException w:name="List 2" w:semiHidden="1" w:unhideWhenUsed="1"/>
+    <w:lsdException w:name="List 3" w:semiHidden="1" w:unhideWhenUsed="1"/>
+    <w:lsdException w:name="List 4" w:semiHidden="1" w:unhideWhenUsed="1"/>
+    <w:lsdException w:name="List 5" w:semiHidden="1" w:unhideWhenUsed="1"/>
+    <w:lsdException w:name="List Bullet 2" w:semiHidden="1" w:unhideWhenUsed="1"/>
+    <w:lsdException w:name="List Bullet 3" w:semiHidden="1" w:unhideWhenUsed="1"/>
+    <w:lsdException w:name="List Bullet 4" w:semiHidden="1" w:unhideWhenUsed="1"/>
+    <w:lsdException w:name="List Bullet 5" w:semiHidden="1" w:unhideWhenUsed="1"/>
+    <w:lsdException w:name="List Number 2" w:semiHidden="1" w:unhideWhenUsed="1"/>
+    <w:lsdException w:name="List Number 3" w:semiHidden="1" w:unhideWhenUsed="1"/>
+    <w:lsdException w:name="List Number 4" w:semiHidden="1" w:unhideWhenUsed="1"/>
+    <w:lsdException w:name="List Number 5" w:semiHidden="1" w:unhideWhenUsed="1"/>
+    <w:lsdException w:name="Title" w:uiPriority="10" w:qFormat="1"/>
+    <w:lsdException w:name="Closing" w:semiHidden="1" w:unhideWhenUsed="1"/>
+    <w:lsdException w:name="Signature" w:semiHidden="1" w:unhideWhenUsed="1"/>
+    <w:lsdException w:name="Default Paragraph Font" w:semiHidden="1" w:uiPriority="1" w:unhideWhenUsed="1"/>
+    <w:lsdException w:name="Body Text" w:semiHidden="1" w:unhideWhenUsed="1"/>
+    <w:lsdException w:name="Body Text Indent" w:semiHidden="1" w:unhideWhenUsed="1"/>
+    <w:lsdException w:name="List Continue" w:semiHidden="1" w:unhideWhenUsed="1"/>
+    <w:lsdException w:name="List Continue 2" w:semiHidden="1" w:unhideWhenUsed="1"/>
+    <w:lsdException w:name="List Continue 3" w:semiHidden="1" w:unhideWhenUsed="1"/>
+    <w:lsdException w:name="List Continue 4" w:semiHidden="1" w:unhideWhenUsed="1"/>
+    <w:lsdException w:name="List Continue 5" w:semiHidden="1" w:unhideWhenUsed="1"/>
+    <w:lsdException w:name="Message Header" w:semiHidden="1" w:unhideWhenUsed="1"/>
+    <w:lsdException w:name="Subtitle" w:uiPriority="11" w:qFormat="1"/>
+    <w:lsdException w:name="Salutation" w:semiHidden="1" w:unhideWhenUsed="1"/>
+    <w:lsdException w:name="Date" w:semiHidden="1" w:unhideWhenUsed="1"/>
+    <w:lsdException w:name="Body Text First Indent" w:semiHidden="1" w:unhideWhenUsed="1"/>
+    <w:lsdException w:name="Body Text First Indent 2" w:semiHidden="1" w:unhideWhenUsed="1"/>
+    <w:lsdException w:name="Note Heading" w:semiHidden="1" w:unhideWhenUsed="1"/>
+    <w:lsdException w:name="Body Text 2" w:semiHidden="1" w:unhideWhenUsed="1"/>
+    <w:lsdException w:name="Body Text 3" w:semiHidden="1" w:unhideWhenUsed="1"/>
+    <w:lsdException w:name="Body Text Indent 2" w:semiHidden="1" w:unhideWhenUsed="1"/>
+    <w:lsdException w:name="Body Text Indent 3" w:semiHidden="1" w:unhideWhenUsed="1"/>
+    <w:lsdException w:name="Block Text" w:semiHidden="1" w:unhideWhenUsed="1"/>
+    <w:lsdException w:name="Hyperlink" w:semiHidden="1" w:unhideWhenUsed="1"/>
+    <w:lsdException w:name="FollowedHyperlink" w:semiHidden="1" w:unhideWhenUsed="1"/>
+    <w:lsdException w:name="Strong" w:uiPriority="22" w:qFormat="1"/>
+    <w:lsdException w:name="Emphasis" w:uiPriority="20" w:qFormat="1"/>
+    <w:lsdException w:name="Document Map" w:semiHidden="1" w:unhideWhenUsed="1"/>
+    <w:lsdException w:name="Plain Text" w:semiHidden="1" w:unhideWhenUsed="1"/>
+    <w:lsdException w:name="E-mail Signature" w:semiHidden="1" w:unhideWhenUsed="1"/>
+    <w:lsdException w:name="HTML Top of Form" w:semiHidden="1" w:unhideWhenUsed="1"/>
+    <w:lsdException w:name="HTML Bottom of Form" w:semiHidden="1" w:unhideWhenUsed="1"/>
+    <w:lsdException w:name="Normal (Web)" w:semiHidden="1" w:unhideWhenUsed="1"/>
+    <w:lsdException w:name="HTML Acronym" w:semiHidden="1" w:unhideWhenUsed="1"/>
+    <w:lsdException w:name="HTML Address" w:semiHidden="1" w:unhideWhenUsed="1"/>
+    <w:lsdException w:name="HTML Cite" w:semiHidden="1" w:unhideWhenUsed="1"/>
+    <w:lsdException w:name="HTML Code" w:semiHidden="1" w:unhideWhenUsed="1"/>
+    <w:lsdException w:name="HTML Definition" w:semiHidden="1" w:unhideWhenUsed="1"/>
+    <w:lsdException w:name="HTML Keyboard" w:semiHidden="1" w:unhideWhenUsed="1"/>
+    <w:lsdException w:name="HTML Preformatted" w:semiHidden="1" w:unhideWhenUsed="1"/>
+    <w:lsdException w:name="HTML Sample" w:semiHidden="1" w:unhideWhenUsed="1"/>
+    <w:lsdException w:name="HTML Typewriter" w:semiHidden="1" w:unhideWhenUsed="1"/>
+    <w:lsdException w:name="HTML Variable" w:semiHidden="1" w:unhideWhenUsed="1"/>
+    <w:lsdException w:name="Normal Table" w:semiHidden="1" w:unhideWhenUsed="1"/>
+    <w:lsdException w:name="annotation subject" w:semiHidden="1" w:unhideWhenUsed="1"/>
+    <w:lsdException w:name="No List" w:semiHidden="1" w:unhideWhenUsed="1"/>
+    <w:lsdException w:name="Outline List 1" w:semiHidden="1" w:unhideWhenUsed="1"/>
+    <w:lsdException w:name="Outline List 2" w:semiHidden="1" w:unhideWhenUsed="1"/>
+    <w:lsdException w:name="Outline List 3" w:semiHidden="1" w:unhideWhenUsed="1"/>
+    <w:lsdException w:name="Table Simple 1" w:semiHidden="1" w:unhideWhenUsed="1"/>
+    <w:lsdException w:name="Table Simple 2" w:semiHidden="1" w:unhideWhenUsed="1"/>
+    <w:lsdException w:name="Table Simple 3" w:semiHidden="1" w:unhideWhenUsed="1"/>
+    <w:lsdException w:name="Table Classic 1" w:semiHidden="1" w:unhideWhenUsed="1"/>
+    <w:lsdException w:name="Table Classic 2" w:semiHidden="1" w:unhideWhenUsed="1"/>
+    <w:lsdException w:name="Table Classic 3" w:semiHidden="1" w:unhideWhenUsed="1"/>
+    <w:lsdException w:name="Table Classic 4" w:semiHidden="1" w:unhideWhenUsed="1"/>
+    <w:lsdException w:name="Table Colorful 1" w:semiHidden="1" w:unhideWhenUsed="1"/>
+    <w:lsdException w:name="Table Colorful 2" w:semiHidden="1" w:unhideWhenUsed="1"/>
+    <w:lsdException w:name="Table Colorful 3" w:semiHidden="1" w:unhideWhenUsed="1"/>
+    <w:lsdException w:name="Table Columns 1" w:semiHidden="1" w:unhideWhenUsed="1"/>
+    <w:lsdException w:name="Table Columns 2" w:semiHidden="1" w:unhideWhenUsed="1"/>
+    <w:lsdException w:name="Table Columns 3" w:semiHidden="1" w:unhideWhenUsed="1"/>
+    <w:lsdException w:name="Table Columns 4" w:semiHidden="1" w:unhideWhenUsed="1"/>
+    <w:lsdException w:name="Table Columns 5" w:semiHidden="1" w:unhideWhenUsed="1"/>
+    <w:lsdException w:name="Table Grid 1" w:semiHidden="1" w:unhideWhenUsed="1"/>
+    <w:lsdException w:name="Table Grid 2" w:semiHidden="1" w:unhideWhenUsed="1"/>
+    <w:lsdException w:name="Table Grid 3" w:semiHidden="1" w:unhideWhenUsed="1"/>
+    <w:lsdException w:name="Table Grid 4" w:semiHidden="1" w:unhideWhenUsed="1"/>
+    <w:lsdException w:name="Table Grid 5" w:semiHidden="1" w:unhideWhenUsed="1"/>
+    <w:lsdException w:name="Table Grid 6" w:semiHidden="1" w:unhideWhenUsed="1"/>
+    <w:lsdException w:name="Table Grid 7" w:semiHidden="1" w:unhideWhenUsed="1"/>
+    <w:lsdException w:name="Table Grid 8" w:semiHidden="1" w:unhideWhenUsed="1"/>
+    <w:lsdException w:name="Table List 1" w:semiHidden="1" w:unhideWhenUsed="1"/>
+    <w:lsdException w:name="Table List 2" w:semiHidden="1" w:unhideWhenUsed="1"/>
+    <w:lsdException w:name="Table List 3" w:semiHidden="1" w:unhideWhenUsed="1"/>
+    <w:lsdException w:name="Table List 4" w:semiHidden="1" w:unhideWhenUsed="1"/>
+    <w:lsdException w:name="Table List 5" w:semiHidden="1" w:unhideWhenUsed="1"/>
+    <w:lsdException w:name="Table List 6" w:semiHidden="1" w:unhideWhenUsed="1"/>
+    <w:lsdException w:name="Table List 7" w:semiHidden="1" w:unhideWhenUsed="1"/>
+    <w:lsdException w:name="Table List 8" w:semiHidden="1" w:unhideWhenUsed="1"/>
+    <w:lsdException w:name="Table 3D effects 1" w:semiHidden="1" w:unhideWhenUsed="1"/>
+    <w:lsdException w:name="Table 3D effects 2" w:semiHidden="1" w:unhideWhenUsed="1"/>
+    <w:lsdException w:name="Table 3D effects 3" w:semiHidden="1" w:unhideWhenUsed="1"/>
+    <w:lsdException w:name="Table Contemporary" w:semiHidden="1" w:unhideWhenUsed="1"/>
+    <w:lsdException w:name="Table Elegant" w:semiHidden="1" w:unhideWhenUsed="1"/>
+    <w:lsdException w:name="Table Professional" w:semiHidden="1" w:unhideWhenUsed="1"/>
+    <w:lsdException w:name="Table Subtle 1" w:semiHidden="1" w:unhideWhenUsed="1"/>
+    <w:lsdException w:name="Table Subtle 2" w:semiHidden="1" w:unhideWhenUsed="1"/>
+    <w:lsdException w:name="Table Web 1" w:semiHidden="1" w:unhideWhenUsed="1"/>
+    <w:lsdException w:name="Table Web 2" w:semiHidden="1" w:unhideWhenUsed="1"/>
+    <w:lsdException w:name="Table Web 3" w:semiHidden="1" w:unhideWhenUsed="1"/>
+    <w:lsdException w:name="Balloon Text" w:semiHidden="1" w:unhideWhenUsed="1"/>
+    <w:lsdException w:name="Table Grid" w:semiHidden="1" w:uiPriority="39" w:unhideWhenUsed="1"/>
+    <w:lsdException w:name="Table Theme" w:semiHidden="1" w:unhideWhenUsed="1"/>
+    <w:lsdException w:name="Placeholder Text" w:semiHidden="1"/>
+    <w:lsdException w:name="No Spacing" w:uiPriority="1" w:qFormat="1"/>
+    <w:lsdException w:name="Light Shading" w:uiPriority="60"/>
+    <w:lsdException w:name="Light List" w:uiPriority="61"/>
+    <w:lsdException w:name="Light Grid" w:uiPriority="62"/>
+    <w:lsdException w:name="Medium Shading 1" w:uiPriority="63"/>
+    <w:lsdException w:name="Medium Shading 2" w:uiPriority="64"/>
+    <w:lsdException w:name="Medium List 1" w:uiPriority="65"/>
+    <w:lsdException w:name="Medium List 2" w:uiPriority="66"/>
+    <w:lsdException w:name="Medium Grid 1" w:uiPriority="67"/>
+    <w:lsdException w:name="Medium Grid 2" w:uiPriority="68"/>
+    <w:lsdException w:name="Medium Grid 3" w:uiPriority="69"/>
+    <w:lsdException w:name="Dark List" w:uiPriority="70"/>
+    <w:lsdException w:name="Colorful Shading" w:uiPriority="71"/>
+    <w:lsdException w:name="Colorful List" w:uiPriority="72"/>
+    <w:lsdException w:name="Colorful Grid" w:uiPriority="73"/>
+    <w:lsdException w:name="Light Shading Accent 1" w:uiPriority="60"/>
+    <w:lsdException w:name="Light List Accent 1" w:uiPriority="61"/>
+    <w:lsdException w:name="Light Grid Accent 1" w:uiPriority="62"/>
+    <w:lsdException w:name="Medium Shading 1 Accent 1" w:uiPriority="63"/>
+    <w:lsdException w:name="Medium Shading 2 Accent 1" w:uiPriority="64"/>
+    <w:lsdException w:name="Medium List 1 Accent 1" w:uiPriority="65"/>
+    <w:lsdException w:name="Revision" w:semiHidden="1"/>
+    <w:lsdException w:name="List Paragraph" w:uiPriority="34" w:qFormat="1"/>
+    <w:lsdException w:name="Quote" w:uiPriority="29" w:qFormat="1"/>
+    <w:lsdException w:name="Intense Quote" w:uiPriority="30" w:qFormat="1"/>
+    <w:lsdException w:name="Medium List 2 Accent 1" w:uiPriority="66"/>
+    <w:lsdException w:name="Medium Grid 1 Accent 1" w:uiPriority="67"/>
+    <w:lsdException w:name="Medium Grid 2 Accent 1" w:uiPriority="68"/>
+    <w:lsdException w:name="Medium Grid 3 Accent 1" w:uiPriority="69"/>
+    <w:lsdException w:name="Dark List Accent 1" w:uiPriority="70"/>
+    <w:lsdException w:name="Colorful Shading Accent 1" w:uiPriority="71"/>
+    <w:lsdException w:name="Colorful List Accent 1" w:uiPriority="72"/>
+    <w:lsdException w:name="Colorful Grid Accent 1" w:uiPriority="73"/>
+    <w:lsdException w:name="Light Shading Accent 2" w:uiPriority="60"/>
+    <w:lsdException w:name="Light List Accent 2" w:uiPriority="61"/>
+    <w:lsdException w:name="Light Grid Accent 2" w:uiPriority="62"/>
+    <w:lsdException w:name="Medium Shading 1 Accent 2" w:uiPriority="63"/>
+    <w:lsdException w:name="Medium Shading 2 Accent 2" w:uiPriority="64"/>
+    <w:lsdException w:name="Medium List 1 Accent 2" w:uiPriority="65"/>
+    <w:lsdException w:name="Medium List 2 Accent 2" w:uiPriority="66"/>
+    <w:lsdException w:name="Medium Grid 1 Accent 2" w:uiPriority="67"/>
+    <w:lsdException w:name="Medium Grid 2 Accent 2" w:uiPriority="68"/>
+    <w:lsdException w:name="Medium Grid 3 Accent 2" w:uiPriority="69"/>
+    <w:lsdException w:name="Dark List Accent 2" w:uiPriority="70"/>
+    <w:lsdException w:name="Colorful Shading Accent 2" w:uiPriority="71"/>
+    <w:lsdException w:name="Colorful List Accent 2" w:uiPriority="72"/>
+    <w:lsdException w:name="Colorful Grid Accent 2" w:uiPriority="73"/>
+    <w:lsdException w:name="Light Shading Accent 3" w:uiPriority="60"/>
+    <w:lsdException w:name="Light List Accent 3" w:uiPriority="61"/>
+    <w:lsdException w:name="Light Grid Accent 3" w:uiPriority="62"/>
+    <w:lsdException w:name="Medium Shading 1 Accent 3" w:uiPriority="63"/>
+    <w:lsdException w:name="Medium Shading 2 Accent 3" w:uiPriority="64"/>
+    <w:lsdException w:name="Medium List 1 Accent 3" w:uiPriority="65"/>
+    <w:lsdException w:name="Medium List 2 Accent 3" w:uiPriority="66"/>
+    <w:lsdException w:name="Medium Grid 1 Accent 3" w:uiPriority="67"/>
+    <w:lsdException w:name="Medium Grid 2 Accent 3" w:uiPriority="68"/>
+    <w:lsdException w:name="Medium Grid 3 Accent 3" w:uiPriority="69"/>
+    <w:lsdException w:name="Dark List Accent 3" w:uiPriority="70"/>
+    <w:lsdException w:name="Colorful Shading Accent 3" w:uiPriority="71"/>
+    <w:lsdException w:name="Colorful List Accent 3" w:uiPriority="72"/>
+    <w:lsdException w:name="Colorful Grid Accent 3" w:uiPriority="73"/>
+    <w:lsdException w:name="Light Shading Accent 4" w:uiPriority="60"/>
+    <w:lsdException w:name="Light List Accent 4" w:uiPriority="61"/>
+    <w:lsdException w:name="Light Grid Accent 4" w:uiPriority="62"/>
+    <w:lsdException w:name="Medium Shading 1 Accent 4" w:uiPriority="63"/>
+    <w:lsdException w:name="Medium Shading 2 Accent 4" w:uiPriority="64"/>
+    <w:lsdException w:name="Medium List 1 Accent 4" w:uiPriority="65"/>
+    <w:lsdException w:name="Medium List 2 Accent 4" w:uiPriority="66"/>
+    <w:lsdException w:name="Medium Grid 1 Accent 4" w:uiPriority="67"/>
+    <w:lsdException w:name="Medium Grid 2 Accent 4" w:uiPriority="68"/>
+    <w:lsdException w:name="Medium Grid 3 Accent 4" w:uiPriority="69"/>
+    <w:lsdException w:name="Dark List Accent 4" w:uiPriority="70"/>
+    <w:lsdException w:name="Colorful Shading Accent 4" w:uiPriority="71"/>
+    <w:lsdException w:name="Colorful List Accent 4" w:uiPriority="72"/>
+    <w:lsdException w:name="Colorful Grid Accent 4" w:uiPriority="73"/>
+    <w:lsdException w:name="Light Shading Accent 5" w:uiPriority="60"/>
+    <w:lsdException w:name="Light List Accent 5" w:uiPriority="61"/>
+    <w:lsdException w:name="Light Grid Accent 5" w:uiPriority="62"/>
+    <w:lsdException w:name="Medium Shading 1 Accent 5" w:uiPriority="63"/>
+    <w:lsdException w:name="Medium Shading 2 Accent 5" w:uiPriority="64"/>
+    <w:lsdException w:name="Medium List 1 Accent 5" w:uiPriority="65"/>
+    <w:lsdException w:name="Medium List 2 Accent 5" w:uiPriority="66"/>
+    <w:lsdException w:name="Medium Grid 1 Accent 5" w:uiPriority="67"/>
+    <w:lsdException w:name="Medium Grid 2 Accent 5" w:uiPriority="68"/>
+    <w:lsdException w:name="Medium Grid 3 Accent 5" w:uiPriority="69"/>
+    <w:lsdException w:name="Dark List Accent 5" w:uiPriority="70"/>
+    <w:lsdException w:name="Colorful Shading Accent 5" w:uiPriority="71"/>
+    <w:lsdException w:name="Colorful List Accent 5" w:uiPriority="72"/>
+    <w:lsdException w:name="Colorful Grid Accent 5" w:uiPriority="73"/>
+    <w:lsdException w:name="Light Shading Accent 6" w:uiPriority="60"/>
+    <w:lsdException w:name="Light List Accent 6" w:uiPriority="61"/>
+    <w:lsdException w:name="Light Grid Accent 6" w:uiPriority="62"/>
+    <w:lsdException w:name="Medium Shading 1 Accent 6" w:uiPriority="63"/>
+    <w:lsdException w:name="Medium Shading 2 Accent 6" w:uiPriority="64"/>
+    <w:lsdException w:name="Medium List 1 Accent 6" w:uiPriority="65"/>
+    <w:lsdException w:name="Medium List 2 Accent 6" w:uiPriority="66"/>
+    <w:lsdException w:name="Medium Grid 1 Accent 6" w:uiPriority="67"/>
+    <w:lsdException w:name="Medium Grid 2 Accent 6" w:uiPriority="68"/>
+    <w:lsdException w:name="Medium Grid 3 Accent 6" w:uiPriority="69"/>
+    <w:lsdException w:name="Dark List Accent 6" w:uiPriority="70"/>
+    <w:lsdException w:name="Colorful Shading Accent 6" w:uiPriority="71"/>
+    <w:lsdException w:name="Colorful List Accent 6" w:uiPriority="72"/>
+    <w:lsdException w:name="Colorful Grid Accent 6" w:uiPriority="73"/>
+    <w:lsdException w:name="Subtle Emphasis" w:uiPriority="19" w:qFormat="1"/>
+    <w:lsdException w:name="Intense Emphasis" w:uiPriority="21" w:qFormat="1"/>
+    <w:lsdException w:name="Subtle Reference" w:uiPriority="31" w:qFormat="1"/>
+    <w:lsdException w:name="Intense Reference" w:uiPriority="32" w:qFormat="1"/>
+    <w:lsdException w:name="Book Title" w:uiPriority="33" w:qFormat="1"/>
+    <w:lsdException w:name="Bibliography" w:semiHidden="1" w:uiPriority="37" w:unhideWhenUsed="1"/>
+    <w:lsdException w:name="TOC Heading" w:semiHidden="1" w:uiPriority="39" w:unhideWhenUsed="1" w:qFormat="1"/>
+    <w:lsdException w:name="Plain Table 1" w:uiPriority="41"/>
+    <w:lsdException w:name="Plain Table 2" w:uiPriority="42"/>
+    <w:lsdException w:name="Plain Table 3" w:uiPriority="43"/>
+    <w:lsdException w:name="Plain Table 4" w:uiPriority="44"/>
+    <w:lsdException w:name="Plain Table 5" w:uiPriority="45"/>
+    <w:lsdException w:name="Grid Table Light" w:uiPriority="40"/>
+    <w:lsdException w:name="Grid Table 1 Light" w:uiPriority="46"/>
+    <w:lsdException w:name="Grid Table 2" w:uiPriority="47"/>
+    <w:lsdException w:name="Grid Table 3" w:uiPriority="48"/>
+    <w:lsdException w:name="Grid Table 4" w:uiPriority="49"/>
+    <w:lsdException w:name="Grid Table 5 Dark" w:uiPriority="50"/>
+    <w:lsdException w:name="Grid Table 6 Colorful" w:uiPriority="51"/>
+    <w:lsdException w:name="Grid Table 7 Colorful" w:uiPriority="52"/>
+    <w:lsdException w:name="Grid Table 1 Light Accent 1" w:uiPriority="46"/>
+    <w:lsdException w:name="Grid Table 2 Accent 1" w:uiPriority="47"/>
+    <w:lsdException w:name="Grid Table 3 Accent 1" w:uiPriority="48"/>
+    <w:lsdException w:name="Grid Table 4 Accent 1" w:uiPriority="49"/>
+    <w:lsdException w:name="Grid Table 5 Dark Accent 1" w:uiPriority="50"/>
+    <w:lsdException w:name="Grid Table 6 Colorful Accent 1" w:uiPriority="51"/>
+    <w:lsdException w:name="Grid Table 7 Colorful Accent 1" w:uiPriority="52"/>
+    <w:lsdException w:name="Grid Table 1 Light Accent 2" w:uiPriority="46"/>
+    <w:lsdException w:name="Grid Table 2 Accent 2" w:uiPriority="47"/>
+    <w:lsdException w:name="Grid Table 3 Accent 2" w:uiPriority="48"/>
+    <w:lsdException w:name="Grid Table 4 Accent 2" w:uiPriority="49"/>
+    <w:lsdException w:name="Grid Table 5 Dark Accent 2" w:uiPriority="50"/>
+    <w:lsdException w:name="Grid Table 6 Colorful Accent 2" w:uiPriority="51"/>
+    <w:lsdException w:name="Grid Table 7 Colorful Accent 2" w:uiPriority="52"/>
+    <w:lsdException w:name="Grid Table 1 Light Accent 3" w:uiPriority="46"/>
+    <w:lsdException w:name="Grid Table 2 Accent 3" w:uiPriority="47"/>
+    <w:lsdException w:name="Grid Table 3 Accent 3" w:uiPriority="48"/>
+    <w:lsdException w:name="Grid Table 4 Accent 3" w:uiPriority="49"/>
+    <w:lsdException w:name="Grid Table 5 Dark Accent 3" w:uiPriority="50"/>
+    <w:lsdException w:name="Grid Table 6 Colorful Accent 3" w:uiPriority="51"/>
+    <w:lsdException w:name="Grid Table 7 Colorful Accent 3" w:uiPriority="52"/>
+    <w:lsdException w:name="Grid Table 1 Light Accent 4" w:uiPriority="46"/>
+    <w:lsdException w:name="Grid Table 2 Accent 4" w:uiPriority="47"/>
+    <w:lsdException w:name="Grid Table 3 Accent 4" w:uiPriority="48"/>
+    <w:lsdException w:name="Grid Table 4 Accent 4" w:uiPriority="49"/>
+    <w:lsdException w:name="Grid Table 5 Dark Accent 4" w:uiPriority="50"/>
+    <w:lsdException w:name="Grid Table 6 Colorful Accent 4" w:uiPriority="51"/>
+    <w:lsdException w:name="Grid Table 7 Colorful Accent 4" w:uiPriority="52"/>
+    <w:lsdException w:name="Grid Table 1 Light Accent 5" w:uiPriority="46"/>
+    <w:lsdException w:name="Grid Table 2 Accent 5" w:uiPriority="47"/>
+    <w:lsdException w:name="Grid Table 3 Accent 5" w:uiPriority="48"/>
+    <w:lsdException w:name="Grid Table 4 Accent 5" w:uiPriority="49"/>
+    <w:lsdException w:name="Grid Table 5 Dark Accent 5" w:uiPriority="50"/>
+    <w:lsdException w:name="Grid Table 6 Colorful Accent 5" w:uiPriority="51"/>
+    <w:lsdException w:name="Grid Table 7 Colorful Accent 5" w:uiPriority="52"/>
+    <w:lsdException w:name="Grid Table 1 Light Accent 6" w:uiPriority="46"/>
+    <w:lsdException w:name="Grid Table 2 Accent 6" w:uiPriority="47"/>
+    <w:lsdException w:name="Grid Table 3 Accent 6" w:uiPriority="48"/>
+    <w:lsdException w:name="Grid Table 4 Accent 6" w:uiPriority="49"/>
+    <w:lsdException w:name="Grid Table 5 Dark Accent 6" w:uiPriority="50"/>
+    <w:lsdException w:name="Grid Table 6 Colorful Accent 6" w:uiPriority="51"/>
+    <w:lsdException w:name="Grid Table 7 Colorful Accent 6" w:uiPriority="52"/>
+    <w:lsdException w:name="List Table 1 Light" w:uiPriority="46"/>
+    <w:lsdException w:name="List Table 2" w:uiPriority="47"/>
+    <w:lsdException w:name="List Table 3" w:uiPriority="48"/>
+    <w:lsdException w:name="List Table 4" w:uiPriority="49"/>
+    <w:lsdException w:name="List Table 5 Dark" w:uiPriority="50"/>
+    <w:lsdException w:name="List Table 6 Colorful" w:uiPriority="51"/>
+    <w:lsdException w:name="List Table 7 Colorful" w:uiPriority="52"/>
+    <w:lsdException w:name="List Table 1 Light Accent 1" w:uiPriority="46"/>
+    <w:lsdException w:name="List Table 2 Accent 1" w:uiPriority="47"/>
+    <w:lsdException w:name="List Table 3 Accent 1" w:uiPriority="48"/>
+    <w:lsdException w:name="List Table 4 Accent 1" w:uiPriority="49"/>
+    <w:lsdException w:name="List Table 5 Dark Accent 1" w:uiPriority="50"/>
+    <w:lsdException w:name="List Table 6 Colorful Accent 1" w:uiPriority="51"/>
+    <w:lsdException w:name="List Table 7 Colorful Accent 1" w:uiPriority="52"/>
+    <w:lsdException w:name="List Table 1 Light Accent 2" w:uiPriority="46"/>
+    <w:lsdException w:name="List Table 2 Accent 2" w:uiPriority="47"/>
+    <w:lsdException w:name="List Table 3 Accent 2" w:uiPriority="48"/>
+    <w:lsdException w:name="List Table 4 Accent 2" w:uiPriority="49"/>
+    <w:lsdException w:name="List Table 5 Dark Accent 2" w:uiPriority="50"/>
+    <w:lsdException w:name="List Table 6 Colorful Accent 2" w:uiPriority="51"/>
+    <w:lsdException w:name="List Table 7 Colorful Accent 2" w:uiPriority="52"/>
+    <w:lsdException w:name="List Table 1 Light Accent 3" w:uiPriority="46"/>
+    <w:lsdException w:name="List Table 2 Accent 3" w:uiPriority="47"/>
+    <w:lsdException w:name="List Table 3 Accent 3" w:uiPriority="48"/>
+    <w:lsdException w:name="List Table 4 Accent 3" w:uiPriority="49"/>
+    <w:lsdException w:name="List Table 5 Dark Accent 3" w:uiPriority="50"/>
+    <w:lsdException w:name="List Table 6 Colorful Accent 3" w:uiPriority="51"/>
+    <w:lsdException w:name="List Table 7 Colorful Accent 3" w:uiPriority="52"/>
+    <w:lsdException w:name="List Table 1 Light Accent 4" w:uiPriority="46"/>
+    <w:lsdException w:name="List Table 2 Accent 4" w:uiPriority="47"/>
+    <w:lsdException w:name="List Table 3 Accent 4" w:uiPriority="48"/>
+    <w:lsdException w:name="List Table 4 Accent 4" w:uiPriority="49"/>
+    <w:lsdException w:name="List Table 5 Dark Accent 4" w:uiPriority="50"/>
+    <w:lsdException w:name="List Table 6 Colorful Accent 4" w:uiPriority="51"/>
+    <w:lsdException w:name="List Table 7 Colorful Accent 4" w:uiPriority="52"/>
+    <w:lsdException w:name="List Table 1 Light Accent 5" w:uiPriority="46"/>
+    <w:lsdException w:name="List Table 2 Accent 5" w:uiPriority="47"/>
+    <w:lsdException w:name="List Table 3 Accent 5" w:uiPriority="48"/>
+    <w:lsdException w:name="List Table 4 Accent 5" w:uiPriority="49"/>
+    <w:lsdException w:name="List Table 5 Dark Accent 5" w:uiPriority="50"/>
+    <w:lsdException w:name="List Table 6 Colorful Accent 5" w:uiPriority="51"/>
+    <w:lsdException w:name="List Table 7 Colorful Accent 5" w:uiPriority="52"/>
+    <w:lsdException w:name="List Table 1 Light Accent 6" w:uiPriority="46"/>
+    <w:lsdException w:name="List Table 2 Accent 6" w:uiPriority="47"/>
+    <w:lsdException w:name="List Table 3 Accent 6" w:uiPriority="48"/>
+    <w:lsdException w:name="List Table 4 Accent 6" w:uiPriority="49"/>
+    <w:lsdException w:name="List Table 5 Dark Accent 6" w:uiPriority="50"/>
+    <w:lsdException w:name="List Table 6 Colorful Accent 6" w:uiPriority="51"/>
+    <w:lsdException w:name="List Table 7 Colorful Accent 6" w:uiPriority="52"/>
+    <w:lsdException w:name="Mention" w:semiHidden="1" w:unhideWhenUsed="1"/>
+    <w:lsdException w:name="Smart Hyperlink" w:semiHidden="1" w:unhideWhenUsed="1"/>
+    <w:lsdException w:name="Hashtag" w:semiHidden="1" w:unhideWhenUsed="1"/>
+    <w:lsdException w:name="Unresolved Mention" w:semiHidden="1" w:unhideWhenUsed="1"/>
   </w:latentStyles>
   <w:style w:type="paragraph" w:default="1" w:styleId="Normal">
     <w:name w:val="Normal"/>
     <w:qFormat/>
   </w:style>
-  <w:style w:type="character" w:default="1" w:styleId="Fuentedeprrafopredeter">
+  <w:style w:type="character" w:default="1" w:styleId="DefaultParagraphFont">
     <w:name w:val="Default Paragraph Font"/>
     <w:uiPriority w:val="1"/>
     <w:semiHidden/>
     <w:unhideWhenUsed/>
   </w:style>
-  <w:style w:type="table" w:default="1" w:styleId="Tablanormal">
+  <w:style w:type="table" w:default="1" w:styleId="TableNormal">
     <w:name w:val="Normal Table"/>
     <w:uiPriority w:val="99"/>
     <w:semiHidden/>
@@ -1591,13 +2029,13 @@
       </w:tblCellMar>
     </w:tblPr>
   </w:style>
-  <w:style w:type="numbering" w:default="1" w:styleId="Sinlista">
+  <w:style w:type="numbering" w:default="1" w:styleId="NoList">
     <w:name w:val="No List"/>
     <w:uiPriority w:val="99"/>
     <w:semiHidden/>
     <w:unhideWhenUsed/>
   </w:style>
-  <w:style w:type="paragraph" w:styleId="Prrafodelista">
+  <w:style w:type="paragraph" w:styleId="ListParagraph">
     <w:name w:val="List Paragraph"/>
     <w:basedOn w:val="Normal"/>
     <w:uiPriority w:val="34"/>
@@ -1608,9 +2046,9 @@
       <w:contextualSpacing/>
     </w:pPr>
   </w:style>
-  <w:style w:type="character" w:styleId="Hipervnculo">
+  <w:style w:type="character" w:styleId="Hyperlink">
     <w:name w:val="Hyperlink"/>
-    <w:basedOn w:val="Fuentedeprrafopredeter"/>
+    <w:basedOn w:val="DefaultParagraphFont"/>
     <w:uiPriority w:val="99"/>
     <w:unhideWhenUsed/>
     <w:rsid w:val="00755638"/>
@@ -1619,9 +2057,9 @@
       <w:u w:val="single"/>
     </w:rPr>
   </w:style>
-  <w:style w:type="character" w:customStyle="1" w:styleId="UnresolvedMention">
-    <w:name w:val="Unresolved Mention"/>
-    <w:basedOn w:val="Fuentedeprrafopredeter"/>
+  <w:style w:type="character" w:customStyle="1" w:styleId="UnresolvedMention1">
+    <w:name w:val="Unresolved Mention1"/>
+    <w:basedOn w:val="DefaultParagraphFont"/>
     <w:uiPriority w:val="99"/>
     <w:semiHidden/>
     <w:unhideWhenUsed/>
@@ -1631,245 +2069,9 @@
       <w:shd w:val="clear" w:color="auto" w:fill="E6E6E6"/>
     </w:rPr>
   </w:style>
-  <w:style w:type="character" w:styleId="Hipervnculovisitado">
+  <w:style w:type="character" w:styleId="FollowedHyperlink">
     <w:name w:val="FollowedHyperlink"/>
-    <w:basedOn w:val="Fuentedeprrafopredeter"/>
-    <w:uiPriority w:val="99"/>
-    <w:semiHidden/>
-    <w:unhideWhenUsed/>
-    <w:rsid w:val="00007F03"/>
-    <w:rPr>
-      <w:color w:val="954F72" w:themeColor="followedHyperlink"/>
-      <w:u w:val="single"/>
-    </w:rPr>
-  </w:style>
-</w:styles>
-</file>
-
-<file path=word/stylesWithEffects.xml><?xml version="1.0" encoding="utf-8"?>
-<w:styles xmlns:wpc="http://schemas.microsoft.com/office/word/2010/wordprocessingCanvas" xmlns:mc="http://schemas.openxmlformats.org/markup-compatibility/2006" xmlns:o="urn:schemas-microsoft-com:office:office" xmlns:r="http://schemas.openxmlformats.org/officeDocument/2006/relationships" xmlns:m="http://schemas.openxmlformats.org/officeDocument/2006/math" xmlns:v="urn:schemas-microsoft-com:vml" xmlns:wp14="http://schemas.microsoft.com/office/word/2010/wordprocessingDrawing" xmlns:wp="http://schemas.openxmlformats.org/drawingml/2006/wordprocessingDrawing" xmlns:w10="urn:schemas-microsoft-com:office:word" xmlns:w="http://schemas.openxmlformats.org/wordprocessingml/2006/main" xmlns:w14="http://schemas.microsoft.com/office/word/2010/wordml" xmlns:wpg="http://schemas.microsoft.com/office/word/2010/wordprocessingGroup" xmlns:wpi="http://schemas.microsoft.com/office/word/2010/wordprocessingInk" xmlns:wne="http://schemas.microsoft.com/office/word/2006/wordml" xmlns:wps="http://schemas.microsoft.com/office/word/2010/wordprocessingShape" mc:Ignorable="w14 wp14">
-  <w:docDefaults>
-    <w:rPrDefault>
-      <w:rPr>
-        <w:rFonts w:asciiTheme="minorHAnsi" w:eastAsiaTheme="minorHAnsi" w:hAnsiTheme="minorHAnsi" w:cstheme="minorBidi"/>
-        <w:sz w:val="22"/>
-        <w:szCs w:val="22"/>
-        <w:lang w:val="en-GB" w:eastAsia="en-US" w:bidi="ar-SA"/>
-      </w:rPr>
-    </w:rPrDefault>
-    <w:pPrDefault>
-      <w:pPr>
-        <w:spacing w:after="160" w:line="259" w:lineRule="auto"/>
-      </w:pPr>
-    </w:pPrDefault>
-  </w:docDefaults>
-  <w:latentStyles w:defLockedState="0" w:defUIPriority="99" w:defSemiHidden="1" w:defUnhideWhenUsed="1" w:defQFormat="0" w:count="267">
-    <w:lsdException w:name="Normal" w:semiHidden="0" w:uiPriority="0" w:unhideWhenUsed="0" w:qFormat="1"/>
-    <w:lsdException w:name="heading 1" w:semiHidden="0" w:uiPriority="9" w:unhideWhenUsed="0" w:qFormat="1"/>
-    <w:lsdException w:name="heading 2" w:uiPriority="9" w:qFormat="1"/>
-    <w:lsdException w:name="heading 3" w:uiPriority="9" w:qFormat="1"/>
-    <w:lsdException w:name="heading 4" w:uiPriority="9" w:qFormat="1"/>
-    <w:lsdException w:name="heading 5" w:uiPriority="9" w:qFormat="1"/>
-    <w:lsdException w:name="heading 6" w:uiPriority="9" w:qFormat="1"/>
-    <w:lsdException w:name="heading 7" w:uiPriority="9" w:qFormat="1"/>
-    <w:lsdException w:name="heading 8" w:uiPriority="9" w:qFormat="1"/>
-    <w:lsdException w:name="heading 9" w:uiPriority="9" w:qFormat="1"/>
-    <w:lsdException w:name="toc 1" w:uiPriority="39"/>
-    <w:lsdException w:name="toc 2" w:uiPriority="39"/>
-    <w:lsdException w:name="toc 3" w:uiPriority="39"/>
-    <w:lsdException w:name="toc 4" w:uiPriority="39"/>
-    <w:lsdException w:name="toc 5" w:uiPriority="39"/>
-    <w:lsdException w:name="toc 6" w:uiPriority="39"/>
-    <w:lsdException w:name="toc 7" w:uiPriority="39"/>
-    <w:lsdException w:name="toc 8" w:uiPriority="39"/>
-    <w:lsdException w:name="toc 9" w:uiPriority="39"/>
-    <w:lsdException w:name="caption" w:uiPriority="35" w:qFormat="1"/>
-    <w:lsdException w:name="Title" w:semiHidden="0" w:uiPriority="10" w:unhideWhenUsed="0" w:qFormat="1"/>
-    <w:lsdException w:name="Default Paragraph Font" w:uiPriority="1"/>
-    <w:lsdException w:name="Subtitle" w:semiHidden="0" w:uiPriority="11" w:unhideWhenUsed="0" w:qFormat="1"/>
-    <w:lsdException w:name="Strong" w:semiHidden="0" w:uiPriority="22" w:unhideWhenUsed="0" w:qFormat="1"/>
-    <w:lsdException w:name="Emphasis" w:semiHidden="0" w:uiPriority="20" w:unhideWhenUsed="0" w:qFormat="1"/>
-    <w:lsdException w:name="Table Grid" w:semiHidden="0" w:uiPriority="39" w:unhideWhenUsed="0"/>
-    <w:lsdException w:name="Placeholder Text" w:unhideWhenUsed="0"/>
-    <w:lsdException w:name="No Spacing" w:semiHidden="0" w:uiPriority="1" w:unhideWhenUsed="0" w:qFormat="1"/>
-    <w:lsdException w:name="Light Shading" w:semiHidden="0" w:uiPriority="60" w:unhideWhenUsed="0"/>
-    <w:lsdException w:name="Light List" w:semiHidden="0" w:uiPriority="61" w:unhideWhenUsed="0"/>
-    <w:lsdException w:name="Light Grid" w:semiHidden="0" w:uiPriority="62" w:unhideWhenUsed="0"/>
-    <w:lsdException w:name="Medium Shading 1" w:semiHidden="0" w:uiPriority="63" w:unhideWhenUsed="0"/>
-    <w:lsdException w:name="Medium Shading 2" w:semiHidden="0" w:uiPriority="64" w:unhideWhenUsed="0"/>
-    <w:lsdException w:name="Medium List 1" w:semiHidden="0" w:uiPriority="65" w:unhideWhenUsed="0"/>
-    <w:lsdException w:name="Medium List 2" w:semiHidden="0" w:uiPriority="66" w:unhideWhenUsed="0"/>
-    <w:lsdException w:name="Medium Grid 1" w:semiHidden="0" w:uiPriority="67" w:unhideWhenUsed="0"/>
-    <w:lsdException w:name="Medium Grid 2" w:semiHidden="0" w:uiPriority="68" w:unhideWhenUsed="0"/>
-    <w:lsdException w:name="Medium Grid 3" w:semiHidden="0" w:uiPriority="69" w:unhideWhenUsed="0"/>
-    <w:lsdException w:name="Dark List" w:semiHidden="0" w:uiPriority="70" w:unhideWhenUsed="0"/>
-    <w:lsdException w:name="Colorful Shading" w:semiHidden="0" w:uiPriority="71" w:unhideWhenUsed="0"/>
-    <w:lsdException w:name="Colorful List" w:semiHidden="0" w:uiPriority="72" w:unhideWhenUsed="0"/>
-    <w:lsdException w:name="Colorful Grid" w:semiHidden="0" w:uiPriority="73" w:unhideWhenUsed="0"/>
-    <w:lsdException w:name="Light Shading Accent 1" w:semiHidden="0" w:uiPriority="60" w:unhideWhenUsed="0"/>
-    <w:lsdException w:name="Light List Accent 1" w:semiHidden="0" w:uiPriority="61" w:unhideWhenUsed="0"/>
-    <w:lsdException w:name="Light Grid Accent 1" w:semiHidden="0" w:uiPriority="62" w:unhideWhenUsed="0"/>
-    <w:lsdException w:name="Medium Shading 1 Accent 1" w:semiHidden="0" w:uiPriority="63" w:unhideWhenUsed="0"/>
-    <w:lsdException w:name="Medium Shading 2 Accent 1" w:semiHidden="0" w:uiPriority="64" w:unhideWhenUsed="0"/>
-    <w:lsdException w:name="Medium List 1 Accent 1" w:semiHidden="0" w:uiPriority="65" w:unhideWhenUsed="0"/>
-    <w:lsdException w:name="Revision" w:unhideWhenUsed="0"/>
-    <w:lsdException w:name="List Paragraph" w:semiHidden="0" w:uiPriority="34" w:unhideWhenUsed="0" w:qFormat="1"/>
-    <w:lsdException w:name="Quote" w:semiHidden="0" w:uiPriority="29" w:unhideWhenUsed="0" w:qFormat="1"/>
-    <w:lsdException w:name="Intense Quote" w:semiHidden="0" w:uiPriority="30" w:unhideWhenUsed="0" w:qFormat="1"/>
-    <w:lsdException w:name="Medium List 2 Accent 1" w:semiHidden="0" w:uiPriority="66" w:unhideWhenUsed="0"/>
-    <w:lsdException w:name="Medium Grid 1 Accent 1" w:semiHidden="0" w:uiPriority="67" w:unhideWhenUsed="0"/>
-    <w:lsdException w:name="Medium Grid 2 Accent 1" w:semiHidden="0" w:uiPriority="68" w:unhideWhenUsed="0"/>
-    <w:lsdException w:name="Medium Grid 3 Accent 1" w:semiHidden="0" w:uiPriority="69" w:unhideWhenUsed="0"/>
-    <w:lsdException w:name="Dark List Accent 1" w:semiHidden="0" w:uiPriority="70" w:unhideWhenUsed="0"/>
-    <w:lsdException w:name="Colorful Shading Accent 1" w:semiHidden="0" w:uiPriority="71" w:unhideWhenUsed="0"/>
-    <w:lsdException w:name="Colorful List Accent 1" w:semiHidden="0" w:uiPriority="72" w:unhideWhenUsed="0"/>
-    <w:lsdException w:name="Colorful Grid Accent 1" w:semiHidden="0" w:uiPriority="73" w:unhideWhenUsed="0"/>
-    <w:lsdException w:name="Light Shading Accent 2" w:semiHidden="0" w:uiPriority="60" w:unhideWhenUsed="0"/>
-    <w:lsdException w:name="Light List Accent 2" w:semiHidden="0" w:uiPriority="61" w:unhideWhenUsed="0"/>
-    <w:lsdException w:name="Light Grid Accent 2" w:semiHidden="0" w:uiPriority="62" w:unhideWhenUsed="0"/>
-    <w:lsdException w:name="Medium Shading 1 Accent 2" w:semiHidden="0" w:uiPriority="63" w:unhideWhenUsed="0"/>
-    <w:lsdException w:name="Medium Shading 2 Accent 2" w:semiHidden="0" w:uiPriority="64" w:unhideWhenUsed="0"/>
-    <w:lsdException w:name="Medium List 1 Accent 2" w:semiHidden="0" w:uiPriority="65" w:unhideWhenUsed="0"/>
-    <w:lsdException w:name="Medium List 2 Accent 2" w:semiHidden="0" w:uiPriority="66" w:unhideWhenUsed="0"/>
-    <w:lsdException w:name="Medium Grid 1 Accent 2" w:semiHidden="0" w:uiPriority="67" w:unhideWhenUsed="0"/>
-    <w:lsdException w:name="Medium Grid 2 Accent 2" w:semiHidden="0" w:uiPriority="68" w:unhideWhenUsed="0"/>
-    <w:lsdException w:name="Medium Grid 3 Accent 2" w:semiHidden="0" w:uiPriority="69" w:unhideWhenUsed="0"/>
-    <w:lsdException w:name="Dark List Accent 2" w:semiHidden="0" w:uiPriority="70" w:unhideWhenUsed="0"/>
-    <w:lsdException w:name="Colorful Shading Accent 2" w:semiHidden="0" w:uiPriority="71" w:unhideWhenUsed="0"/>
-    <w:lsdException w:name="Colorful List Accent 2" w:semiHidden="0" w:uiPriority="72" w:unhideWhenUsed="0"/>
-    <w:lsdException w:name="Colorful Grid Accent 2" w:semiHidden="0" w:uiPriority="73" w:unhideWhenUsed="0"/>
-    <w:lsdException w:name="Light Shading Accent 3" w:semiHidden="0" w:uiPriority="60" w:unhideWhenUsed="0"/>
-    <w:lsdException w:name="Light List Accent 3" w:semiHidden="0" w:uiPriority="61" w:unhideWhenUsed="0"/>
-    <w:lsdException w:name="Light Grid Accent 3" w:semiHidden="0" w:uiPriority="62" w:unhideWhenUsed="0"/>
-    <w:lsdException w:name="Medium Shading 1 Accent 3" w:semiHidden="0" w:uiPriority="63" w:unhideWhenUsed="0"/>
-    <w:lsdException w:name="Medium Shading 2 Accent 3" w:semiHidden="0" w:uiPriority="64" w:unhideWhenUsed="0"/>
-    <w:lsdException w:name="Medium List 1 Accent 3" w:semiHidden="0" w:uiPriority="65" w:unhideWhenUsed="0"/>
-    <w:lsdException w:name="Medium List 2 Accent 3" w:semiHidden="0" w:uiPriority="66" w:unhideWhenUsed="0"/>
-    <w:lsdException w:name="Medium Grid 1 Accent 3" w:semiHidden="0" w:uiPriority="67" w:unhideWhenUsed="0"/>
-    <w:lsdException w:name="Medium Grid 2 Accent 3" w:semiHidden="0" w:uiPriority="68" w:unhideWhenUsed="0"/>
-    <w:lsdException w:name="Medium Grid 3 Accent 3" w:semiHidden="0" w:uiPriority="69" w:unhideWhenUsed="0"/>
-    <w:lsdException w:name="Dark List Accent 3" w:semiHidden="0" w:uiPriority="70" w:unhideWhenUsed="0"/>
-    <w:lsdException w:name="Colorful Shading Accent 3" w:semiHidden="0" w:uiPriority="71" w:unhideWhenUsed="0"/>
-    <w:lsdException w:name="Colorful List Accent 3" w:semiHidden="0" w:uiPriority="72" w:unhideWhenUsed="0"/>
-    <w:lsdException w:name="Colorful Grid Accent 3" w:semiHidden="0" w:uiPriority="73" w:unhideWhenUsed="0"/>
-    <w:lsdException w:name="Light Shading Accent 4" w:semiHidden="0" w:uiPriority="60" w:unhideWhenUsed="0"/>
-    <w:lsdException w:name="Light List Accent 4" w:semiHidden="0" w:uiPriority="61" w:unhideWhenUsed="0"/>
-    <w:lsdException w:name="Light Grid Accent 4" w:semiHidden="0" w:uiPriority="62" w:unhideWhenUsed="0"/>
-    <w:lsdException w:name="Medium Shading 1 Accent 4" w:semiHidden="0" w:uiPriority="63" w:unhideWhenUsed="0"/>
-    <w:lsdException w:name="Medium Shading 2 Accent 4" w:semiHidden="0" w:uiPriority="64" w:unhideWhenUsed="0"/>
-    <w:lsdException w:name="Medium List 1 Accent 4" w:semiHidden="0" w:uiPriority="65" w:unhideWhenUsed="0"/>
-    <w:lsdException w:name="Medium List 2 Accent 4" w:semiHidden="0" w:uiPriority="66" w:unhideWhenUsed="0"/>
-    <w:lsdException w:name="Medium Grid 1 Accent 4" w:semiHidden="0" w:uiPriority="67" w:unhideWhenUsed="0"/>
-    <w:lsdException w:name="Medium Grid 2 Accent 4" w:semiHidden="0" w:uiPriority="68" w:unhideWhenUsed="0"/>
-    <w:lsdException w:name="Medium Grid 3 Accent 4" w:semiHidden="0" w:uiPriority="69" w:unhideWhenUsed="0"/>
-    <w:lsdException w:name="Dark List Accent 4" w:semiHidden="0" w:uiPriority="70" w:unhideWhenUsed="0"/>
-    <w:lsdException w:name="Colorful Shading Accent 4" w:semiHidden="0" w:uiPriority="71" w:unhideWhenUsed="0"/>
-    <w:lsdException w:name="Colorful List Accent 4" w:semiHidden="0" w:uiPriority="72" w:unhideWhenUsed="0"/>
-    <w:lsdException w:name="Colorful Grid Accent 4" w:semiHidden="0" w:uiPriority="73" w:unhideWhenUsed="0"/>
-    <w:lsdException w:name="Light Shading Accent 5" w:semiHidden="0" w:uiPriority="60" w:unhideWhenUsed="0"/>
-    <w:lsdException w:name="Light List Accent 5" w:semiHidden="0" w:uiPriority="61" w:unhideWhenUsed="0"/>
-    <w:lsdException w:name="Light Grid Accent 5" w:semiHidden="0" w:uiPriority="62" w:unhideWhenUsed="0"/>
-    <w:lsdException w:name="Medium Shading 1 Accent 5" w:semiHidden="0" w:uiPriority="63" w:unhideWhenUsed="0"/>
-    <w:lsdException w:name="Medium Shading 2 Accent 5" w:semiHidden="0" w:uiPriority="64" w:unhideWhenUsed="0"/>
-    <w:lsdException w:name="Medium List 1 Accent 5" w:semiHidden="0" w:uiPriority="65" w:unhideWhenUsed="0"/>
-    <w:lsdException w:name="Medium List 2 Accent 5" w:semiHidden="0" w:uiPriority="66" w:unhideWhenUsed="0"/>
-    <w:lsdException w:name="Medium Grid 1 Accent 5" w:semiHidden="0" w:uiPriority="67" w:unhideWhenUsed="0"/>
-    <w:lsdException w:name="Medium Grid 2 Accent 5" w:semiHidden="0" w:uiPriority="68" w:unhideWhenUsed="0"/>
-    <w:lsdException w:name="Medium Grid 3 Accent 5" w:semiHidden="0" w:uiPriority="69" w:unhideWhenUsed="0"/>
-    <w:lsdException w:name="Dark List Accent 5" w:semiHidden="0" w:uiPriority="70" w:unhideWhenUsed="0"/>
-    <w:lsdException w:name="Colorful Shading Accent 5" w:semiHidden="0" w:uiPriority="71" w:unhideWhenUsed="0"/>
-    <w:lsdException w:name="Colorful List Accent 5" w:semiHidden="0" w:uiPriority="72" w:unhideWhenUsed="0"/>
-    <w:lsdException w:name="Colorful Grid Accent 5" w:semiHidden="0" w:uiPriority="73" w:unhideWhenUsed="0"/>
-    <w:lsdException w:name="Light Shading Accent 6" w:semiHidden="0" w:uiPriority="60" w:unhideWhenUsed="0"/>
-    <w:lsdException w:name="Light List Accent 6" w:semiHidden="0" w:uiPriority="61" w:unhideWhenUsed="0"/>
-    <w:lsdException w:name="Light Grid Accent 6" w:semiHidden="0" w:uiPriority="62" w:unhideWhenUsed="0"/>
-    <w:lsdException w:name="Medium Shading 1 Accent 6" w:semiHidden="0" w:uiPriority="63" w:unhideWhenUsed="0"/>
-    <w:lsdException w:name="Medium Shading 2 Accent 6" w:semiHidden="0" w:uiPriority="64" w:unhideWhenUsed="0"/>
-    <w:lsdException w:name="Medium List 1 Accent 6" w:semiHidden="0" w:uiPriority="65" w:unhideWhenUsed="0"/>
-    <w:lsdException w:name="Medium List 2 Accent 6" w:semiHidden="0" w:uiPriority="66" w:unhideWhenUsed="0"/>
-    <w:lsdException w:name="Medium Grid 1 Accent 6" w:semiHidden="0" w:uiPriority="67" w:unhideWhenUsed="0"/>
-    <w:lsdException w:name="Medium Grid 2 Accent 6" w:semiHidden="0" w:uiPriority="68" w:unhideWhenUsed="0"/>
-    <w:lsdException w:name="Medium Grid 3 Accent 6" w:semiHidden="0" w:uiPriority="69" w:unhideWhenUsed="0"/>
-    <w:lsdException w:name="Dark List Accent 6" w:semiHidden="0" w:uiPriority="70" w:unhideWhenUsed="0"/>
-    <w:lsdException w:name="Colorful Shading Accent 6" w:semiHidden="0" w:uiPriority="71" w:unhideWhenUsed="0"/>
-    <w:lsdException w:name="Colorful List Accent 6" w:semiHidden="0" w:uiPriority="72" w:unhideWhenUsed="0"/>
-    <w:lsdException w:name="Colorful Grid Accent 6" w:semiHidden="0" w:uiPriority="73" w:unhideWhenUsed="0"/>
-    <w:lsdException w:name="Subtle Emphasis" w:semiHidden="0" w:uiPriority="19" w:unhideWhenUsed="0" w:qFormat="1"/>
-    <w:lsdException w:name="Intense Emphasis" w:semiHidden="0" w:uiPriority="21" w:unhideWhenUsed="0" w:qFormat="1"/>
-    <w:lsdException w:name="Subtle Reference" w:semiHidden="0" w:uiPriority="31" w:unhideWhenUsed="0" w:qFormat="1"/>
-    <w:lsdException w:name="Intense Reference" w:semiHidden="0" w:uiPriority="32" w:unhideWhenUsed="0" w:qFormat="1"/>
-    <w:lsdException w:name="Book Title" w:semiHidden="0" w:uiPriority="33" w:unhideWhenUsed="0" w:qFormat="1"/>
-    <w:lsdException w:name="Bibliography" w:uiPriority="37"/>
-    <w:lsdException w:name="TOC Heading" w:uiPriority="39" w:qFormat="1"/>
-  </w:latentStyles>
-  <w:style w:type="paragraph" w:default="1" w:styleId="Normal">
-    <w:name w:val="Normal"/>
-    <w:qFormat/>
-  </w:style>
-  <w:style w:type="character" w:default="1" w:styleId="Fuentedeprrafopredeter">
-    <w:name w:val="Default Paragraph Font"/>
-    <w:uiPriority w:val="1"/>
-    <w:semiHidden/>
-    <w:unhideWhenUsed/>
-  </w:style>
-  <w:style w:type="table" w:default="1" w:styleId="Tablanormal">
-    <w:name w:val="Normal Table"/>
-    <w:uiPriority w:val="99"/>
-    <w:semiHidden/>
-    <w:unhideWhenUsed/>
-    <w:tblPr>
-      <w:tblInd w:w="0" w:type="dxa"/>
-      <w:tblCellMar>
-        <w:top w:w="0" w:type="dxa"/>
-        <w:left w:w="108" w:type="dxa"/>
-        <w:bottom w:w="0" w:type="dxa"/>
-        <w:right w:w="108" w:type="dxa"/>
-      </w:tblCellMar>
-    </w:tblPr>
-  </w:style>
-  <w:style w:type="numbering" w:default="1" w:styleId="Sinlista">
-    <w:name w:val="No List"/>
-    <w:uiPriority w:val="99"/>
-    <w:semiHidden/>
-    <w:unhideWhenUsed/>
-  </w:style>
-  <w:style w:type="paragraph" w:styleId="Prrafodelista">
-    <w:name w:val="List Paragraph"/>
-    <w:basedOn w:val="Normal"/>
-    <w:uiPriority w:val="34"/>
-    <w:qFormat/>
-    <w:rsid w:val="00C933FA"/>
-    <w:pPr>
-      <w:ind w:left="720"/>
-      <w:contextualSpacing/>
-    </w:pPr>
-  </w:style>
-  <w:style w:type="character" w:styleId="Hipervnculo">
-    <w:name w:val="Hyperlink"/>
-    <w:basedOn w:val="Fuentedeprrafopredeter"/>
-    <w:uiPriority w:val="99"/>
-    <w:unhideWhenUsed/>
-    <w:rsid w:val="00755638"/>
-    <w:rPr>
-      <w:color w:val="0563C1" w:themeColor="hyperlink"/>
-      <w:u w:val="single"/>
-    </w:rPr>
-  </w:style>
-  <w:style w:type="character" w:customStyle="1" w:styleId="UnresolvedMention">
-    <w:name w:val="Unresolved Mention"/>
-    <w:basedOn w:val="Fuentedeprrafopredeter"/>
-    <w:uiPriority w:val="99"/>
-    <w:semiHidden/>
-    <w:unhideWhenUsed/>
-    <w:rsid w:val="00755638"/>
-    <w:rPr>
-      <w:color w:val="808080"/>
-      <w:shd w:val="clear" w:color="auto" w:fill="E6E6E6"/>
-    </w:rPr>
-  </w:style>
-  <w:style w:type="character" w:styleId="Hipervnculovisitado">
-    <w:name w:val="FollowedHyperlink"/>
-    <w:basedOn w:val="Fuentedeprrafopredeter"/>
+    <w:basedOn w:val="DefaultParagraphFont"/>
     <w:uiPriority w:val="99"/>
     <w:semiHidden/>
     <w:unhideWhenUsed/>
@@ -2171,7 +2373,7 @@
   <a:extraClrSchemeLst/>
   <a:extLst>
     <a:ext uri="{05A4C25C-085E-4340-85A3-A5531E510DB2}">
-      <thm15:themeFamily xmlns="" xmlns:thm15="http://schemas.microsoft.com/office/thememl/2012/main" name="Office Theme" id="{62F939B6-93AF-4DB8-9C6B-D6C7DFDC589F}" vid="{4A3C46E8-61CC-4603-A589-7422A47A8E4A}"/>
+      <thm15:themeFamily xmlns:thm15="http://schemas.microsoft.com/office/thememl/2012/main" name="Office Theme" id="{62F939B6-93AF-4DB8-9C6B-D6C7DFDC589F}" vid="{4A3C46E8-61CC-4603-A589-7422A47A8E4A}"/>
     </a:ext>
   </a:extLst>
 </a:theme>

</xml_diff>

<commit_message>
Updated newsocialism word doc
</commit_message>
<xml_diff>
--- a/Content/newsocialism.docx
+++ b/Content/newsocialism.docx
@@ -48,7 +48,10 @@
         <w:jc w:val="both"/>
       </w:pPr>
       <w:r>
-        <w:t>The 20</w:t>
+        <w:t>In the United Kingdom, t</w:t>
+      </w:r>
+      <w:r>
+        <w:t>he 20</w:t>
       </w:r>
       <w:r>
         <w:rPr>
@@ -63,7 +66,13 @@
         <w:t>belonged to</w:t>
       </w:r>
       <w:r>
-        <w:t xml:space="preserve"> the working man. For the first time, working people found themselves holding if not all the cards, then enough of them </w:t>
+        <w:t xml:space="preserve"> the working man. </w:t>
+      </w:r>
+      <w:r>
+        <w:t>It was the century in which</w:t>
+      </w:r>
+      <w:r>
+        <w:t xml:space="preserve"> working people found themselves holding if not all the cards, then enough of them </w:t>
       </w:r>
       <w:r>
         <w:t xml:space="preserve">to make </w:t>
@@ -84,37 +93,121 @@
         <w:t>things.</w:t>
       </w:r>
       <w:r>
-        <w:t xml:space="preserve"> In the world of work, i</w:t>
-      </w:r>
-      <w:r>
-        <w:t>t was the century when organised labour got its act together</w:t>
+        <w:t xml:space="preserve"> Industrial growth was dramatic</w:t>
+      </w:r>
+      <w:r>
+        <w:t xml:space="preserve">, but </w:t>
+      </w:r>
+      <w:r>
+        <w:t xml:space="preserve">ever reliant on the hard graft of the working classes. It </w:t>
+      </w:r>
+      <w:r>
+        <w:t>was the century when organised labour got its act together</w:t>
       </w:r>
       <w:r>
         <w:t>.</w:t>
       </w:r>
       <w:r>
-        <w:t xml:space="preserve"> In politics, we saw the rise of the Labour Party as the defender of the working class.</w:t>
-      </w:r>
-      <w:r>
-        <w:t xml:space="preserve"> The power of unscrupulous employers and rentiers was reined in by that of worker solidarity. The nation state was at the height of its power, y</w:t>
-      </w:r>
-      <w:r>
-        <w:t xml:space="preserve">et the source of that power was the conscripted solider; </w:t>
-      </w:r>
-      <w:r>
-        <w:t>l</w:t>
-      </w:r>
-      <w:r>
-        <w:t>ose</w:t>
-      </w:r>
-      <w:r>
-        <w:t xml:space="preserve"> the support of the working class,</w:t>
-      </w:r>
-      <w:r>
-        <w:t xml:space="preserve"> and your armies would dissolve and desert in the face of the enemy</w:t>
-      </w:r>
-      <w:r>
-        <w:t>, as the Russians experienced in 1917 (</w:t>
+        <w:t xml:space="preserve"> </w:t>
+      </w:r>
+      <w:r>
+        <w:t>The power of unscrupulous employers and rentiers was reined in by that of worker solidarity.</w:t>
+      </w:r>
+      <w:r>
+        <w:t xml:space="preserve"> </w:t>
+      </w:r>
+      <w:r>
+        <w:t>In politics, we saw the rise of the Labour Party as the defender of the working class.</w:t>
+      </w:r>
+      <w:r>
+        <w:t xml:space="preserve"> </w:t>
+      </w:r>
+      <w:r>
+        <w:t>Yes, th</w:t>
+      </w:r>
+      <w:r>
+        <w:t>e nation state was at the height of its power</w:t>
+      </w:r>
+      <w:r>
+        <w:t>,</w:t>
+      </w:r>
+      <w:r>
+        <w:t xml:space="preserve"> both at home and abroad. </w:t>
+      </w:r>
+      <w:r>
+        <w:t xml:space="preserve">During WWI and WWII, the UK dedicated </w:t>
+      </w:r>
+      <w:r>
+        <w:t xml:space="preserve">a huge proportion of </w:t>
+      </w:r>
+      <w:r>
+        <w:t xml:space="preserve">its </w:t>
+      </w:r>
+      <w:r>
+        <w:t xml:space="preserve">economic </w:t>
+      </w:r>
+      <w:r>
+        <w:t xml:space="preserve">activity to the waging of </w:t>
+      </w:r>
+      <w:r>
+        <w:t xml:space="preserve">‘total </w:t>
+      </w:r>
+      <w:r>
+        <w:t>war</w:t>
+      </w:r>
+      <w:r>
+        <w:t>’</w:t>
+      </w:r>
+      <w:r>
+        <w:t xml:space="preserve">, an experience with lasting effects on the economic thinkers of the time*. </w:t>
+      </w:r>
+      <w:r>
+        <w:t>C</w:t>
+      </w:r>
+      <w:r>
+        <w:t xml:space="preserve">onscripted </w:t>
+      </w:r>
+      <w:r>
+        <w:t xml:space="preserve">armies ran into the </w:t>
+      </w:r>
+      <w:r>
+        <w:t xml:space="preserve">several </w:t>
+      </w:r>
+      <w:r>
+        <w:t xml:space="preserve">millions. </w:t>
+      </w:r>
+      <w:r>
+        <w:t>But in the monstrous size of 20</w:t>
+      </w:r>
+      <w:r>
+        <w:rPr>
+          <w:vertAlign w:val="superscript"/>
+        </w:rPr>
+        <w:t>th</w:t>
+      </w:r>
+      <w:r>
+        <w:t xml:space="preserve"> century armies lay also their biggest weakness</w:t>
+      </w:r>
+      <w:r>
+        <w:t>; e</w:t>
+      </w:r>
+      <w:r>
+        <w:t>ven the grandest of armies would melt before the enemy if it lacked the tacit support of the lower classes</w:t>
+      </w:r>
+      <w:r>
+        <w:t>, just</w:t>
+      </w:r>
+      <w:r>
+        <w:t xml:space="preserve"> </w:t>
+      </w:r>
+      <w:r>
+        <w:t xml:space="preserve">as </w:t>
+      </w:r>
+      <w:r>
+        <w:t xml:space="preserve">Tsarist Russia </w:t>
+      </w:r>
+      <w:r>
+        <w:t>experienced in 1917 (</w:t>
       </w:r>
       <w:hyperlink r:id="rId5" w:history="1">
         <w:r>
@@ -140,65 +233,170 @@
     <w:p>
       <w:pPr>
         <w:jc w:val="both"/>
+      </w:pPr>
+      <w:r>
+        <w:t xml:space="preserve">After 1945, thankfully few Brits would die defending </w:t>
+      </w:r>
+      <w:proofErr w:type="spellStart"/>
+      <w:r>
+        <w:t>ol</w:t>
+      </w:r>
+      <w:proofErr w:type="spellEnd"/>
+      <w:r>
+        <w:t xml:space="preserve">’ Blighty.  Although countless millions still lived in poverty, the working class saw their living standards rise dramatically through the post-war </w:t>
+      </w:r>
+      <w:r>
+        <w:t>era</w:t>
+      </w:r>
+      <w:r>
+        <w:t>. This came</w:t>
+      </w:r>
+      <w:r>
+        <w:t xml:space="preserve"> </w:t>
+      </w:r>
+      <w:r>
+        <w:t>thanks to</w:t>
+      </w:r>
+      <w:r>
+        <w:t xml:space="preserve"> an expanding economy that </w:t>
+      </w:r>
+      <w:r>
+        <w:t xml:space="preserve">still </w:t>
+      </w:r>
+      <w:r>
+        <w:t>depended heavily on m</w:t>
+      </w:r>
+      <w:r>
+        <w:t>anual labour</w:t>
+      </w:r>
+      <w:r>
+        <w:t xml:space="preserve">. There were skilled jobs aplenty, and the pay and conditions of those jobs were successfully defended and improved upon by the </w:t>
+      </w:r>
+      <w:r>
+        <w:t>trade unions</w:t>
+      </w:r>
+      <w:r>
+        <w:t>.</w:t>
+      </w:r>
+      <w:r>
+        <w:t xml:space="preserve"> The children of the working classes often entered skilled and professional careers. By the end of the century around half of the UK considered itself middle class (</w:t>
+      </w:r>
+      <w:r>
+        <w:t>https://www.theguardian.com/news/datablog/2016/feb/26/uk-more-middle-class-than-working-class-2000-data</w:t>
+      </w:r>
+      <w:r>
+        <w:t>).</w:t>
+      </w:r>
+      <w:r>
+        <w:t xml:space="preserve"> For those who hadn’t or were unable to find work, </w:t>
+      </w:r>
+      <w:r>
+        <w:t>an ever-expan</w:t>
+      </w:r>
+      <w:r>
+        <w:t>ding social safety net was</w:t>
+      </w:r>
+      <w:r>
+        <w:t xml:space="preserve"> introduced (</w:t>
+      </w:r>
+      <w:r>
+        <w:t xml:space="preserve">principally thanks to the </w:t>
+      </w:r>
+      <w:r>
+        <w:t xml:space="preserve">1945 Labour government). Houses were being built, and </w:t>
+      </w:r>
+      <w:r>
+        <w:t xml:space="preserve">were </w:t>
+      </w:r>
+      <w:r>
+        <w:t xml:space="preserve">much </w:t>
+      </w:r>
+      <w:r>
+        <w:t>more affordable</w:t>
+      </w:r>
+      <w:r>
+        <w:t xml:space="preserve"> </w:t>
+      </w:r>
+      <w:r>
+        <w:t xml:space="preserve">than today (see my blog </w:t>
+      </w:r>
+      <w:r>
+        <w:t>on this topic</w:t>
+      </w:r>
+      <w:r>
+        <w:t>).</w:t>
+      </w:r>
+      <w:r>
+        <w:t xml:space="preserve"> </w:t>
+      </w:r>
+    </w:p>
+    <w:p>
+      <w:pPr>
+        <w:jc w:val="both"/>
+      </w:pPr>
+      <w:r>
+        <w:t>While life in the 20</w:t>
+      </w:r>
+      <w:r>
         <w:rPr>
-          <w:u w:val="single"/>
+          <w:vertAlign w:val="superscript"/>
         </w:rPr>
-      </w:pPr>
-      <w:r>
-        <w:t xml:space="preserve">After 1945, thankfully few Brits would die defending </w:t>
-      </w:r>
-      <w:proofErr w:type="spellStart"/>
-      <w:r>
-        <w:t>ol</w:t>
-      </w:r>
-      <w:proofErr w:type="spellEnd"/>
-      <w:r>
-        <w:t xml:space="preserve">’ Blighty.  Although countless millions still lived in poverty, the working class saw their living standards rise dramatically through the post-war </w:t>
-      </w:r>
-      <w:r>
-        <w:t>era</w:t>
-      </w:r>
-      <w:r>
-        <w:t>. This came</w:t>
+        <w:t>th</w:t>
+      </w:r>
+      <w:r>
+        <w:t xml:space="preserve"> century was far from </w:t>
+      </w:r>
+      <w:r>
+        <w:t xml:space="preserve">perfect </w:t>
+      </w:r>
+      <w:r>
+        <w:t xml:space="preserve">for the working and lower-middle classes, it was certainly an </w:t>
+      </w:r>
+      <w:r>
+        <w:rPr>
+          <w:i/>
+        </w:rPr>
+        <w:t>improving picture</w:t>
+      </w:r>
+      <w:r>
+        <w:t xml:space="preserve">. </w:t>
+      </w:r>
+      <w:r>
+        <w:t xml:space="preserve">I want to argue, I think uncontroversially, that these improvements </w:t>
+      </w:r>
+      <w:r>
+        <w:t>came thanks to the success of the working and middle classes in taking advantage of the value of their labour</w:t>
+      </w:r>
+      <w:r>
+        <w:t>………………….</w:t>
+      </w:r>
+      <w:bookmarkStart w:id="0" w:name="_GoBack"/>
+      <w:bookmarkEnd w:id="0"/>
+    </w:p>
+    <w:p>
+      <w:pPr>
+        <w:jc w:val="both"/>
+      </w:pPr>
+    </w:p>
+    <w:p>
+      <w:pPr>
+        <w:jc w:val="both"/>
+      </w:pPr>
+      <w:r>
+        <w:t xml:space="preserve">From here on, I am going to lump together the working class and a significant proportion of the middle class. </w:t>
+      </w:r>
+      <w:r>
+        <w:t xml:space="preserve">Let’s call these people the “wage class”, being those whose income derives mostly (often overwhelmingly) from salaries and wages in return for their labour. This encompasses more people than you might guess. Many high-earners with BMWs parked on their long driveways may be so far under water </w:t>
+      </w:r>
+      <w:r>
+        <w:t xml:space="preserve">with </w:t>
+      </w:r>
+      <w:r>
+        <w:t>mortgages and car loans that they would be bankrupt if out of work even for a couple of months.</w:t>
       </w:r>
       <w:r>
         <w:t xml:space="preserve"> </w:t>
       </w:r>
-      <w:r>
-        <w:t>thanks to</w:t>
-      </w:r>
-      <w:r>
-        <w:t xml:space="preserve"> an expanding economy that depended heavily on m</w:t>
-      </w:r>
-      <w:r>
-        <w:t>anual labour</w:t>
-      </w:r>
-      <w:r>
-        <w:t xml:space="preserve">. There were skilled jobs aplenty, and the pay and conditions of those jobs were successfully defended and improved upon by the </w:t>
-      </w:r>
-      <w:r>
-        <w:t>trade unions</w:t>
-      </w:r>
-      <w:r>
-        <w:t xml:space="preserve">. For those who hadn’t or were unable to find work, </w:t>
-      </w:r>
-      <w:r>
-        <w:t>an ever-expan</w:t>
-      </w:r>
-      <w:r>
-        <w:t>ding social safety net was</w:t>
-      </w:r>
-      <w:r>
-        <w:t xml:space="preserve"> introduced (particularly by the 1945 Labour government). Houses were being built, and </w:t>
-      </w:r>
-      <w:r>
-        <w:t xml:space="preserve">were more affordable </w:t>
-      </w:r>
-    </w:p>
-    <w:p>
-      <w:pPr>
-        <w:jc w:val="both"/>
-      </w:pPr>
     </w:p>
     <w:p>
       <w:pPr>
@@ -250,6 +448,9 @@
         <w:ind w:left="720" w:hanging="720"/>
         <w:jc w:val="both"/>
       </w:pPr>
+      <w:r>
+        <w:t>* It does well to think that nationalisation in the UK came out of the experience of war, where an astonishing proportion of UK economic activity was funnelled into government hands, perhaps justly so in WWII, but more controversially when thinking of the killing fields of 1914-18 Flanders.</w:t>
+      </w:r>
     </w:p>
     <w:p>
       <w:pPr>
@@ -321,7 +522,6 @@
         </w:numPr>
       </w:pPr>
       <w:r>
-        <w:lastRenderedPageBreak/>
         <w:t>From 1980 onwards, factory automation reached new levels. Factories are now a handful of people monitoring robots</w:t>
       </w:r>
       <w:r>
@@ -497,7 +697,11 @@
         <w:t xml:space="preserve">’ve explained here (link) why I think UBI might not be a good idea. </w:t>
       </w:r>
       <w:r>
-        <w:t xml:space="preserve">I also explain that it’s likely that whole industries of </w:t>
+        <w:t xml:space="preserve">I also </w:t>
+      </w:r>
+      <w:r>
+        <w:lastRenderedPageBreak/>
+        <w:t xml:space="preserve">explain that it’s likely that whole industries of </w:t>
       </w:r>
       <w:r>
         <w:t xml:space="preserve">currently </w:t>
@@ -620,11 +824,7 @@
         <w:t>e</w:t>
       </w:r>
       <w:r>
-        <w:t xml:space="preserve"> a programming guru or robotics engineer? If not, then is this your fault given that at least a </w:t>
-      </w:r>
-      <w:r>
-        <w:lastRenderedPageBreak/>
-        <w:t xml:space="preserve">significant portion of your intelligence was doled out to you at birth anyway (general estimates are upwards of 30% [5])? </w:t>
+        <w:t xml:space="preserve"> a programming guru or robotics engineer? If not, then is this your fault given that at least a significant portion of your intelligence was doled out to you at birth anyway (general estimates are upwards of 30% [5])? </w:t>
       </w:r>
     </w:p>
     <w:p>
@@ -742,6 +942,7 @@
     </w:p>
     <w:p>
       <w:r>
+        <w:lastRenderedPageBreak/>
         <w:t xml:space="preserve">After the Second World War, the population of the UK could no longer keep up with the rate of economic expansion. This coincided with a period where technology had created the need for highly-skilled labourers who could not be easily replaced by someone off the street. These two factors meant that a certain segment of the working class, perhaps for the first and last time in history of the United Kingdom, began to exercise political and economic power that was the match of the landed and business-owning class. It was the height of trade union power. </w:t>
       </w:r>
     </w:p>
@@ -822,7 +1023,6 @@
     </w:p>
     <w:p>
       <w:r>
-        <w:lastRenderedPageBreak/>
         <w:t xml:space="preserve">[3] Jonathan Cribb, “Income Inequality in the UK”, Institute for Fiscal Studies, URL (accessed 06-04-18): </w:t>
       </w:r>
       <w:hyperlink r:id="rId11" w:history="1">
@@ -944,6 +1144,7 @@
     </w:p>
     <w:p>
       <w:r>
+        <w:lastRenderedPageBreak/>
         <w:t xml:space="preserve">As well as paying well and being good for the workers’ </w:t>
       </w:r>
       <w:proofErr w:type="spellStart"/>
@@ -1027,7 +1228,6 @@
     <w:p/>
     <w:p>
       <w:r>
-        <w:lastRenderedPageBreak/>
         <w:t>I am not here to argue about the rights and wrongs of trade</w:t>
       </w:r>
       <w:r>
@@ -1150,7 +1350,11 @@
       </w:r>
       <w:proofErr w:type="spellEnd"/>
       <w:r>
-        <w:t>’ (Loughborough University and Cranfield Institute of Technology).  This was introduced in 1989 but data was revised back to 1983 Q1.</w:t>
+        <w:t xml:space="preserve">’ (Loughborough University </w:t>
+      </w:r>
+      <w:r>
+        <w:lastRenderedPageBreak/>
+        <w:t>and Cranfield Institute of Technology).  This was introduced in 1989 but data was revised back to 1983 Q1.</w:t>
       </w:r>
     </w:p>
     <w:p>
@@ -1162,12 +1366,7 @@
         </w:numPr>
       </w:pPr>
       <w:r>
-        <w:t>1993 - Informat</w:t>
-      </w:r>
-      <w:bookmarkStart w:id="0" w:name="_GoBack"/>
-      <w:bookmarkEnd w:id="0"/>
-      <w:r>
-        <w:t>ion about neighbourhood classification (ACORN) used in the model were significantly updated following Census 1991 publication - regular updates since but typically for new postcodes.</w:t>
+        <w:t>1993 - Information about neighbourhood classification (ACORN) used in the model were significantly updated following Census 1991 publication - regular updates since but typically for new postcodes.</w:t>
       </w:r>
     </w:p>
     <w:p>
@@ -1184,7 +1383,9 @@
         </w:rPr>
       </w:pPr>
       <w:r>
-        <w:lastRenderedPageBreak/>
+        <w:rPr>
+          <w:noProof/>
+        </w:rPr>
         <w:drawing>
           <wp:inline distT="0" distB="0" distL="0" distR="0" wp14:anchorId="44FC2DF5" wp14:editId="33AB8FA0">
             <wp:extent cx="5731510" cy="3449381"/>
@@ -1782,7 +1983,7 @@
     <w:lsdException w:name="Table Web 2" w:semiHidden="1" w:unhideWhenUsed="1"/>
     <w:lsdException w:name="Table Web 3" w:semiHidden="1" w:unhideWhenUsed="1"/>
     <w:lsdException w:name="Balloon Text" w:semiHidden="1" w:unhideWhenUsed="1"/>
-    <w:lsdException w:name="Table Grid" w:semiHidden="1" w:uiPriority="39" w:unhideWhenUsed="1"/>
+    <w:lsdException w:name="Table Grid" w:uiPriority="39"/>
     <w:lsdException w:name="Table Theme" w:semiHidden="1" w:unhideWhenUsed="1"/>
     <w:lsdException w:name="Placeholder Text" w:semiHidden="1"/>
     <w:lsdException w:name="No Spacing" w:uiPriority="1" w:qFormat="1"/>

</xml_diff>

<commit_message>
Completed coop investment html for upload to website. Made minor changes to fukushima and tinker after uploading to medium.
</commit_message>
<xml_diff>
--- a/Content/newsocialism.docx
+++ b/Content/newsocialism.docx
@@ -324,7 +324,15 @@
         <w:t>.</w:t>
       </w:r>
       <w:r>
-        <w:t xml:space="preserve"> The children of the working classes often entered skilled and professional careers. By the end of the century around half of the UK considered itself middle class (</w:t>
+        <w:t xml:space="preserve"> </w:t>
+      </w:r>
+    </w:p>
+    <w:p>
+      <w:pPr>
+        <w:jc w:val="both"/>
+      </w:pPr>
+      <w:r>
+        <w:t>The children of the working classes often entered skilled and professional careers. By the end of the century around half of the UK considered itself middle class (</w:t>
       </w:r>
       <w:r>
         <w:t>https://www.theguardian.com/news/datablog/2016/feb/26/uk-more-middle-class-than-working-class-2000-data</w:t>
@@ -529,7 +537,6 @@
         <w:rPr>
           <w:b/>
         </w:rPr>
-        <w:lastRenderedPageBreak/>
         <w:t>Part 2: A s</w:t>
       </w:r>
       <w:r>
@@ -782,8 +789,6 @@
       <w:r>
         <w:t>)</w:t>
       </w:r>
-      <w:bookmarkStart w:id="0" w:name="_GoBack"/>
-      <w:bookmarkEnd w:id="0"/>
       <w:r>
         <w:t>. Secondly, m</w:t>
       </w:r>
@@ -800,7 +805,15 @@
         <w:t xml:space="preserve"> ostensibly</w:t>
       </w:r>
       <w:r>
-        <w:t xml:space="preserve"> to stimulate the economy through debt-fuelled growth and increased private-sector competition. How did our </w:t>
+        <w:t xml:space="preserve"> to stimulate the economy through debt-fuelled growth and increased private-sector competition. </w:t>
+      </w:r>
+    </w:p>
+    <w:p>
+      <w:pPr>
+        <w:jc w:val="both"/>
+      </w:pPr>
+      <w:r>
+        <w:t xml:space="preserve">How did our </w:t>
       </w:r>
       <w:r>
         <w:t>wage class</w:t>
@@ -872,6 +885,7 @@
         </w:rPr>
       </w:pPr>
       <w:r>
+        <w:lastRenderedPageBreak/>
         <w:t>Many would argue that i</w:t>
       </w:r>
       <w:r>
@@ -911,11 +925,7 @@
         <w:t>.</w:t>
       </w:r>
       <w:r>
-        <w:t xml:space="preserve"> The wage class’s share of the UK economic pie has been shrinking, although the growth of the pie itself </w:t>
-      </w:r>
-      <w:r>
-        <w:lastRenderedPageBreak/>
-        <w:t xml:space="preserve">has managed to </w:t>
+        <w:t xml:space="preserve"> The wage class’s share of the UK economic pie has been shrinking, although the growth of the pie itself has managed to </w:t>
       </w:r>
       <w:r>
         <w:t>just about offset this</w:t>
@@ -1110,21 +1120,7 @@
             <w:rStyle w:val="Hyperlink"/>
             <w:color w:val="auto"/>
           </w:rPr>
-          <w:t>https://www.fool.co.uk/investing/2014/10/24/the-ftse-100-will-always-b</w:t>
-        </w:r>
-        <w:r>
-          <w:rPr>
-            <w:rStyle w:val="Hyperlink"/>
-            <w:color w:val="auto"/>
-          </w:rPr>
-          <w:t>e</w:t>
-        </w:r>
-        <w:r>
-          <w:rPr>
-            <w:rStyle w:val="Hyperlink"/>
-            <w:color w:val="auto"/>
-          </w:rPr>
-          <w:t>at-you/</w:t>
+          <w:t>https://www.fool.co.uk/investing/2014/10/24/the-ftse-100-will-always-beat-you/</w:t>
         </w:r>
       </w:hyperlink>
       <w:r>
@@ -1152,19 +1148,7 @@
           <w:rPr>
             <w:rStyle w:val="Hyperlink"/>
           </w:rPr>
-          <w:t>https://www.economist.com/f</w:t>
-        </w:r>
-        <w:r>
-          <w:rPr>
-            <w:rStyle w:val="Hyperlink"/>
-          </w:rPr>
-          <w:t>i</w:t>
-        </w:r>
-        <w:r>
-          <w:rPr>
-            <w:rStyle w:val="Hyperlink"/>
-          </w:rPr>
-          <w:t>nance-and-economics/2013/10/31/labour-pains</w:t>
+          <w:t>https://www.economist.com/finance-and-economics/2013/10/31/labour-pains</w:t>
         </w:r>
       </w:hyperlink>
       <w:r>
@@ -1194,7 +1178,12 @@
         <w:t>th</w:t>
       </w:r>
       <w:r>
-        <w:t xml:space="preserve"> century. Machines in factories that were once run by skilled workers are now automated, only requiring a skeleton staff of engineers to run them. More and more menial and time-consuming tasks will soon be completed by artificial intelligence (link to google duplex). </w:t>
+        <w:t xml:space="preserve"> century. Machines in factories that were once run by skilled wo</w:t>
+      </w:r>
+      <w:bookmarkStart w:id="0" w:name="_GoBack"/>
+      <w:bookmarkEnd w:id="0"/>
+      <w:r>
+        <w:t xml:space="preserve">rkers are now automated, only requiring a skeleton staff of engineers to run them. More and more menial and time-consuming tasks will soon be completed by artificial intelligence (link to google duplex). </w:t>
       </w:r>
       <w:r>
         <w:t xml:space="preserve">Some argue </w:t>
@@ -1215,7 +1204,11 @@
         <w:t xml:space="preserve"> growth of the services industry since the 80s </w:t>
       </w:r>
       <w:r>
-        <w:t>in the UK shows, over-reliance on</w:t>
+        <w:t xml:space="preserve">in the </w:t>
+      </w:r>
+      <w:r>
+        <w:lastRenderedPageBreak/>
+        <w:t>UK shows, over-reliance on</w:t>
       </w:r>
       <w:r>
         <w:t xml:space="preserve"> services </w:t>
@@ -1243,14 +1236,483 @@
         <w:jc w:val="both"/>
       </w:pPr>
       <w:r>
+        <w:t xml:space="preserve">It's possible that the emergence of private companies earning monopoly profits for the provision of public goods (think trains, energy, water, healthcare) has also caused money to drain away </w:t>
+      </w:r>
+      <w:r>
+        <w:t xml:space="preserve">from the taxpayer </w:t>
+      </w:r>
+      <w:r>
+        <w:t>to shareholders, private equity and hedge funds.</w:t>
+      </w:r>
+    </w:p>
+    <w:p>
+      <w:pPr>
+        <w:jc w:val="both"/>
+        <w:rPr>
+          <w:b/>
+        </w:rPr>
+      </w:pPr>
+      <w:r>
+        <w:rPr>
+          <w:b/>
+        </w:rPr>
+        <w:t xml:space="preserve">Part 5: </w:t>
+      </w:r>
+      <w:r>
+        <w:rPr>
+          <w:b/>
+        </w:rPr>
+        <w:t>Train up or lose out?</w:t>
+      </w:r>
+    </w:p>
+    <w:p>
+      <w:pPr>
+        <w:jc w:val="both"/>
+      </w:pPr>
+      <w:r>
+        <w:t xml:space="preserve">So what’s the solution to the falling value of labour? </w:t>
+      </w:r>
+      <w:r>
+        <w:t>Successive British governments seem to believe there is only one solution</w:t>
+      </w:r>
+      <w:r>
+        <w:t>:</w:t>
+      </w:r>
+      <w:r>
+        <w:t xml:space="preserve"> “Education, education, education” : those were the three things Tony Blair promised to focus on in his 1997 election campaign. </w:t>
+      </w:r>
+      <w:r>
+        <w:t>The &lt;i&gt;average&lt;/i&gt; value of labour is falling, but if you train up, go to university, you’ll land yourself a well-paid job in a high-tech sector.</w:t>
+      </w:r>
+      <w:r>
+        <w:t xml:space="preserve"> </w:t>
+      </w:r>
+      <w:r>
+        <w:t>And it’s not just the UK; this</w:t>
+      </w:r>
+      <w:r>
+        <w:t xml:space="preserve"> has been the policy followed </w:t>
+      </w:r>
+      <w:r>
+        <w:t>in many</w:t>
+      </w:r>
+      <w:r>
+        <w:t xml:space="preserve"> developed countries </w:t>
+      </w:r>
+      <w:r>
+        <w:t>in recent years (with countries like Germany being the exception)</w:t>
+      </w:r>
+      <w:r>
+        <w:t xml:space="preserve">. </w:t>
+      </w:r>
+    </w:p>
+    <w:p>
+      <w:pPr>
+        <w:jc w:val="both"/>
+      </w:pPr>
+      <w:r>
+        <w:t xml:space="preserve">Education is of course essential for the success of the economy, but this is not a modern phenomenon and the importance of academic study (as opposed to on-the-job training) has been overstated (see </w:t>
+      </w:r>
+      <w:r>
+        <w:rPr>
+          <w:i/>
+        </w:rPr>
+        <w:t>23 Things They Don’t Tell You About Capitalism</w:t>
+      </w:r>
+      <w:r>
+        <w:t xml:space="preserve"> by Ha-Joon Chang).</w:t>
+      </w:r>
+    </w:p>
+    <w:p>
+      <w:pPr>
+        <w:jc w:val="both"/>
+      </w:pPr>
+      <w:r>
+        <w:t>In the UK, the Labour government made it a keystone policy to get 50% of young people going to university. Even in a scenario where this is achieved and every single graduate finds a skilled, professional job (far from guaranteed), this still leaves the obvious question: what of the 50% of society not attending university? The fact that the Labour party, traditionally the party of the working class and the “bottom” 50%, was so obsessed with university attendance is another story in itself (footnote: I recommend “Listen, Liberal” by Thomas Frank for his treatment of how the US Democratic party abandoned the working class – the parallels to the Labour Party in the UK are obvious).</w:t>
+      </w:r>
+    </w:p>
+    <w:p>
+      <w:pPr>
+        <w:jc w:val="both"/>
+      </w:pPr>
+      <w:r>
+        <w:t xml:space="preserve">If you’re in the non-university 50% of society (the figure for higher education attendance was the highest ever at 49% in 2015/16 [4]), is it likely that you’ll ever be able to become a programming guru or robotics engineer? If not, then is this your fault given that at least a significant portion of your intelligence was doled out to you at birth anyway (general estimates are upwards of 30% [5])? </w:t>
+      </w:r>
+    </w:p>
+    <w:p>
+      <w:pPr>
+        <w:jc w:val="both"/>
+      </w:pPr>
+      <w:r>
+        <w:t>We’ve seen how labour</w:t>
+      </w:r>
+      <w:r>
+        <w:t>’</w:t>
+      </w:r>
+      <w:r>
+        <w:t>s share of income is decreasing despite</w:t>
+      </w:r>
+      <w:r>
+        <w:t xml:space="preserve"> the</w:t>
+      </w:r>
+      <w:r>
+        <w:t xml:space="preserve"> increased university attendance of one half of society. </w:t>
+      </w:r>
+      <w:r>
+        <w:t>If education isn’t working, w</w:t>
+      </w:r>
+      <w:r>
+        <w:t>hat else could government do</w:t>
+      </w:r>
+      <w:r>
+        <w:t xml:space="preserve"> to stimulate real wage growth</w:t>
+      </w:r>
+      <w:r>
+        <w:t>? They could reinstate higher levels of taxation of the rich that have been swept away since the 1970s. However, politically this seems very unlikely</w:t>
+      </w:r>
+      <w:r>
+        <w:t xml:space="preserve"> to happen</w:t>
+      </w:r>
+      <w:r>
+        <w:t>.</w:t>
+      </w:r>
+      <w:r>
+        <w:t xml:space="preserve"> </w:t>
+      </w:r>
+      <w:r>
+        <w:t xml:space="preserve">This </w:t>
+      </w:r>
+      <w:r>
+        <w:t xml:space="preserve">finally </w:t>
+      </w:r>
+      <w:r>
+        <w:t xml:space="preserve">brings me, you’ll be relieved to </w:t>
+      </w:r>
+      <w:r>
+        <w:t>know</w:t>
+      </w:r>
+      <w:r>
+        <w:t xml:space="preserve">, </w:t>
+      </w:r>
+      <w:r>
+        <w:t xml:space="preserve">to </w:t>
+      </w:r>
+      <w:r>
+        <w:t xml:space="preserve">the idea I hinted at in the opening paragraph of this </w:t>
+      </w:r>
+      <w:r>
+        <w:t>meandering essay.</w:t>
+      </w:r>
+    </w:p>
+    <w:p>
+      <w:pPr>
+        <w:jc w:val="both"/>
+        <w:rPr>
+          <w:b/>
+        </w:rPr>
+      </w:pPr>
+      <w:r>
+        <w:rPr>
+          <w:b/>
+        </w:rPr>
+        <w:t xml:space="preserve">Part 6: </w:t>
+      </w:r>
+      <w:r>
+        <w:rPr>
+          <w:b/>
+        </w:rPr>
+        <w:t xml:space="preserve">A quiet revolution in </w:t>
+      </w:r>
+      <w:r>
+        <w:rPr>
+          <w:b/>
+        </w:rPr>
+        <w:t>investing</w:t>
+      </w:r>
+    </w:p>
+    <w:p>
+      <w:pPr>
+        <w:jc w:val="both"/>
+      </w:pPr>
+      <w:r>
+        <w:t>What we need is for the wage class to follow the example of the rich because, as we all know, if you can’t beat ‘</w:t>
+      </w:r>
+      <w:proofErr w:type="spellStart"/>
+      <w:r>
+        <w:t>em</w:t>
+      </w:r>
+      <w:proofErr w:type="spellEnd"/>
+      <w:r>
+        <w:t>, join ‘</w:t>
+      </w:r>
+      <w:proofErr w:type="spellStart"/>
+      <w:r>
+        <w:t>em</w:t>
+      </w:r>
+      <w:proofErr w:type="spellEnd"/>
+      <w:r>
+        <w:t>. If the economy is geared so that more and more of the income generated through improvements in productivity are funnelled to the owners (to capital), we need a way for the wage class to &lt;i&gt;become&lt;/i&gt; the owners</w:t>
+      </w:r>
+      <w:r>
+        <w:t xml:space="preserve"> </w:t>
+      </w:r>
+      <w:r>
+        <w:t>[Note 2]</w:t>
+      </w:r>
+      <w:r>
+        <w:t xml:space="preserve">. </w:t>
+      </w:r>
+    </w:p>
+    <w:p>
+      <w:pPr>
+        <w:jc w:val="both"/>
+      </w:pPr>
+      <w:r>
+        <w:t>To be sure, being paid for work is essential to the economic success of the wage class. Except for the very few professions that pay their practitioners so well that no matter how fast they burn through the cash they’ll always end up wealthy, the key for most is to break the wage-slave cycle as soon as is possible. That means putting aside as much of their income from labour as they can afford into some kind of investment.</w:t>
+      </w:r>
+    </w:p>
+    <w:p>
+      <w:pPr>
+        <w:jc w:val="both"/>
+      </w:pPr>
+      <w:r>
         <w:lastRenderedPageBreak/>
-        <w:t xml:space="preserve">It's possible that the emergence of private companies earning monopoly profits for the provision of public goods (think trains, energy, water, healthcare) has also caused money to drain away </w:t>
-      </w:r>
-      <w:r>
-        <w:t xml:space="preserve">from the taxpayer </w:t>
-      </w:r>
-      <w:r>
-        <w:t>to shareholders, private equity and hedge funds.</w:t>
+        <w:t xml:space="preserve">Beyond being rewarded for the shares they owned in companies, </w:t>
+      </w:r>
+      <w:r>
+        <w:t xml:space="preserve">the small </w:t>
+      </w:r>
+      <w:r>
+        <w:t xml:space="preserve">amount of capital owned by an individual </w:t>
+      </w:r>
+      <w:r>
+        <w:t xml:space="preserve">could </w:t>
+      </w:r>
+      <w:r>
+        <w:t xml:space="preserve">be clubbed with the small amounts from many other individuals, </w:t>
+      </w:r>
+      <w:r>
+        <w:t xml:space="preserve">and </w:t>
+      </w:r>
+      <w:r>
+        <w:t xml:space="preserve">together they would have real influence over the running of the companies they were invested in. Imagine an investing cooperative that </w:t>
+      </w:r>
+      <w:r>
+        <w:t>takes up a</w:t>
+      </w:r>
+      <w:r>
+        <w:t xml:space="preserve"> position within </w:t>
+      </w:r>
+      <w:r>
+        <w:t xml:space="preserve">a </w:t>
+      </w:r>
+      <w:r>
+        <w:t xml:space="preserve">FTSE 100 </w:t>
+      </w:r>
+      <w:r>
+        <w:t>company</w:t>
+      </w:r>
+      <w:r>
+        <w:t>.</w:t>
+      </w:r>
+      <w:r>
+        <w:t xml:space="preserve"> They pressure the board to improve the pay of their workers whilst reining in executive pay.</w:t>
+      </w:r>
+      <w:r>
+        <w:t xml:space="preserve"> Such a cooperative would give a voice to a class that often feels powerless in the face of </w:t>
+      </w:r>
+      <w:r>
+        <w:t>big business</w:t>
+      </w:r>
+      <w:r>
+        <w:t xml:space="preserve">. </w:t>
+      </w:r>
+      <w:r>
+        <w:t>The investment</w:t>
+      </w:r>
+      <w:r>
+        <w:t xml:space="preserve"> cooperative would exercise collective bargaining of </w:t>
+      </w:r>
+      <w:r>
+        <w:t>&lt;i&gt;</w:t>
+      </w:r>
+      <w:r>
+        <w:t>capital</w:t>
+      </w:r>
+      <w:r>
+        <w:t>&lt;/i&gt;</w:t>
+      </w:r>
+      <w:r>
+        <w:t xml:space="preserve"> in a similar way as do trade unions in the collective bargaining of labour.</w:t>
+      </w:r>
+    </w:p>
+    <w:p>
+      <w:pPr>
+        <w:jc w:val="both"/>
+      </w:pPr>
+      <w:r>
+        <w:t>The cooperative could be wholly-owned by the investors and run democratically through elections and referenda.</w:t>
+      </w:r>
+      <w:r>
+        <w:t xml:space="preserve"> </w:t>
+      </w:r>
+      <w:r>
+        <w:t xml:space="preserve">It could have a </w:t>
+      </w:r>
+      <w:r>
+        <w:t xml:space="preserve">constitution </w:t>
+      </w:r>
+      <w:r>
+        <w:t>to ensure certain basic rights and objectives are maintained, such as the cooperative’s role in fair pay for workers in the companies in which it invests.</w:t>
+      </w:r>
+    </w:p>
+    <w:p>
+      <w:pPr>
+        <w:jc w:val="both"/>
+      </w:pPr>
+      <w:r>
+        <w:t xml:space="preserve">At this point, you may be thinking this all sounds like something that governments should be doing, not a cooperative. It should be governments that enforce improvements in pay and conditions, that create taxes to redistribute wealth, and it should be governments that take ownership of certain key industries or infrastructure to be run for the public good. </w:t>
+      </w:r>
+      <w:r>
+        <w:t>My humble opinion is that</w:t>
+      </w:r>
+      <w:r>
+        <w:t xml:space="preserve"> the government is &lt;i&gt;not&lt;/i&gt; doing </w:t>
+      </w:r>
+      <w:r>
+        <w:t>nearly enough of</w:t>
+      </w:r>
+      <w:r>
+        <w:t xml:space="preserve"> this</w:t>
+      </w:r>
+      <w:r>
+        <w:t xml:space="preserve"> right now</w:t>
+      </w:r>
+      <w:r>
+        <w:t>. What is needed is a quiet revolution in investing that allows the wage class to claw back some of the gains made by the richest members of society</w:t>
+      </w:r>
+      <w:r>
+        <w:t xml:space="preserve">. </w:t>
+      </w:r>
+    </w:p>
+    <w:p>
+      <w:pPr>
+        <w:jc w:val="both"/>
+      </w:pPr>
+      <w:r>
+        <w:t xml:space="preserve">Other readers may think this all sounds a bit Marxist, workers owning the means of production, etc. </w:t>
+      </w:r>
+      <w:r>
+        <w:t xml:space="preserve">However, </w:t>
+      </w:r>
+      <w:r>
+        <w:t>the</w:t>
+      </w:r>
+      <w:r>
+        <w:t xml:space="preserve"> cooperative would rely on funds from individual investors, all of whom would seek to gain financially from their investment, both in gains in share price and dividends as well as through eventual improvement in pay and conditions for workers (if they happened to work for a company in the portfolio). The investors would be </w:t>
+      </w:r>
+      <w:r>
+        <w:t xml:space="preserve">responding </w:t>
+      </w:r>
+      <w:r>
+        <w:t>to financial incentive</w:t>
+      </w:r>
+      <w:r>
+        <w:t>s</w:t>
+      </w:r>
+      <w:r>
+        <w:t xml:space="preserve">, and would vote to elect a leadership competent in managing their investments; </w:t>
+      </w:r>
+      <w:r>
+        <w:t xml:space="preserve">it would remain </w:t>
+      </w:r>
+      <w:r>
+        <w:t xml:space="preserve">a </w:t>
+      </w:r>
+      <w:r>
+        <w:t xml:space="preserve">firmly </w:t>
+      </w:r>
+      <w:r>
+        <w:t xml:space="preserve">capitalist venture, </w:t>
+      </w:r>
+      <w:r>
+        <w:t>but capitalist in ways perhaps not seen before.</w:t>
+      </w:r>
+    </w:p>
+    <w:p>
+      <w:pPr>
+        <w:jc w:val="both"/>
+      </w:pPr>
+      <w:r>
+        <w:t>I know that m</w:t>
+      </w:r>
+      <w:r>
+        <w:t xml:space="preserve">any of the things I am suggesting this cooperative do can already be done by individuals. Anyone can buy a share in a listed company, attend AGMs and cast their vote on key decisions. There remain two main problems with this approach. Firstly, it is daunting for the ‘man on the street’ </w:t>
+      </w:r>
+      <w:r>
+        <w:t>to buy shares directly</w:t>
+      </w:r>
+      <w:r>
+        <w:t>. It requires experience, time and usually a broker (who of course wants some money for the trouble).</w:t>
+      </w:r>
+      <w:r>
+        <w:t xml:space="preserve"> There do exist relatively low-cost online brokers, but their underlying motive will always be to profit from your custom.</w:t>
+      </w:r>
+      <w:r>
+        <w:t xml:space="preserve"> An investment cooperative could manage the technical side of investing, and with economies of scale could do </w:t>
+      </w:r>
+      <w:r>
+        <w:t xml:space="preserve">so </w:t>
+      </w:r>
+      <w:r>
+        <w:t xml:space="preserve">at low cost [Note </w:t>
+      </w:r>
+      <w:r>
+        <w:t>3</w:t>
+      </w:r>
+      <w:r>
+        <w:t>]</w:t>
+      </w:r>
+      <w:r>
+        <w:t>, returning any profit back to its investors</w:t>
+      </w:r>
+      <w:r>
+        <w:t>.</w:t>
+      </w:r>
+      <w:r>
+        <w:t xml:space="preserve"> Joining the cooperative could be made as straight forward as possible, with simple, clear information on the risks and benefits.</w:t>
+      </w:r>
+      <w:r>
+        <w:t xml:space="preserve"> Secondly, although every vote counts, by clubbing together your interests with a large number of other investors you are much more likely to influence the </w:t>
+      </w:r>
+      <w:r>
+        <w:t>decisions of</w:t>
+      </w:r>
+      <w:r>
+        <w:t xml:space="preserve"> a company. </w:t>
+      </w:r>
+      <w:r>
+        <w:t>Only by owning large stakes within companies can real change be effected.</w:t>
+      </w:r>
+    </w:p>
+    <w:p>
+      <w:pPr>
+        <w:jc w:val="both"/>
+      </w:pPr>
+      <w:r>
+        <w:t xml:space="preserve">You may worry that investing is a risky activity. It definitely is possible to lose money through investing in shares (directly or through a cooperative). However, data shows that diversified investments, if held for the long-term, are very likely to provide </w:t>
+      </w:r>
+      <w:r>
+        <w:t>positive returns</w:t>
+      </w:r>
+      <w:r>
+        <w:t xml:space="preserve"> [Note </w:t>
+      </w:r>
+      <w:r>
+        <w:t>4</w:t>
+      </w:r>
+      <w:r>
+        <w:t>].</w:t>
       </w:r>
     </w:p>
     <w:p>
@@ -1264,496 +1726,26 @@
         <w:rPr>
           <w:b/>
         </w:rPr>
-        <w:t xml:space="preserve">Part 5: </w:t>
-      </w:r>
-      <w:r>
-        <w:rPr>
-          <w:b/>
-        </w:rPr>
-        <w:t>Train up or lose out?</w:t>
-      </w:r>
-    </w:p>
-    <w:p>
-      <w:pPr>
-        <w:jc w:val="both"/>
-      </w:pPr>
-      <w:r>
-        <w:t xml:space="preserve">So what’s the solution to the falling value of labour? </w:t>
-      </w:r>
-      <w:r>
-        <w:t>Successive British governments seem to believe there is only one solution</w:t>
-      </w:r>
-      <w:r>
-        <w:t>:</w:t>
-      </w:r>
-      <w:r>
-        <w:t xml:space="preserve"> “Education, education, education” : those were the three things Tony Blair promised to focus on in his 1997 election campaign. </w:t>
-      </w:r>
-      <w:r>
-        <w:t>The &lt;i&gt;average&lt;/i&gt; value of labour is falling, but if you train up, go to university, you’ll land yourself a well-paid job in a high-tech sector.</w:t>
-      </w:r>
-      <w:r>
-        <w:t xml:space="preserve"> </w:t>
-      </w:r>
-      <w:r>
-        <w:t>And it’s not just the UK; this</w:t>
-      </w:r>
-      <w:r>
-        <w:t xml:space="preserve"> has been the policy followed </w:t>
-      </w:r>
-      <w:r>
-        <w:t>in many</w:t>
-      </w:r>
-      <w:r>
-        <w:t xml:space="preserve"> developed countries </w:t>
-      </w:r>
-      <w:r>
-        <w:t>in recent years (with countries like Germany being the exception)</w:t>
-      </w:r>
-      <w:r>
-        <w:t xml:space="preserve">. </w:t>
-      </w:r>
-    </w:p>
-    <w:p>
-      <w:pPr>
-        <w:jc w:val="both"/>
-      </w:pPr>
-      <w:r>
-        <w:t xml:space="preserve">Education is of course essential for the success of the economy, but this is not a modern phenomenon and the importance of academic study (as opposed to on-the-job training) has been overstated (see </w:t>
-      </w:r>
-      <w:r>
-        <w:rPr>
-          <w:i/>
-        </w:rPr>
-        <w:t>23 Things They Don’t Tell You About Capitalism</w:t>
-      </w:r>
-      <w:r>
-        <w:t xml:space="preserve"> by Ha-Joon Chang).</w:t>
-      </w:r>
-    </w:p>
-    <w:p>
-      <w:pPr>
-        <w:jc w:val="both"/>
-      </w:pPr>
-      <w:r>
-        <w:t>In the UK, the Labour government made it a keystone policy to get 50% of young people going to university. Even in a scenario where this is achieved and every single graduate finds a skilled, professional job (far from guaranteed), this still leaves the obvious question: what of the 50% of society not attending university? The fact that the Labour party, traditionally the party of the working class and the “bottom” 50%, was so obsessed with university attendance is another story in itself (footnote: I recommend “Listen, Liberal” by Thomas Frank for his treatment of how the US Democratic party abandoned the working class – the parallels to the Labour Party in the UK are obvious).</w:t>
-      </w:r>
-    </w:p>
-    <w:p>
-      <w:pPr>
-        <w:jc w:val="both"/>
-      </w:pPr>
-      <w:r>
-        <w:t xml:space="preserve">If you’re in the non-university 50% of society (the figure for higher education attendance was the highest ever at 49% in 2015/16 [4]), is it likely that you’ll ever be able to become a programming guru or robotics engineer? If not, then is this your fault given that at least a significant portion of your intelligence was doled out to you at birth anyway (general estimates are upwards of 30% [5])? </w:t>
-      </w:r>
-    </w:p>
-    <w:p>
-      <w:pPr>
-        <w:jc w:val="both"/>
-      </w:pPr>
-      <w:r>
-        <w:t>We’ve seen how labour</w:t>
-      </w:r>
-      <w:r>
-        <w:t>’</w:t>
-      </w:r>
-      <w:r>
-        <w:t>s share of income is decreasing despite</w:t>
-      </w:r>
-      <w:r>
-        <w:t xml:space="preserve"> the</w:t>
-      </w:r>
-      <w:r>
-        <w:t xml:space="preserve"> increased university attendance of one half of society. </w:t>
-      </w:r>
-      <w:r>
-        <w:t>If education isn’t working, w</w:t>
-      </w:r>
-      <w:r>
-        <w:t>hat else could government do</w:t>
-      </w:r>
-      <w:r>
-        <w:t xml:space="preserve"> to stimulate real wage growth</w:t>
-      </w:r>
-      <w:r>
-        <w:t>? They could reinstate higher levels of taxation of the rich that have been swept away since the 1970s. However, politically this seems very unlikely</w:t>
-      </w:r>
-      <w:r>
-        <w:t xml:space="preserve"> to happen</w:t>
-      </w:r>
-      <w:r>
-        <w:t>.</w:t>
-      </w:r>
-      <w:r>
-        <w:t xml:space="preserve"> </w:t>
-      </w:r>
-      <w:r>
-        <w:t xml:space="preserve">This </w:t>
-      </w:r>
-      <w:r>
-        <w:t xml:space="preserve">finally </w:t>
-      </w:r>
-      <w:r>
-        <w:t xml:space="preserve">brings me, you’ll be relieved to </w:t>
-      </w:r>
-      <w:r>
-        <w:t>know</w:t>
-      </w:r>
-      <w:r>
-        <w:t xml:space="preserve">, </w:t>
-      </w:r>
-      <w:r>
-        <w:t xml:space="preserve">to </w:t>
-      </w:r>
-      <w:r>
-        <w:t xml:space="preserve">the idea I hinted at in the opening paragraph of this </w:t>
-      </w:r>
-      <w:r>
-        <w:t>meandering essay.</w:t>
-      </w:r>
-    </w:p>
-    <w:p>
-      <w:pPr>
-        <w:jc w:val="both"/>
-        <w:rPr>
-          <w:b/>
-        </w:rPr>
-      </w:pPr>
-      <w:r>
-        <w:rPr>
-          <w:b/>
-        </w:rPr>
-        <w:t xml:space="preserve">Part 6: </w:t>
-      </w:r>
-      <w:r>
-        <w:rPr>
-          <w:b/>
-        </w:rPr>
-        <w:t xml:space="preserve">A quiet revolution in </w:t>
-      </w:r>
-      <w:r>
-        <w:rPr>
-          <w:b/>
-        </w:rPr>
-        <w:t>investing</w:t>
-      </w:r>
-    </w:p>
-    <w:p>
-      <w:pPr>
-        <w:jc w:val="both"/>
-      </w:pPr>
-      <w:r>
-        <w:t>What we need is for the wage class to follow the example of the rich because, as we all know, if you can’t beat ‘</w:t>
-      </w:r>
-      <w:proofErr w:type="spellStart"/>
-      <w:r>
-        <w:t>em</w:t>
-      </w:r>
-      <w:proofErr w:type="spellEnd"/>
-      <w:r>
-        <w:t>, join ‘</w:t>
-      </w:r>
-      <w:proofErr w:type="spellStart"/>
-      <w:r>
-        <w:t>em</w:t>
-      </w:r>
-      <w:proofErr w:type="spellEnd"/>
-      <w:r>
-        <w:t>. If the economy is geared so that more and more of the income generated through improvements in productivity are funnelled to the owners (to capital), we need a way for the wage class to &lt;i&gt;become&lt;/i&gt; the owners</w:t>
-      </w:r>
-      <w:r>
-        <w:t xml:space="preserve"> </w:t>
-      </w:r>
-      <w:r>
-        <w:t>[Note 2]</w:t>
-      </w:r>
-      <w:r>
-        <w:t xml:space="preserve">. </w:t>
-      </w:r>
-    </w:p>
-    <w:p>
-      <w:pPr>
-        <w:jc w:val="both"/>
-      </w:pPr>
-      <w:r>
-        <w:t>To be sure, being paid for work is essential to the economic success of the wage class. Except for the very few professions that pay their practitioners so well that no matter how fast they burn through the cash they’ll always end up wealthy, the key for most is to break the wage-slave cycle as soon as is possible. That means putting aside as much of their income from labour as they can afford into some kind of investment.</w:t>
-      </w:r>
-    </w:p>
-    <w:p>
-      <w:pPr>
-        <w:jc w:val="both"/>
-      </w:pPr>
-      <w:r>
-        <w:t xml:space="preserve">Beyond being rewarded for the shares they owned in companies, </w:t>
-      </w:r>
-      <w:r>
-        <w:t xml:space="preserve">the small </w:t>
-      </w:r>
-      <w:r>
-        <w:t xml:space="preserve">amount of capital owned by an individual </w:t>
-      </w:r>
-      <w:r>
-        <w:t xml:space="preserve">could </w:t>
-      </w:r>
-      <w:r>
-        <w:t xml:space="preserve">be clubbed with the small amounts from many other individuals, </w:t>
-      </w:r>
-      <w:r>
-        <w:t xml:space="preserve">and </w:t>
-      </w:r>
-      <w:r>
-        <w:t xml:space="preserve">together </w:t>
+        <w:t>A way forwards</w:t>
+      </w:r>
+    </w:p>
+    <w:p>
+      <w:pPr>
+        <w:jc w:val="both"/>
+      </w:pPr>
+      <w:r>
+        <w:t xml:space="preserve">I believe that an investment cooperative has the potential to allow members of the wage class to both profit from the benefits of an expanding economy in the same way as their richer counterparts, </w:t>
       </w:r>
       <w:r>
         <w:lastRenderedPageBreak/>
-        <w:t xml:space="preserve">they would have real influence over the running of the companies they were invested in. Imagine an investing cooperative that </w:t>
-      </w:r>
-      <w:r>
-        <w:t>takes up a</w:t>
-      </w:r>
-      <w:r>
-        <w:t xml:space="preserve"> position within </w:t>
-      </w:r>
-      <w:r>
-        <w:t xml:space="preserve">a </w:t>
-      </w:r>
-      <w:r>
-        <w:t xml:space="preserve">FTSE 100 </w:t>
-      </w:r>
-      <w:r>
-        <w:t>company</w:t>
-      </w:r>
-      <w:r>
-        <w:t>.</w:t>
-      </w:r>
-      <w:r>
-        <w:t xml:space="preserve"> They pressure the board to improve the pay of their workers whilst reining in executive pay.</w:t>
-      </w:r>
-      <w:r>
-        <w:t xml:space="preserve"> Such a cooperative would give a voice to a class that often feels powerless in the face of </w:t>
-      </w:r>
-      <w:r>
-        <w:t>big business</w:t>
-      </w:r>
-      <w:r>
-        <w:t xml:space="preserve">. </w:t>
-      </w:r>
-      <w:r>
-        <w:t>The investment</w:t>
-      </w:r>
-      <w:r>
-        <w:t xml:space="preserve"> cooperative would exercise collective bargaining of </w:t>
-      </w:r>
-      <w:r>
-        <w:t>&lt;i&gt;</w:t>
-      </w:r>
-      <w:r>
-        <w:t>capital</w:t>
-      </w:r>
-      <w:r>
-        <w:t>&lt;/i&gt;</w:t>
-      </w:r>
-      <w:r>
-        <w:t xml:space="preserve"> in a similar way as do trade unions in the collective bargaining of labour.</w:t>
-      </w:r>
-    </w:p>
-    <w:p>
-      <w:pPr>
-        <w:jc w:val="both"/>
-      </w:pPr>
-      <w:r>
-        <w:t>The cooperative could be wholly-owned by the investors and run democratically through elections and referenda.</w:t>
-      </w:r>
-      <w:r>
-        <w:t xml:space="preserve"> </w:t>
-      </w:r>
-      <w:r>
-        <w:t xml:space="preserve">It could have a </w:t>
-      </w:r>
-      <w:r>
-        <w:t xml:space="preserve">constitution </w:t>
-      </w:r>
-      <w:r>
-        <w:t>to ensure certain basic rights and objectives are maintained, such as the cooperative’s role in fair pay for workers in the companies in which it invests.</w:t>
-      </w:r>
-    </w:p>
-    <w:p>
-      <w:pPr>
-        <w:jc w:val="both"/>
-      </w:pPr>
-      <w:r>
-        <w:t xml:space="preserve">At this point, you may be thinking this all sounds like something that governments should be doing, not a cooperative. It should be governments that enforce improvements in pay and conditions, that create taxes to redistribute wealth, and it should be governments that take ownership of certain key industries or infrastructure to be run for the public good. </w:t>
-      </w:r>
-      <w:r>
-        <w:t>My humble opinion is that</w:t>
-      </w:r>
-      <w:r>
-        <w:t xml:space="preserve"> the government is &lt;i&gt;not&lt;/i&gt; doing </w:t>
-      </w:r>
-      <w:r>
-        <w:t>nearly enough of</w:t>
-      </w:r>
-      <w:r>
-        <w:t xml:space="preserve"> this</w:t>
-      </w:r>
-      <w:r>
-        <w:t xml:space="preserve"> right now</w:t>
-      </w:r>
-      <w:r>
-        <w:t>. What is needed is a quiet revolution in investing that allows the wage class to claw back some of the gains made by the richest members of society</w:t>
-      </w:r>
-      <w:r>
-        <w:t xml:space="preserve">. </w:t>
-      </w:r>
-    </w:p>
-    <w:p>
-      <w:pPr>
-        <w:jc w:val="both"/>
-      </w:pPr>
-      <w:r>
-        <w:t xml:space="preserve">Other readers may think this all sounds a bit Marxist, workers owning the means of production, etc. </w:t>
-      </w:r>
-      <w:r>
-        <w:t xml:space="preserve">However, </w:t>
-      </w:r>
-      <w:r>
-        <w:t>the</w:t>
-      </w:r>
-      <w:r>
-        <w:t xml:space="preserve"> cooperative would rely on funds from individual investors, all of whom would seek to gain financially from their investment, both in gains in share price and dividends as well as through eventual improvement in pay and conditions for workers (if they happened to work for a company in the portfolio). The investors would be </w:t>
-      </w:r>
-      <w:r>
-        <w:t xml:space="preserve">responding </w:t>
-      </w:r>
-      <w:r>
-        <w:t>to financial incentive</w:t>
-      </w:r>
-      <w:r>
-        <w:t>s</w:t>
-      </w:r>
-      <w:r>
-        <w:t xml:space="preserve">, and would vote to elect a leadership competent in managing their investments; </w:t>
-      </w:r>
-      <w:r>
-        <w:t xml:space="preserve">it would remain </w:t>
-      </w:r>
-      <w:r>
-        <w:t xml:space="preserve">a </w:t>
-      </w:r>
-      <w:r>
-        <w:t xml:space="preserve">firmly </w:t>
-      </w:r>
-      <w:r>
-        <w:t xml:space="preserve">capitalist venture, </w:t>
-      </w:r>
-      <w:r>
-        <w:t>but capitalist in ways perhaps not seen before.</w:t>
-      </w:r>
-    </w:p>
-    <w:p>
-      <w:pPr>
-        <w:jc w:val="both"/>
-      </w:pPr>
-      <w:r>
-        <w:t>I know that m</w:t>
-      </w:r>
-      <w:r>
-        <w:t xml:space="preserve">any of the things I am suggesting this cooperative do can already be done by individuals. Anyone can buy a share in a listed company, attend AGMs and cast their vote on key decisions. There remain two main problems with this approach. Firstly, it is daunting for the ‘man on the street’ </w:t>
-      </w:r>
-      <w:r>
-        <w:t>to buy shares directly</w:t>
-      </w:r>
-      <w:r>
-        <w:t>. It requires experience, time and usually a broker (who of course wants some money for the trouble).</w:t>
-      </w:r>
-      <w:r>
-        <w:t xml:space="preserve"> There do exist relatively low-cost online brokers, but their underlying motive will always be to profit from your custom.</w:t>
-      </w:r>
-      <w:r>
-        <w:t xml:space="preserve"> An investment cooperative could manage the technical side of investing, and with economies of scale could do </w:t>
-      </w:r>
-      <w:r>
-        <w:t xml:space="preserve">so </w:t>
-      </w:r>
-      <w:r>
-        <w:t xml:space="preserve">at low cost [Note </w:t>
-      </w:r>
-      <w:r>
-        <w:t>3</w:t>
-      </w:r>
-      <w:r>
-        <w:t>]</w:t>
-      </w:r>
-      <w:r>
-        <w:t>, returning any profit back to its investors</w:t>
-      </w:r>
-      <w:r>
-        <w:t>.</w:t>
-      </w:r>
-      <w:r>
-        <w:t xml:space="preserve"> Joining the cooperative could be made as straight forward as possible, with simple, clear information on the risks and benefits.</w:t>
-      </w:r>
-      <w:r>
-        <w:t xml:space="preserve"> Secondly, although every vote counts, by clubbing together your interests with a large number of other investors you are much more likely to influence the </w:t>
-      </w:r>
-      <w:r>
-        <w:t>decisions of</w:t>
-      </w:r>
-      <w:r>
-        <w:t xml:space="preserve"> a company. </w:t>
-      </w:r>
-      <w:r>
-        <w:t>Only by owning large stakes within companies can real change be effected.</w:t>
-      </w:r>
-    </w:p>
-    <w:p>
-      <w:pPr>
-        <w:jc w:val="both"/>
-      </w:pPr>
-      <w:r>
-        <w:t xml:space="preserve">You may worry that investing is a risky activity. It definitely is possible to lose money through investing in shares (directly or through a cooperative). However, data shows that diversified investments, if held for the long-term, are very likely to provide </w:t>
-      </w:r>
-      <w:r>
-        <w:t>positive returns</w:t>
-      </w:r>
-      <w:r>
-        <w:t xml:space="preserve"> [Note </w:t>
-      </w:r>
-      <w:r>
-        <w:t>4</w:t>
-      </w:r>
-      <w:r>
-        <w:t>].</w:t>
-      </w:r>
-    </w:p>
-    <w:p>
-      <w:pPr>
-        <w:jc w:val="both"/>
-        <w:rPr>
-          <w:b/>
-        </w:rPr>
-      </w:pPr>
-      <w:r>
-        <w:rPr>
-          <w:b/>
-        </w:rPr>
-        <w:t>A way forwards</w:t>
-      </w:r>
-    </w:p>
-    <w:p>
-      <w:pPr>
-        <w:jc w:val="both"/>
-      </w:pPr>
-      <w:r>
-        <w:t>I believe that an investment cooperative has the potential to allow members of the wage class to both profit from the benefits of an expanding economy in the same way as their richer counterparts, and to be a new source of influence and power in pursuit of fairer pay and conditions for workers throughout the UK.</w:t>
-      </w:r>
-    </w:p>
-    <w:p>
-      <w:pPr>
-        <w:jc w:val="both"/>
-      </w:pPr>
-      <w:r>
-        <w:lastRenderedPageBreak/>
+        <w:t>and to be a new source of influence and power in pursuit of fairer pay and conditions for workers throughout the UK.</w:t>
+      </w:r>
+    </w:p>
+    <w:p>
+      <w:pPr>
+        <w:jc w:val="both"/>
+      </w:pPr>
+      <w:r>
         <w:t xml:space="preserve">This is </w:t>
       </w:r>
       <w:r>
@@ -1956,6 +1948,7 @@
     </w:p>
     <w:p>
       <w:r>
+        <w:lastRenderedPageBreak/>
         <w:t xml:space="preserve">[3] Jonathan Cribb, “Income Inequality in the UK”, Institute for Fiscal Studies, URL (accessed 06-04-18): </w:t>
       </w:r>
       <w:hyperlink r:id="rId18" w:history="1">
@@ -1969,7 +1962,6 @@
     </w:p>
     <w:p>
       <w:r>
-        <w:lastRenderedPageBreak/>
         <w:t>[4]  UK Department</w:t>
       </w:r>
       <w:r>
@@ -2888,6 +2880,7 @@
   <w:style w:type="character" w:default="1" w:styleId="DefaultParagraphFont">
     <w:name w:val="Default Paragraph Font"/>
     <w:uiPriority w:val="1"/>
+    <w:semiHidden/>
     <w:unhideWhenUsed/>
   </w:style>
   <w:style w:type="table" w:default="1" w:styleId="TableNormal">

</xml_diff>

<commit_message>
Change title to include the name of each blog post
</commit_message>
<xml_diff>
--- a/Content/newsocialism.docx
+++ b/Content/newsocialism.docx
@@ -104,7 +104,12 @@
         <w:t>It was the century in which</w:t>
       </w:r>
       <w:r>
-        <w:t xml:space="preserve"> working people found themselves holding if not all the cards, then enough of them </w:t>
+        <w:t xml:space="preserve"> working people found</w:t>
+      </w:r>
+      <w:bookmarkStart w:id="0" w:name="_GoBack"/>
+      <w:bookmarkEnd w:id="0"/>
+      <w:r>
+        <w:t xml:space="preserve"> themselves holding if not all the cards, then enough of them </w:t>
       </w:r>
       <w:r>
         <w:t xml:space="preserve">to make </w:t>
@@ -882,6 +887,8 @@
       <w:pPr>
         <w:rPr>
           <w:rStyle w:val="Hyperlink"/>
+          <w:color w:val="auto"/>
+          <w:u w:val="none"/>
         </w:rPr>
       </w:pPr>
       <w:r>
@@ -1178,12 +1185,7 @@
         <w:t>th</w:t>
       </w:r>
       <w:r>
-        <w:t xml:space="preserve"> century. Machines in factories that were once run by skilled wo</w:t>
-      </w:r>
-      <w:bookmarkStart w:id="0" w:name="_GoBack"/>
-      <w:bookmarkEnd w:id="0"/>
-      <w:r>
-        <w:t xml:space="preserve">rkers are now automated, only requiring a skeleton staff of engineers to run them. More and more menial and time-consuming tasks will soon be completed by artificial intelligence (link to google duplex). </w:t>
+        <w:t xml:space="preserve"> century. Machines in factories that were once run by skilled workers are now automated, only requiring a skeleton staff of engineers to run them. More and more menial and time-consuming tasks will soon be completed by artificial intelligence (link to google duplex). </w:t>
       </w:r>
       <w:r>
         <w:t xml:space="preserve">Some argue </w:t>
@@ -1495,7 +1497,15 @@
         <w:t xml:space="preserve">and </w:t>
       </w:r>
       <w:r>
-        <w:t xml:space="preserve">together they would have real influence over the running of the companies they were invested in. Imagine an investing cooperative that </w:t>
+        <w:t xml:space="preserve">together they would have real influence over the running of the companies they were invested in. </w:t>
+      </w:r>
+    </w:p>
+    <w:p>
+      <w:pPr>
+        <w:jc w:val="both"/>
+      </w:pPr>
+      <w:r>
+        <w:t xml:space="preserve">Imagine an investing cooperative that </w:t>
       </w:r>
       <w:r>
         <w:t>takes up a</w:t>
@@ -1659,7 +1669,15 @@
         <w:t xml:space="preserve"> There do exist relatively low-cost online brokers, but their underlying motive will always be to profit from your custom.</w:t>
       </w:r>
       <w:r>
-        <w:t xml:space="preserve"> An investment cooperative could manage the technical side of investing, and with economies of scale could do </w:t>
+        <w:t xml:space="preserve"> </w:t>
+      </w:r>
+    </w:p>
+    <w:p>
+      <w:pPr>
+        <w:jc w:val="both"/>
+      </w:pPr>
+      <w:r>
+        <w:t xml:space="preserve">An investment cooperative could manage the technical side of investing, and with economies of scale could do </w:t>
       </w:r>
       <w:r>
         <w:t xml:space="preserve">so </w:t>
@@ -1746,19 +1764,16 @@
         <w:jc w:val="both"/>
       </w:pPr>
       <w:r>
-        <w:t xml:space="preserve">This is </w:t>
-      </w:r>
-      <w:r>
-        <w:t>a very raw idea</w:t>
-      </w:r>
-      <w:r>
-        <w:t>.</w:t>
-      </w:r>
-      <w:r>
-        <w:t xml:space="preserve"> I’d more than welcome any criticism or suggestions </w:t>
-      </w:r>
-      <w:r>
-        <w:t>to expand on what I’ve laid out. You can get in touch via the comments below or by emailing me on mail@davidjwatson.com.</w:t>
+        <w:t xml:space="preserve">I’d more than welcome any criticism or suggestions </w:t>
+      </w:r>
+      <w:r>
+        <w:t xml:space="preserve">to </w:t>
+      </w:r>
+      <w:r>
+        <w:t>take forwards the ideas</w:t>
+      </w:r>
+      <w:r>
+        <w:t xml:space="preserve"> I’ve laid out. You can get in touch via the comments below or by emailing me on mail@davidjwatson.com.</w:t>
       </w:r>
     </w:p>
     <w:p>
@@ -1822,7 +1837,7 @@
         <w:t>4</w:t>
       </w:r>
       <w:r>
-        <w:t>] Barclay’s produced a white paper showing that, since the 1970s, being invested for 12 years always led to a positive return, even if you had bought right before the 2008 crash or the Dotcom bubble..</w:t>
+        <w:t>] Barclay’s produced a white paper showing that, since the 1970s, being invested for 12 years always led to a positive return, even if you had bought right before the 2008 crash or the Dotcom bubble.</w:t>
       </w:r>
     </w:p>
     <w:p>
@@ -1948,7 +1963,6 @@
     </w:p>
     <w:p>
       <w:r>
-        <w:lastRenderedPageBreak/>
         <w:t xml:space="preserve">[3] Jonathan Cribb, “Income Inequality in the UK”, Institute for Fiscal Studies, URL (accessed 06-04-18): </w:t>
       </w:r>
       <w:hyperlink r:id="rId18" w:history="1">
@@ -1962,6 +1976,7 @@
     </w:p>
     <w:p>
       <w:r>
+        <w:lastRenderedPageBreak/>
         <w:t>[4]  UK Department</w:t>
       </w:r>
       <w:r>

</xml_diff>